<commit_message>
update doc file and main_mosaico.ipynb
</commit_message>
<xml_diff>
--- a/Docs/screens.docx
+++ b/Docs/screens.docx
@@ -158,10 +158,13 @@
     </w:p>
     <w:p>
       <w:r>
+        <w:rPr>
+          <w:noProof/>
+        </w:rPr>
         <w:drawing>
-          <wp:inline distT="0" distB="0" distL="0" distR="0" wp14:anchorId="4903FB77" wp14:editId="5F1D1821">
-            <wp:extent cx="5612130" cy="4067810"/>
-            <wp:effectExtent l="0" t="0" r="7620" b="8890"/>
+          <wp:inline distT="0" distB="0" distL="0" distR="0" wp14:anchorId="4903FB77" wp14:editId="25DACC79">
+            <wp:extent cx="3923731" cy="2844017"/>
+            <wp:effectExtent l="0" t="0" r="635" b="0"/>
             <wp:docPr id="440178269" name="Imagen 1" descr="Gráfico, Histograma&#10;&#10;Descripción generada automáticamente"/>
             <wp:cNvGraphicFramePr>
               <a:graphicFrameLocks xmlns:a="http://schemas.openxmlformats.org/drawingml/2006/main" noChangeAspect="1"/>
@@ -182,7 +185,73 @@
                   <pic:spPr>
                     <a:xfrm>
                       <a:off x="0" y="0"/>
-                      <a:ext cx="5612130" cy="4067810"/>
+                      <a:ext cx="3929891" cy="2848482"/>
+                    </a:xfrm>
+                    <a:prstGeom prst="rect">
+                      <a:avLst/>
+                    </a:prstGeom>
+                  </pic:spPr>
+                </pic:pic>
+              </a:graphicData>
+            </a:graphic>
+          </wp:inline>
+        </w:drawing>
+      </w:r>
+    </w:p>
+    <w:p/>
+    <w:p/>
+    <w:p/>
+    <w:p/>
+    <w:p/>
+    <w:p/>
+    <w:p>
+      <w:r>
+        <w:t xml:space="preserve">200 </w:t>
+      </w:r>
+      <w:proofErr w:type="spellStart"/>
+      <w:r>
+        <w:t>epocas</w:t>
+      </w:r>
+      <w:proofErr w:type="spellEnd"/>
+      <w:r>
+        <w:t xml:space="preserve"> y se </w:t>
+      </w:r>
+      <w:proofErr w:type="spellStart"/>
+      <w:r>
+        <w:t>quito</w:t>
+      </w:r>
+      <w:proofErr w:type="spellEnd"/>
+      <w:r>
+        <w:t xml:space="preserve"> una capa</w:t>
+      </w:r>
+    </w:p>
+    <w:p>
+      <w:r>
+        <w:drawing>
+          <wp:inline distT="0" distB="0" distL="0" distR="0" wp14:anchorId="6311AD5C" wp14:editId="6CADBD5F">
+            <wp:extent cx="5612130" cy="4060190"/>
+            <wp:effectExtent l="0" t="0" r="7620" b="0"/>
+            <wp:docPr id="959284793" name="Imagen 1" descr="Gráfico, Histograma&#10;&#10;Descripción generada automáticamente"/>
+            <wp:cNvGraphicFramePr>
+              <a:graphicFrameLocks xmlns:a="http://schemas.openxmlformats.org/drawingml/2006/main" noChangeAspect="1"/>
+            </wp:cNvGraphicFramePr>
+            <a:graphic xmlns:a="http://schemas.openxmlformats.org/drawingml/2006/main">
+              <a:graphicData uri="http://schemas.openxmlformats.org/drawingml/2006/picture">
+                <pic:pic xmlns:pic="http://schemas.openxmlformats.org/drawingml/2006/picture">
+                  <pic:nvPicPr>
+                    <pic:cNvPr id="959284793" name="Imagen 1" descr="Gráfico, Histograma&#10;&#10;Descripción generada automáticamente"/>
+                    <pic:cNvPicPr/>
+                  </pic:nvPicPr>
+                  <pic:blipFill>
+                    <a:blip r:embed="rId8"/>
+                    <a:stretch>
+                      <a:fillRect/>
+                    </a:stretch>
+                  </pic:blipFill>
+                  <pic:spPr>
+                    <a:xfrm>
+                      <a:off x="0" y="0"/>
+                      <a:ext cx="5612130" cy="4060190"/>
                     </a:xfrm>
                     <a:prstGeom prst="rect">
                       <a:avLst/>

</xml_diff>

<commit_message>
Docs(Docs/): added screenshot of another training
</commit_message>
<xml_diff>
--- a/Docs/screens.docx
+++ b/Docs/screens.docx
@@ -206,23 +206,7 @@
     <w:p/>
     <w:p>
       <w:r>
-        <w:t xml:space="preserve">200 </w:t>
-      </w:r>
-      <w:proofErr w:type="spellStart"/>
-      <w:r>
-        <w:t>epocas</w:t>
-      </w:r>
-      <w:proofErr w:type="spellEnd"/>
-      <w:r>
-        <w:t xml:space="preserve"> y se </w:t>
-      </w:r>
-      <w:proofErr w:type="spellStart"/>
-      <w:r>
-        <w:t>quito</w:t>
-      </w:r>
-      <w:proofErr w:type="spellEnd"/>
-      <w:r>
-        <w:t xml:space="preserve"> una capa</w:t>
+        <w:t>200 epocas y se quito una capa</w:t>
       </w:r>
     </w:p>
     <w:p>
@@ -270,16 +254,14 @@
     <w:p/>
     <w:p>
       <w:r>
-        <w:t xml:space="preserve">500 </w:t>
+        <w:t>500 epocas</w:t>
       </w:r>
-      <w:proofErr w:type="spellStart"/>
-      <w:r>
-        <w:t>epocas</w:t>
-      </w:r>
-      <w:proofErr w:type="spellEnd"/>
     </w:p>
     <w:p>
       <w:r>
+        <w:rPr>
+          <w:noProof/>
+        </w:rPr>
         <w:drawing>
           <wp:inline distT="0" distB="0" distL="0" distR="0" wp14:anchorId="35CE086A" wp14:editId="7C5CFA3B">
             <wp:extent cx="3309713" cy="2364509"/>
@@ -305,6 +287,51 @@
                     <a:xfrm>
                       <a:off x="0" y="0"/>
                       <a:ext cx="3320221" cy="2372016"/>
+                    </a:xfrm>
+                    <a:prstGeom prst="rect">
+                      <a:avLst/>
+                    </a:prstGeom>
+                  </pic:spPr>
+                </pic:pic>
+              </a:graphicData>
+            </a:graphic>
+          </wp:inline>
+        </w:drawing>
+      </w:r>
+    </w:p>
+    <w:p>
+      <w:r>
+        <w:t>400 epocas – imágenes de 400x400 y se quito data con desenfoque</w:t>
+      </w:r>
+    </w:p>
+    <w:p>
+      <w:r>
+        <w:lastRenderedPageBreak/>
+        <w:drawing>
+          <wp:inline distT="0" distB="0" distL="0" distR="0" wp14:anchorId="23C6BCF4" wp14:editId="1794F57A">
+            <wp:extent cx="3720411" cy="2521528"/>
+            <wp:effectExtent l="0" t="0" r="0" b="0"/>
+            <wp:docPr id="645752798" name="Imagen 1" descr="Gráfico, Histograma&#10;&#10;Descripción generada automáticamente"/>
+            <wp:cNvGraphicFramePr>
+              <a:graphicFrameLocks xmlns:a="http://schemas.openxmlformats.org/drawingml/2006/main" noChangeAspect="1"/>
+            </wp:cNvGraphicFramePr>
+            <a:graphic xmlns:a="http://schemas.openxmlformats.org/drawingml/2006/main">
+              <a:graphicData uri="http://schemas.openxmlformats.org/drawingml/2006/picture">
+                <pic:pic xmlns:pic="http://schemas.openxmlformats.org/drawingml/2006/picture">
+                  <pic:nvPicPr>
+                    <pic:cNvPr id="645752798" name="Imagen 1" descr="Gráfico, Histograma&#10;&#10;Descripción generada automáticamente"/>
+                    <pic:cNvPicPr/>
+                  </pic:nvPicPr>
+                  <pic:blipFill>
+                    <a:blip r:embed="rId10"/>
+                    <a:stretch>
+                      <a:fillRect/>
+                    </a:stretch>
+                  </pic:blipFill>
+                  <pic:spPr>
+                    <a:xfrm>
+                      <a:off x="0" y="0"/>
+                      <a:ext cx="3723485" cy="2523611"/>
                     </a:xfrm>
                     <a:prstGeom prst="rect">
                       <a:avLst/>

</xml_diff>

<commit_message>
Execution of new training
</commit_message>
<xml_diff>
--- a/Docs/screens.docx
+++ b/Docs/screens.docx
@@ -106,8 +106,13 @@
     <w:p>
       <w:r>
         <w:lastRenderedPageBreak/>
-        <w:t>Actualizar pesos por batch</w:t>
-      </w:r>
+        <w:t xml:space="preserve">Actualizar pesos por </w:t>
+      </w:r>
+      <w:proofErr w:type="spellStart"/>
+      <w:r>
+        <w:t>batch</w:t>
+      </w:r>
+      <w:proofErr w:type="spellEnd"/>
     </w:p>
     <w:p>
       <w:r>
@@ -206,7 +211,23 @@
     <w:p/>
     <w:p>
       <w:r>
-        <w:t>200 epocas y se quito una capa</w:t>
+        <w:t xml:space="preserve">200 </w:t>
+      </w:r>
+      <w:proofErr w:type="spellStart"/>
+      <w:r>
+        <w:t>epocas</w:t>
+      </w:r>
+      <w:proofErr w:type="spellEnd"/>
+      <w:r>
+        <w:t xml:space="preserve"> y se </w:t>
+      </w:r>
+      <w:proofErr w:type="spellStart"/>
+      <w:r>
+        <w:t>quito</w:t>
+      </w:r>
+      <w:proofErr w:type="spellEnd"/>
+      <w:r>
+        <w:t xml:space="preserve"> una capa</w:t>
       </w:r>
     </w:p>
     <w:p>
@@ -254,8 +275,13 @@
     <w:p/>
     <w:p>
       <w:r>
-        <w:t>500 epocas</w:t>
-      </w:r>
+        <w:t xml:space="preserve">500 </w:t>
+      </w:r>
+      <w:proofErr w:type="spellStart"/>
+      <w:r>
+        <w:t>epocas</w:t>
+      </w:r>
+      <w:proofErr w:type="spellEnd"/>
     </w:p>
     <w:p>
       <w:r>
@@ -299,14 +325,37 @@
         </w:drawing>
       </w:r>
     </w:p>
+    <w:p/>
+    <w:p/>
+    <w:p/>
+    <w:p/>
     <w:p>
       <w:r>
-        <w:t>400 epocas – imágenes de 400x400 y se quito data con desenfoque</w:t>
+        <w:lastRenderedPageBreak/>
+        <w:t xml:space="preserve">400 </w:t>
+      </w:r>
+      <w:proofErr w:type="spellStart"/>
+      <w:r>
+        <w:t>epocas</w:t>
+      </w:r>
+      <w:proofErr w:type="spellEnd"/>
+      <w:r>
+        <w:t xml:space="preserve"> – imágenes de 400x400 y se </w:t>
+      </w:r>
+      <w:proofErr w:type="spellStart"/>
+      <w:r>
+        <w:t>quito</w:t>
+      </w:r>
+      <w:proofErr w:type="spellEnd"/>
+      <w:r>
+        <w:t xml:space="preserve"> data con desenfoque</w:t>
       </w:r>
     </w:p>
     <w:p>
       <w:r>
-        <w:lastRenderedPageBreak/>
+        <w:rPr>
+          <w:noProof/>
+        </w:rPr>
         <w:drawing>
           <wp:inline distT="0" distB="0" distL="0" distR="0" wp14:anchorId="23C6BCF4" wp14:editId="1794F57A">
             <wp:extent cx="3720411" cy="2521528"/>
@@ -332,6 +381,66 @@
                     <a:xfrm>
                       <a:off x="0" y="0"/>
                       <a:ext cx="3723485" cy="2523611"/>
+                    </a:xfrm>
+                    <a:prstGeom prst="rect">
+                      <a:avLst/>
+                    </a:prstGeom>
+                  </pic:spPr>
+                </pic:pic>
+              </a:graphicData>
+            </a:graphic>
+          </wp:inline>
+        </w:drawing>
+      </w:r>
+    </w:p>
+    <w:p>
+      <w:r>
+        <w:t xml:space="preserve">165 </w:t>
+      </w:r>
+      <w:proofErr w:type="spellStart"/>
+      <w:r>
+        <w:t>epocas</w:t>
+      </w:r>
+      <w:proofErr w:type="spellEnd"/>
+      <w:r>
+        <w:t xml:space="preserve"> – 400x400 y se ajusto el tamaño de lotes para que no existiera perdida</w:t>
+      </w:r>
+    </w:p>
+    <w:p>
+      <w:pPr>
+        <w:rPr>
+          <w:u w:val="single"/>
+        </w:rPr>
+      </w:pPr>
+      <w:r>
+        <w:rPr>
+          <w:noProof/>
+        </w:rPr>
+        <w:drawing>
+          <wp:inline distT="0" distB="0" distL="0" distR="0" wp14:anchorId="7ECE116B" wp14:editId="785BD064">
+            <wp:extent cx="4187591" cy="2730605"/>
+            <wp:effectExtent l="0" t="0" r="3810" b="0"/>
+            <wp:docPr id="880289934" name="Imagen 1"/>
+            <wp:cNvGraphicFramePr>
+              <a:graphicFrameLocks xmlns:a="http://schemas.openxmlformats.org/drawingml/2006/main" noChangeAspect="1"/>
+            </wp:cNvGraphicFramePr>
+            <a:graphic xmlns:a="http://schemas.openxmlformats.org/drawingml/2006/main">
+              <a:graphicData uri="http://schemas.openxmlformats.org/drawingml/2006/picture">
+                <pic:pic xmlns:pic="http://schemas.openxmlformats.org/drawingml/2006/picture">
+                  <pic:nvPicPr>
+                    <pic:cNvPr id="880289934" name=""/>
+                    <pic:cNvPicPr/>
+                  </pic:nvPicPr>
+                  <pic:blipFill>
+                    <a:blip r:embed="rId11"/>
+                    <a:stretch>
+                      <a:fillRect/>
+                    </a:stretch>
+                  </pic:blipFill>
+                  <pic:spPr>
+                    <a:xfrm>
+                      <a:off x="0" y="0"/>
+                      <a:ext cx="4204961" cy="2741931"/>
                     </a:xfrm>
                     <a:prstGeom prst="rect">
                       <a:avLst/>

</xml_diff>

<commit_message>
run transform_2.ipynb file and added screenshot of exercise
</commit_message>
<xml_diff>
--- a/Docs/screens.docx
+++ b/Docs/screens.docx
@@ -441,6 +441,71 @@
                     <a:xfrm>
                       <a:off x="0" y="0"/>
                       <a:ext cx="4204961" cy="2741931"/>
+                    </a:xfrm>
+                    <a:prstGeom prst="rect">
+                      <a:avLst/>
+                    </a:prstGeom>
+                  </pic:spPr>
+                </pic:pic>
+              </a:graphicData>
+            </a:graphic>
+          </wp:inline>
+        </w:drawing>
+      </w:r>
+    </w:p>
+    <w:p>
+      <w:pPr>
+        <w:rPr>
+          <w:u w:val="single"/>
+        </w:rPr>
+      </w:pPr>
+    </w:p>
+    <w:p>
+      <w:pPr>
+        <w:rPr>
+          <w:u w:val="single"/>
+        </w:rPr>
+      </w:pPr>
+    </w:p>
+    <w:p/>
+    <w:p/>
+    <w:p/>
+    <w:p/>
+    <w:p/>
+    <w:p/>
+    <w:p>
+      <w:r>
+        <w:lastRenderedPageBreak/>
+        <w:t>Cambio de kernel de 5x5 a 3x3, función L2 en optimización y cambio de 0.5 a 0.8 en Random</w:t>
+      </w:r>
+    </w:p>
+    <w:p>
+      <w:r>
+        <w:drawing>
+          <wp:inline distT="0" distB="0" distL="0" distR="0" wp14:anchorId="7BCFC2EB" wp14:editId="5B6D2356">
+            <wp:extent cx="5612130" cy="4091940"/>
+            <wp:effectExtent l="0" t="0" r="7620" b="3810"/>
+            <wp:docPr id="198678008" name="Imagen 1" descr="Interfaz de usuario gráfica, Gráfico, Histograma&#10;&#10;Descripción generada automáticamente"/>
+            <wp:cNvGraphicFramePr>
+              <a:graphicFrameLocks xmlns:a="http://schemas.openxmlformats.org/drawingml/2006/main" noChangeAspect="1"/>
+            </wp:cNvGraphicFramePr>
+            <a:graphic xmlns:a="http://schemas.openxmlformats.org/drawingml/2006/main">
+              <a:graphicData uri="http://schemas.openxmlformats.org/drawingml/2006/picture">
+                <pic:pic xmlns:pic="http://schemas.openxmlformats.org/drawingml/2006/picture">
+                  <pic:nvPicPr>
+                    <pic:cNvPr id="198678008" name="Imagen 1" descr="Interfaz de usuario gráfica, Gráfico, Histograma&#10;&#10;Descripción generada automáticamente"/>
+                    <pic:cNvPicPr/>
+                  </pic:nvPicPr>
+                  <pic:blipFill>
+                    <a:blip r:embed="rId12"/>
+                    <a:stretch>
+                      <a:fillRect/>
+                    </a:stretch>
+                  </pic:blipFill>
+                  <pic:spPr>
+                    <a:xfrm>
+                      <a:off x="0" y="0"/>
+                      <a:ext cx="5612130" cy="4091940"/>
                     </a:xfrm>
                     <a:prstGeom prst="rect">
                       <a:avLst/>

</xml_diff>

<commit_message>
Docs(screens.docx): new screenshot of new training with linear regression
</commit_message>
<xml_diff>
--- a/Docs/screens.docx
+++ b/Docs/screens.docx
@@ -483,9 +483,9 @@
           <w:noProof/>
         </w:rPr>
         <w:drawing>
-          <wp:inline distT="0" distB="0" distL="0" distR="0" wp14:anchorId="7BCFC2EB" wp14:editId="5B6D2356">
-            <wp:extent cx="5612130" cy="4091940"/>
-            <wp:effectExtent l="0" t="0" r="7620" b="3810"/>
+          <wp:inline distT="0" distB="0" distL="0" distR="0" wp14:anchorId="7BCFC2EB" wp14:editId="564951A1">
+            <wp:extent cx="4697129" cy="3424791"/>
+            <wp:effectExtent l="0" t="0" r="8255" b="4445"/>
             <wp:docPr id="198678008" name="Imagen 1" descr="Interfaz de usuario gráfica, Gráfico, Histograma&#10;&#10;Descripción generada automáticamente"/>
             <wp:cNvGraphicFramePr>
               <a:graphicFrameLocks xmlns:a="http://schemas.openxmlformats.org/drawingml/2006/main" noChangeAspect="1"/>
@@ -506,7 +506,7 @@
                   <pic:spPr>
                     <a:xfrm>
                       <a:off x="0" y="0"/>
-                      <a:ext cx="5612130" cy="4091940"/>
+                      <a:ext cx="4703408" cy="3429369"/>
                     </a:xfrm>
                     <a:prstGeom prst="rect">
                       <a:avLst/>
@@ -519,6 +519,56 @@
         </w:drawing>
       </w:r>
     </w:p>
+    <w:p>
+      <w:r>
+        <w:t>Regresión lineal</w:t>
+      </w:r>
+    </w:p>
+    <w:p>
+      <w:r>
+        <w:rPr>
+          <w:noProof/>
+        </w:rPr>
+        <w:drawing>
+          <wp:inline distT="0" distB="0" distL="0" distR="0" wp14:anchorId="59EEF9F3" wp14:editId="4700C6EA">
+            <wp:extent cx="4945041" cy="3561347"/>
+            <wp:effectExtent l="0" t="0" r="8255" b="1270"/>
+            <wp:docPr id="1227290336" name="Imagen 1" descr="Gráfico&#10;&#10;Descripción generada automáticamente"/>
+            <wp:cNvGraphicFramePr>
+              <a:graphicFrameLocks xmlns:a="http://schemas.openxmlformats.org/drawingml/2006/main" noChangeAspect="1"/>
+            </wp:cNvGraphicFramePr>
+            <a:graphic xmlns:a="http://schemas.openxmlformats.org/drawingml/2006/main">
+              <a:graphicData uri="http://schemas.openxmlformats.org/drawingml/2006/picture">
+                <pic:pic xmlns:pic="http://schemas.openxmlformats.org/drawingml/2006/picture">
+                  <pic:nvPicPr>
+                    <pic:cNvPr id="1227290336" name="Imagen 1" descr="Gráfico&#10;&#10;Descripción generada automáticamente"/>
+                    <pic:cNvPicPr/>
+                  </pic:nvPicPr>
+                  <pic:blipFill>
+                    <a:blip r:embed="rId13"/>
+                    <a:stretch>
+                      <a:fillRect/>
+                    </a:stretch>
+                  </pic:blipFill>
+                  <pic:spPr>
+                    <a:xfrm>
+                      <a:off x="0" y="0"/>
+                      <a:ext cx="4950884" cy="3565555"/>
+                    </a:xfrm>
+                    <a:prstGeom prst="rect">
+                      <a:avLst/>
+                    </a:prstGeom>
+                  </pic:spPr>
+                </pic:pic>
+              </a:graphicData>
+            </a:graphic>
+          </wp:inline>
+        </w:drawing>
+      </w:r>
+    </w:p>
+    <w:p/>
+    <w:p/>
+    <w:p/>
     <w:sectPr>
       <w:pgSz w:w="12240" w:h="15840"/>
       <w:pgMar w:top="1417" w:right="1701" w:bottom="1417" w:left="1701" w:header="708" w:footer="708" w:gutter="0"/>

</xml_diff>

<commit_message>
feat(transform_2.ipynb): L2 Regularization with value 0.001
</commit_message>
<xml_diff>
--- a/Docs/screens.docx
+++ b/Docs/screens.docx
@@ -430,6 +430,9 @@
         <w:pStyle w:val="Subttulo"/>
       </w:pPr>
       <w:r>
+        <w:rPr>
+          <w:noProof/>
+        </w:rPr>
         <w:drawing>
           <wp:inline distT="0" distB="0" distL="0" distR="0" wp14:anchorId="11293AF0" wp14:editId="62B29401">
             <wp:extent cx="5574739" cy="4354830"/>
@@ -808,13 +811,7 @@
               <w:rPr>
                 <w:color w:val="000000" w:themeColor="text1"/>
               </w:rPr>
-              <w:t xml:space="preserve">volteo horizontal y vertical, ajuste de brillo y </w:t>
-            </w:r>
-            <w:r>
-              <w:rPr>
-                <w:color w:val="000000" w:themeColor="text1"/>
-              </w:rPr>
-              <w:t>normalización</w:t>
+              <w:t>volteo horizontal y vertical, ajuste de brillo y normalización</w:t>
             </w:r>
           </w:p>
         </w:tc>
@@ -1377,13 +1374,7 @@
               <w:rPr>
                 <w:color w:val="000000" w:themeColor="text1"/>
               </w:rPr>
-              <w:t xml:space="preserve">volteo horizontal y vertical, ajuste de brillo y </w:t>
-            </w:r>
-            <w:r>
-              <w:rPr>
-                <w:color w:val="000000" w:themeColor="text1"/>
-              </w:rPr>
-              <w:t>normalización</w:t>
+              <w:t>volteo horizontal y vertical, ajuste de brillo y normalización</w:t>
             </w:r>
           </w:p>
         </w:tc>
@@ -1946,13 +1937,7 @@
               <w:rPr>
                 <w:color w:val="000000" w:themeColor="text1"/>
               </w:rPr>
-              <w:t xml:space="preserve">volteo horizontal y vertical, ajuste de brillo y </w:t>
-            </w:r>
-            <w:r>
-              <w:rPr>
-                <w:color w:val="000000" w:themeColor="text1"/>
-              </w:rPr>
-              <w:t>normalización</w:t>
+              <w:t>volteo horizontal y vertical, ajuste de brillo y normalización</w:t>
             </w:r>
           </w:p>
         </w:tc>
@@ -2474,19 +2459,7 @@
               <w:rPr>
                 <w:color w:val="000000" w:themeColor="text1"/>
               </w:rPr>
-              <w:t xml:space="preserve"> </w:t>
-            </w:r>
-            <w:r>
-              <w:rPr>
-                <w:color w:val="000000" w:themeColor="text1"/>
-              </w:rPr>
-              <w:t>recorte del centro de 224x244, ajuste de brillo y normalización,</w:t>
-            </w:r>
-            <w:r>
-              <w:rPr>
-                <w:color w:val="000000" w:themeColor="text1"/>
-              </w:rPr>
-              <w:t xml:space="preserve"> </w:t>
+              <w:t xml:space="preserve"> recorte del centro de 224x244, ajuste de brillo y normalización, </w:t>
             </w:r>
             <w:r>
               <w:rPr>
@@ -2500,19 +2473,7 @@
               <w:rPr>
                 <w:color w:val="000000" w:themeColor="text1"/>
               </w:rPr>
-              <w:t xml:space="preserve"> </w:t>
-            </w:r>
-            <w:r>
-              <w:rPr>
-                <w:color w:val="000000" w:themeColor="text1"/>
-              </w:rPr>
-              <w:t>recorte del centro de 224x244, ajuste de brillo y normalización,</w:t>
-            </w:r>
-            <w:r>
-              <w:rPr>
-                <w:color w:val="000000" w:themeColor="text1"/>
-              </w:rPr>
-              <w:t xml:space="preserve"> </w:t>
+              <w:t xml:space="preserve"> recorte del centro de 224x244, ajuste de brillo y normalización, </w:t>
             </w:r>
             <w:r>
               <w:rPr>
@@ -2704,13 +2665,7 @@
               <w:rPr>
                 <w:color w:val="000000" w:themeColor="text1"/>
               </w:rPr>
-              <w:t>2</w:t>
-            </w:r>
-            <w:r>
-              <w:rPr>
-                <w:color w:val="000000" w:themeColor="text1"/>
-              </w:rPr>
-              <w:t>00</w:t>
+              <w:t>200</w:t>
             </w:r>
           </w:p>
         </w:tc>
@@ -3134,13 +3089,7 @@
               <w:rPr>
                 <w:color w:val="000000" w:themeColor="text1"/>
               </w:rPr>
-              <w:t xml:space="preserve">volteo horizontal y vertical, ajuste de brillo y </w:t>
-            </w:r>
-            <w:r>
-              <w:rPr>
-                <w:color w:val="000000" w:themeColor="text1"/>
-              </w:rPr>
-              <w:t>normalización</w:t>
+              <w:t>volteo horizontal y vertical, ajuste de brillo y normalización</w:t>
             </w:r>
           </w:p>
         </w:tc>
@@ -3284,13 +3233,7 @@
               <w:rPr>
                 <w:color w:val="000000" w:themeColor="text1"/>
               </w:rPr>
-              <w:t>2</w:t>
-            </w:r>
-            <w:r>
-              <w:rPr>
-                <w:color w:val="000000" w:themeColor="text1"/>
-              </w:rPr>
-              <w:t>00</w:t>
+              <w:t>200</w:t>
             </w:r>
           </w:p>
         </w:tc>
@@ -5635,7 +5578,13 @@
               <w:rPr>
                 <w:color w:val="000000" w:themeColor="text1"/>
               </w:rPr>
-              <w:t>165</w:t>
+              <w:t>1</w:t>
+            </w:r>
+            <w:r>
+              <w:rPr>
+                <w:color w:val="000000" w:themeColor="text1"/>
+              </w:rPr>
+              <w:t>75</w:t>
             </w:r>
           </w:p>
         </w:tc>
@@ -5677,19 +5626,7 @@
               <w:rPr>
                 <w:color w:val="000000" w:themeColor="text1"/>
               </w:rPr>
-              <w:t>Función L2 con valor 0.0</w:t>
-            </w:r>
-            <w:r>
-              <w:rPr>
-                <w:color w:val="000000" w:themeColor="text1"/>
-              </w:rPr>
-              <w:t>5</w:t>
-            </w:r>
-            <w:r>
-              <w:rPr>
-                <w:color w:val="000000" w:themeColor="text1"/>
-              </w:rPr>
-              <w:t xml:space="preserve"> en función de </w:t>
+              <w:t xml:space="preserve">Función L2 con valor 0.05 en función de </w:t>
             </w:r>
             <w:proofErr w:type="spellStart"/>
             <w:r>
@@ -6323,6 +6260,7 @@
   <w:style w:type="character" w:default="1" w:styleId="Fuentedeprrafopredeter">
     <w:name w:val="Default Paragraph Font"/>
     <w:uiPriority w:val="1"/>
+    <w:semiHidden/>
     <w:unhideWhenUsed/>
   </w:style>
   <w:style w:type="table" w:default="1" w:styleId="Tablanormal">

</xml_diff>

<commit_message>
update, new training and new screenshot
</commit_message>
<xml_diff>
--- a/Docs/screens.docx
+++ b/Docs/screens.docx
@@ -5649,6 +5649,9 @@
     <w:p/>
     <w:p>
       <w:r>
+        <w:rPr>
+          <w:noProof/>
+        </w:rPr>
         <w:drawing>
           <wp:inline distT="0" distB="0" distL="0" distR="0" wp14:anchorId="68EB9FA2" wp14:editId="2411B0AD">
             <wp:extent cx="5612130" cy="3970655"/>
@@ -5674,6 +5677,601 @@
                     <a:xfrm>
                       <a:off x="0" y="0"/>
                       <a:ext cx="5612130" cy="3970655"/>
+                    </a:xfrm>
+                    <a:prstGeom prst="rect">
+                      <a:avLst/>
+                    </a:prstGeom>
+                  </pic:spPr>
+                </pic:pic>
+              </a:graphicData>
+            </a:graphic>
+          </wp:inline>
+        </w:drawing>
+      </w:r>
+    </w:p>
+    <w:p/>
+    <w:p/>
+    <w:p>
+      <w:pPr>
+        <w:pStyle w:val="Subttulo"/>
+      </w:pPr>
+      <w:r>
+        <w:lastRenderedPageBreak/>
+        <w:t xml:space="preserve">Experimento </w:t>
+      </w:r>
+      <w:r>
+        <w:t>10</w:t>
+      </w:r>
+    </w:p>
+    <w:tbl>
+      <w:tblPr>
+        <w:tblStyle w:val="Tablaconcuadrcula"/>
+        <w:tblW w:w="8863" w:type="dxa"/>
+        <w:tblLook w:val="04A0" w:firstRow="1" w:lastRow="0" w:firstColumn="1" w:lastColumn="0" w:noHBand="0" w:noVBand="1"/>
+      </w:tblPr>
+      <w:tblGrid>
+        <w:gridCol w:w="2689"/>
+        <w:gridCol w:w="6174"/>
+      </w:tblGrid>
+      <w:tr>
+        <w:trPr>
+          <w:trHeight w:val="379"/>
+        </w:trPr>
+        <w:tc>
+          <w:tcPr>
+            <w:tcW w:w="2689" w:type="dxa"/>
+            <w:vAlign w:val="center"/>
+          </w:tcPr>
+          <w:p>
+            <w:pPr>
+              <w:rPr>
+                <w:color w:val="000000" w:themeColor="text1"/>
+              </w:rPr>
+            </w:pPr>
+            <w:r>
+              <w:rPr>
+                <w:color w:val="000000" w:themeColor="text1"/>
+              </w:rPr>
+              <w:t>Arquitectura</w:t>
+            </w:r>
+          </w:p>
+        </w:tc>
+        <w:tc>
+          <w:tcPr>
+            <w:tcW w:w="6174" w:type="dxa"/>
+          </w:tcPr>
+          <w:p>
+            <w:pPr>
+              <w:rPr>
+                <w:color w:val="000000" w:themeColor="text1"/>
+              </w:rPr>
+            </w:pPr>
+            <w:r>
+              <w:rPr>
+                <w:color w:val="000000" w:themeColor="text1"/>
+              </w:rPr>
+              <w:t>4</w:t>
+            </w:r>
+            <w:r>
+              <w:rPr>
+                <w:color w:val="000000" w:themeColor="text1"/>
+              </w:rPr>
+              <w:t xml:space="preserve"> capas convolucionales, función </w:t>
+            </w:r>
+            <w:proofErr w:type="spellStart"/>
+            <w:r>
+              <w:rPr>
+                <w:color w:val="000000" w:themeColor="text1"/>
+              </w:rPr>
+              <w:t>relu</w:t>
+            </w:r>
+            <w:proofErr w:type="spellEnd"/>
+            <w:r>
+              <w:rPr>
+                <w:color w:val="000000" w:themeColor="text1"/>
+              </w:rPr>
+              <w:t xml:space="preserve">, </w:t>
+            </w:r>
+            <w:proofErr w:type="spellStart"/>
+            <w:r>
+              <w:rPr>
+                <w:color w:val="000000" w:themeColor="text1"/>
+              </w:rPr>
+              <w:t>maxpool</w:t>
+            </w:r>
+            <w:proofErr w:type="spellEnd"/>
+            <w:r>
+              <w:rPr>
+                <w:color w:val="000000" w:themeColor="text1"/>
+              </w:rPr>
+              <w:t xml:space="preserve"> y </w:t>
+            </w:r>
+            <w:proofErr w:type="spellStart"/>
+            <w:r>
+              <w:rPr>
+                <w:color w:val="000000" w:themeColor="text1"/>
+              </w:rPr>
+              <w:t>dropout</w:t>
+            </w:r>
+            <w:proofErr w:type="spellEnd"/>
+          </w:p>
+        </w:tc>
+      </w:tr>
+      <w:tr>
+        <w:trPr>
+          <w:trHeight w:val="406"/>
+        </w:trPr>
+        <w:tc>
+          <w:tcPr>
+            <w:tcW w:w="2689" w:type="dxa"/>
+            <w:vAlign w:val="center"/>
+          </w:tcPr>
+          <w:p>
+            <w:pPr>
+              <w:rPr>
+                <w:color w:val="000000" w:themeColor="text1"/>
+              </w:rPr>
+            </w:pPr>
+            <w:r>
+              <w:rPr>
+                <w:color w:val="000000" w:themeColor="text1"/>
+              </w:rPr>
+              <w:t>Función de optimización</w:t>
+            </w:r>
+          </w:p>
+        </w:tc>
+        <w:tc>
+          <w:tcPr>
+            <w:tcW w:w="6174" w:type="dxa"/>
+          </w:tcPr>
+          <w:p>
+            <w:pPr>
+              <w:rPr>
+                <w:color w:val="000000" w:themeColor="text1"/>
+              </w:rPr>
+            </w:pPr>
+            <w:r>
+              <w:rPr>
+                <w:color w:val="000000" w:themeColor="text1"/>
+              </w:rPr>
+              <w:t xml:space="preserve">Adam, learning </w:t>
+            </w:r>
+            <w:proofErr w:type="spellStart"/>
+            <w:r>
+              <w:rPr>
+                <w:color w:val="000000" w:themeColor="text1"/>
+              </w:rPr>
+              <w:t>rate</w:t>
+            </w:r>
+            <w:proofErr w:type="spellEnd"/>
+            <w:r>
+              <w:rPr>
+                <w:color w:val="000000" w:themeColor="text1"/>
+              </w:rPr>
+              <w:t xml:space="preserve"> = 1e-3</w:t>
+            </w:r>
+          </w:p>
+        </w:tc>
+      </w:tr>
+      <w:tr>
+        <w:trPr>
+          <w:trHeight w:val="379"/>
+        </w:trPr>
+        <w:tc>
+          <w:tcPr>
+            <w:tcW w:w="2689" w:type="dxa"/>
+            <w:vAlign w:val="center"/>
+          </w:tcPr>
+          <w:p>
+            <w:pPr>
+              <w:rPr>
+                <w:color w:val="000000" w:themeColor="text1"/>
+              </w:rPr>
+            </w:pPr>
+            <w:r>
+              <w:rPr>
+                <w:color w:val="000000" w:themeColor="text1"/>
+              </w:rPr>
+              <w:t>Función de perdida</w:t>
+            </w:r>
+          </w:p>
+        </w:tc>
+        <w:tc>
+          <w:tcPr>
+            <w:tcW w:w="6174" w:type="dxa"/>
+          </w:tcPr>
+          <w:p>
+            <w:pPr>
+              <w:rPr>
+                <w:color w:val="000000" w:themeColor="text1"/>
+              </w:rPr>
+            </w:pPr>
+            <w:proofErr w:type="spellStart"/>
+            <w:r>
+              <w:rPr>
+                <w:color w:val="000000" w:themeColor="text1"/>
+              </w:rPr>
+              <w:t>RMSELoss</w:t>
+            </w:r>
+            <w:proofErr w:type="spellEnd"/>
+          </w:p>
+        </w:tc>
+      </w:tr>
+      <w:tr>
+        <w:trPr>
+          <w:trHeight w:val="406"/>
+        </w:trPr>
+        <w:tc>
+          <w:tcPr>
+            <w:tcW w:w="2689" w:type="dxa"/>
+            <w:vAlign w:val="center"/>
+          </w:tcPr>
+          <w:p>
+            <w:pPr>
+              <w:rPr>
+                <w:color w:val="000000" w:themeColor="text1"/>
+              </w:rPr>
+            </w:pPr>
+            <w:r>
+              <w:rPr>
+                <w:color w:val="000000" w:themeColor="text1"/>
+              </w:rPr>
+              <w:t>Transformaciones</w:t>
+            </w:r>
+          </w:p>
+        </w:tc>
+        <w:tc>
+          <w:tcPr>
+            <w:tcW w:w="6174" w:type="dxa"/>
+          </w:tcPr>
+          <w:p>
+            <w:pPr>
+              <w:rPr>
+                <w:color w:val="000000" w:themeColor="text1"/>
+              </w:rPr>
+            </w:pPr>
+            <w:r>
+              <w:rPr>
+                <w:b/>
+                <w:bCs/>
+                <w:color w:val="000000" w:themeColor="text1"/>
+              </w:rPr>
+              <w:t>Data1</w:t>
+            </w:r>
+            <w:r>
+              <w:rPr>
+                <w:color w:val="000000" w:themeColor="text1"/>
+              </w:rPr>
+              <w:t xml:space="preserve"> sin transformación,</w:t>
+            </w:r>
+            <w:r>
+              <w:rPr>
+                <w:b/>
+                <w:bCs/>
+                <w:color w:val="000000" w:themeColor="text1"/>
+              </w:rPr>
+              <w:t xml:space="preserve"> data2</w:t>
+            </w:r>
+            <w:r>
+              <w:rPr>
+                <w:color w:val="000000" w:themeColor="text1"/>
+              </w:rPr>
+              <w:t xml:space="preserve"> con normalización, </w:t>
+            </w:r>
+            <w:r>
+              <w:rPr>
+                <w:b/>
+                <w:bCs/>
+                <w:color w:val="000000" w:themeColor="text1"/>
+              </w:rPr>
+              <w:t>data3</w:t>
+            </w:r>
+            <w:r>
+              <w:rPr>
+                <w:color w:val="000000" w:themeColor="text1"/>
+              </w:rPr>
+              <w:t xml:space="preserve"> ajuste de canales </w:t>
+            </w:r>
+            <w:proofErr w:type="spellStart"/>
+            <w:r>
+              <w:rPr>
+                <w:color w:val="000000" w:themeColor="text1"/>
+              </w:rPr>
+              <w:t>rgb</w:t>
+            </w:r>
+            <w:proofErr w:type="spellEnd"/>
+            <w:r>
+              <w:rPr>
+                <w:color w:val="000000" w:themeColor="text1"/>
+              </w:rPr>
+              <w:t xml:space="preserve"> y normalización, </w:t>
+            </w:r>
+            <w:r>
+              <w:rPr>
+                <w:b/>
+                <w:bCs/>
+                <w:color w:val="000000" w:themeColor="text1"/>
+              </w:rPr>
+              <w:t xml:space="preserve">data4 </w:t>
+            </w:r>
+            <w:r>
+              <w:rPr>
+                <w:color w:val="000000" w:themeColor="text1"/>
+              </w:rPr>
+              <w:t xml:space="preserve">con giro horizontal y normalización, </w:t>
+            </w:r>
+            <w:r>
+              <w:rPr>
+                <w:b/>
+                <w:bCs/>
+                <w:color w:val="000000" w:themeColor="text1"/>
+              </w:rPr>
+              <w:t>data5</w:t>
+            </w:r>
+            <w:r>
+              <w:rPr>
+                <w:color w:val="000000" w:themeColor="text1"/>
+              </w:rPr>
+              <w:t xml:space="preserve"> con giro vertical y normalización, </w:t>
+            </w:r>
+            <w:r>
+              <w:rPr>
+                <w:b/>
+                <w:bCs/>
+                <w:color w:val="000000" w:themeColor="text1"/>
+              </w:rPr>
+              <w:t>data6</w:t>
+            </w:r>
+            <w:r>
+              <w:rPr>
+                <w:color w:val="000000" w:themeColor="text1"/>
+              </w:rPr>
+              <w:t xml:space="preserve"> con desenfoque gaussiano y normalización</w:t>
+            </w:r>
+          </w:p>
+        </w:tc>
+      </w:tr>
+      <w:tr>
+        <w:trPr>
+          <w:trHeight w:val="379"/>
+        </w:trPr>
+        <w:tc>
+          <w:tcPr>
+            <w:tcW w:w="2689" w:type="dxa"/>
+            <w:vAlign w:val="center"/>
+          </w:tcPr>
+          <w:p>
+            <w:pPr>
+              <w:rPr>
+                <w:color w:val="000000" w:themeColor="text1"/>
+              </w:rPr>
+            </w:pPr>
+            <w:r>
+              <w:rPr>
+                <w:color w:val="000000" w:themeColor="text1"/>
+              </w:rPr>
+              <w:t>Tamaño de lotes</w:t>
+            </w:r>
+          </w:p>
+        </w:tc>
+        <w:tc>
+          <w:tcPr>
+            <w:tcW w:w="6174" w:type="dxa"/>
+          </w:tcPr>
+          <w:p>
+            <w:pPr>
+              <w:rPr>
+                <w:color w:val="000000" w:themeColor="text1"/>
+              </w:rPr>
+            </w:pPr>
+            <w:r>
+              <w:rPr>
+                <w:color w:val="000000" w:themeColor="text1"/>
+              </w:rPr>
+              <w:t>Train 53 y val 17</w:t>
+            </w:r>
+          </w:p>
+        </w:tc>
+      </w:tr>
+      <w:tr>
+        <w:trPr>
+          <w:trHeight w:val="379"/>
+        </w:trPr>
+        <w:tc>
+          <w:tcPr>
+            <w:tcW w:w="2689" w:type="dxa"/>
+            <w:vAlign w:val="center"/>
+          </w:tcPr>
+          <w:p>
+            <w:pPr>
+              <w:rPr>
+                <w:color w:val="000000" w:themeColor="text1"/>
+              </w:rPr>
+            </w:pPr>
+            <w:r>
+              <w:rPr>
+                <w:color w:val="000000" w:themeColor="text1"/>
+              </w:rPr>
+              <w:t>Tamaño de imágenes</w:t>
+            </w:r>
+          </w:p>
+        </w:tc>
+        <w:tc>
+          <w:tcPr>
+            <w:tcW w:w="6174" w:type="dxa"/>
+          </w:tcPr>
+          <w:p>
+            <w:pPr>
+              <w:rPr>
+                <w:color w:val="000000" w:themeColor="text1"/>
+              </w:rPr>
+            </w:pPr>
+            <w:r>
+              <w:rPr>
+                <w:color w:val="000000" w:themeColor="text1"/>
+              </w:rPr>
+              <w:t xml:space="preserve">Imagen </w:t>
+            </w:r>
+            <w:r>
+              <w:rPr>
+                <w:color w:val="000000" w:themeColor="text1"/>
+              </w:rPr>
+              <w:t>en mosaico</w:t>
+            </w:r>
+            <w:r>
+              <w:rPr>
+                <w:color w:val="000000" w:themeColor="text1"/>
+              </w:rPr>
+              <w:t xml:space="preserve"> de </w:t>
+            </w:r>
+            <w:r>
+              <w:rPr>
+                <w:color w:val="000000" w:themeColor="text1"/>
+              </w:rPr>
+              <w:t>400x400</w:t>
+            </w:r>
+          </w:p>
+        </w:tc>
+      </w:tr>
+      <w:tr>
+        <w:trPr>
+          <w:trHeight w:val="379"/>
+        </w:trPr>
+        <w:tc>
+          <w:tcPr>
+            <w:tcW w:w="2689" w:type="dxa"/>
+            <w:vAlign w:val="center"/>
+          </w:tcPr>
+          <w:p>
+            <w:pPr>
+              <w:rPr>
+                <w:color w:val="000000" w:themeColor="text1"/>
+              </w:rPr>
+            </w:pPr>
+            <w:r>
+              <w:rPr>
+                <w:color w:val="000000" w:themeColor="text1"/>
+              </w:rPr>
+              <w:t>Épocas</w:t>
+            </w:r>
+          </w:p>
+        </w:tc>
+        <w:tc>
+          <w:tcPr>
+            <w:tcW w:w="6174" w:type="dxa"/>
+          </w:tcPr>
+          <w:p>
+            <w:pPr>
+              <w:rPr>
+                <w:color w:val="000000" w:themeColor="text1"/>
+              </w:rPr>
+            </w:pPr>
+            <w:r>
+              <w:rPr>
+                <w:color w:val="000000" w:themeColor="text1"/>
+              </w:rPr>
+              <w:t>175</w:t>
+            </w:r>
+          </w:p>
+        </w:tc>
+      </w:tr>
+      <w:tr>
+        <w:trPr>
+          <w:trHeight w:val="379"/>
+        </w:trPr>
+        <w:tc>
+          <w:tcPr>
+            <w:tcW w:w="2689" w:type="dxa"/>
+            <w:vAlign w:val="center"/>
+          </w:tcPr>
+          <w:p>
+            <w:pPr>
+              <w:rPr>
+                <w:color w:val="000000" w:themeColor="text1"/>
+              </w:rPr>
+            </w:pPr>
+            <w:r>
+              <w:rPr>
+                <w:color w:val="000000" w:themeColor="text1"/>
+              </w:rPr>
+              <w:t>Observaciones</w:t>
+            </w:r>
+          </w:p>
+        </w:tc>
+        <w:tc>
+          <w:tcPr>
+            <w:tcW w:w="6174" w:type="dxa"/>
+          </w:tcPr>
+          <w:p>
+            <w:pPr>
+              <w:rPr>
+                <w:color w:val="000000" w:themeColor="text1"/>
+              </w:rPr>
+            </w:pPr>
+            <w:r>
+              <w:rPr>
+                <w:color w:val="000000" w:themeColor="text1"/>
+              </w:rPr>
+              <w:t>Función L2 con valor 0.0</w:t>
+            </w:r>
+            <w:r>
+              <w:rPr>
+                <w:color w:val="000000" w:themeColor="text1"/>
+              </w:rPr>
+              <w:t>1</w:t>
+            </w:r>
+            <w:r>
+              <w:rPr>
+                <w:color w:val="000000" w:themeColor="text1"/>
+              </w:rPr>
+              <w:t xml:space="preserve"> en función de </w:t>
+            </w:r>
+            <w:proofErr w:type="spellStart"/>
+            <w:r>
+              <w:rPr>
+                <w:color w:val="000000" w:themeColor="text1"/>
+              </w:rPr>
+              <w:t>train_loop</w:t>
+            </w:r>
+            <w:proofErr w:type="spellEnd"/>
+            <w:r>
+              <w:rPr>
+                <w:color w:val="000000" w:themeColor="text1"/>
+              </w:rPr>
+              <w:t xml:space="preserve">, cambio de tamaño de kernel de 5x5 a 3x3 y se agregó caída de peso con valor 1e-5 a función de optimización </w:t>
+            </w:r>
+          </w:p>
+        </w:tc>
+      </w:tr>
+    </w:tbl>
+    <w:p/>
+    <w:p>
+      <w:r>
+        <w:drawing>
+          <wp:inline distT="0" distB="0" distL="0" distR="0" wp14:anchorId="293ABD16" wp14:editId="0CD2AC04">
+            <wp:extent cx="5612130" cy="4093210"/>
+            <wp:effectExtent l="0" t="0" r="7620" b="2540"/>
+            <wp:docPr id="843943765" name="Imagen 1" descr="Gráfico, Histograma&#10;&#10;Descripción generada automáticamente"/>
+            <wp:cNvGraphicFramePr>
+              <a:graphicFrameLocks xmlns:a="http://schemas.openxmlformats.org/drawingml/2006/main" noChangeAspect="1"/>
+            </wp:cNvGraphicFramePr>
+            <a:graphic xmlns:a="http://schemas.openxmlformats.org/drawingml/2006/main">
+              <a:graphicData uri="http://schemas.openxmlformats.org/drawingml/2006/picture">
+                <pic:pic xmlns:pic="http://schemas.openxmlformats.org/drawingml/2006/picture">
+                  <pic:nvPicPr>
+                    <pic:cNvPr id="843943765" name="Imagen 1" descr="Gráfico, Histograma&#10;&#10;Descripción generada automáticamente"/>
+                    <pic:cNvPicPr/>
+                  </pic:nvPicPr>
+                  <pic:blipFill>
+                    <a:blip r:embed="rId14"/>
+                    <a:stretch>
+                      <a:fillRect/>
+                    </a:stretch>
+                  </pic:blipFill>
+                  <pic:spPr>
+                    <a:xfrm>
+                      <a:off x="0" y="0"/>
+                      <a:ext cx="5612130" cy="4093210"/>
                     </a:xfrm>
                     <a:prstGeom prst="rect">
                       <a:avLst/>
@@ -6096,7 +6694,7 @@
   <w:style w:type="paragraph" w:default="1" w:styleId="Normal">
     <w:name w:val="Normal"/>
     <w:qFormat/>
-    <w:rsid w:val="0035555F"/>
+    <w:rsid w:val="00B76535"/>
   </w:style>
   <w:style w:type="paragraph" w:styleId="Ttulo1">
     <w:name w:val="heading 1"/>

</xml_diff>

<commit_message>
new training with batch value 32
</commit_message>
<xml_diff>
--- a/Docs/screens.docx
+++ b/Docs/screens.docx
@@ -72,44 +72,8 @@
               <w:rPr>
                 <w:color w:val="000000" w:themeColor="text1"/>
               </w:rPr>
-              <w:t xml:space="preserve">4 capas convolucionales, función </w:t>
-            </w:r>
-            <w:proofErr w:type="spellStart"/>
-            <w:r>
-              <w:rPr>
-                <w:color w:val="000000" w:themeColor="text1"/>
-              </w:rPr>
-              <w:t>relu</w:t>
-            </w:r>
-            <w:proofErr w:type="spellEnd"/>
-            <w:r>
-              <w:rPr>
-                <w:color w:val="000000" w:themeColor="text1"/>
-              </w:rPr>
-              <w:t xml:space="preserve">, </w:t>
-            </w:r>
-            <w:proofErr w:type="spellStart"/>
-            <w:r>
-              <w:rPr>
-                <w:color w:val="000000" w:themeColor="text1"/>
-              </w:rPr>
-              <w:t>maxpool</w:t>
-            </w:r>
-            <w:proofErr w:type="spellEnd"/>
-            <w:r>
-              <w:rPr>
-                <w:color w:val="000000" w:themeColor="text1"/>
-              </w:rPr>
-              <w:t xml:space="preserve"> y </w:t>
-            </w:r>
-            <w:proofErr w:type="spellStart"/>
-            <w:r>
-              <w:rPr>
-                <w:color w:val="000000" w:themeColor="text1"/>
-              </w:rPr>
-              <w:t>dropout</w:t>
-            </w:r>
-            <w:proofErr w:type="spellEnd"/>
+              <w:t>4 capas convolucionales, función relu, maxpool y dropout</w:t>
+            </w:r>
           </w:p>
         </w:tc>
       </w:tr>
@@ -150,21 +114,7 @@
               <w:rPr>
                 <w:color w:val="000000" w:themeColor="text1"/>
               </w:rPr>
-              <w:t xml:space="preserve">Adam, learning </w:t>
-            </w:r>
-            <w:proofErr w:type="spellStart"/>
-            <w:r>
-              <w:rPr>
-                <w:color w:val="000000" w:themeColor="text1"/>
-              </w:rPr>
-              <w:t>rate</w:t>
-            </w:r>
-            <w:proofErr w:type="spellEnd"/>
-            <w:r>
-              <w:rPr>
-                <w:color w:val="000000" w:themeColor="text1"/>
-              </w:rPr>
-              <w:t xml:space="preserve"> = 1e-3</w:t>
+              <w:t>Adam, learning rate = 1e-3</w:t>
             </w:r>
           </w:p>
         </w:tc>
@@ -202,14 +152,12 @@
                 <w:color w:val="000000" w:themeColor="text1"/>
               </w:rPr>
             </w:pPr>
-            <w:proofErr w:type="spellStart"/>
             <w:r>
               <w:rPr>
                 <w:color w:val="000000" w:themeColor="text1"/>
               </w:rPr>
               <w:t>RMSELoss</w:t>
             </w:r>
-            <w:proofErr w:type="spellEnd"/>
           </w:p>
         </w:tc>
       </w:tr>
@@ -541,44 +489,8 @@
               <w:rPr>
                 <w:color w:val="000000" w:themeColor="text1"/>
               </w:rPr>
-              <w:t xml:space="preserve"> capas convolucionales, función </w:t>
-            </w:r>
-            <w:proofErr w:type="spellStart"/>
-            <w:r>
-              <w:rPr>
-                <w:color w:val="000000" w:themeColor="text1"/>
-              </w:rPr>
-              <w:t>relu</w:t>
-            </w:r>
-            <w:proofErr w:type="spellEnd"/>
-            <w:r>
-              <w:rPr>
-                <w:color w:val="000000" w:themeColor="text1"/>
-              </w:rPr>
-              <w:t xml:space="preserve">, </w:t>
-            </w:r>
-            <w:proofErr w:type="spellStart"/>
-            <w:r>
-              <w:rPr>
-                <w:color w:val="000000" w:themeColor="text1"/>
-              </w:rPr>
-              <w:t>maxpool</w:t>
-            </w:r>
-            <w:proofErr w:type="spellEnd"/>
-            <w:r>
-              <w:rPr>
-                <w:color w:val="000000" w:themeColor="text1"/>
-              </w:rPr>
-              <w:t xml:space="preserve"> y </w:t>
-            </w:r>
-            <w:proofErr w:type="spellStart"/>
-            <w:r>
-              <w:rPr>
-                <w:color w:val="000000" w:themeColor="text1"/>
-              </w:rPr>
-              <w:t>dropout</w:t>
-            </w:r>
-            <w:proofErr w:type="spellEnd"/>
+              <w:t xml:space="preserve"> capas convolucionales, función relu, maxpool y dropout</w:t>
+            </w:r>
           </w:p>
         </w:tc>
       </w:tr>
@@ -619,21 +531,7 @@
               <w:rPr>
                 <w:color w:val="000000" w:themeColor="text1"/>
               </w:rPr>
-              <w:t xml:space="preserve">Adam, learning </w:t>
-            </w:r>
-            <w:proofErr w:type="spellStart"/>
-            <w:r>
-              <w:rPr>
-                <w:color w:val="000000" w:themeColor="text1"/>
-              </w:rPr>
-              <w:t>rate</w:t>
-            </w:r>
-            <w:proofErr w:type="spellEnd"/>
-            <w:r>
-              <w:rPr>
-                <w:color w:val="000000" w:themeColor="text1"/>
-              </w:rPr>
-              <w:t xml:space="preserve"> = 1e-3</w:t>
+              <w:t>Adam, learning rate = 1e-3</w:t>
             </w:r>
           </w:p>
         </w:tc>
@@ -671,14 +569,12 @@
                 <w:color w:val="000000" w:themeColor="text1"/>
               </w:rPr>
             </w:pPr>
-            <w:proofErr w:type="spellStart"/>
             <w:r>
               <w:rPr>
                 <w:color w:val="000000" w:themeColor="text1"/>
               </w:rPr>
               <w:t>RMSELoss</w:t>
             </w:r>
-            <w:proofErr w:type="spellEnd"/>
           </w:p>
         </w:tc>
       </w:tr>
@@ -1104,44 +1000,8 @@
               <w:rPr>
                 <w:color w:val="000000" w:themeColor="text1"/>
               </w:rPr>
-              <w:t xml:space="preserve">5 capas convolucionales, función </w:t>
-            </w:r>
-            <w:proofErr w:type="spellStart"/>
-            <w:r>
-              <w:rPr>
-                <w:color w:val="000000" w:themeColor="text1"/>
-              </w:rPr>
-              <w:t>relu</w:t>
-            </w:r>
-            <w:proofErr w:type="spellEnd"/>
-            <w:r>
-              <w:rPr>
-                <w:color w:val="000000" w:themeColor="text1"/>
-              </w:rPr>
-              <w:t xml:space="preserve">, </w:t>
-            </w:r>
-            <w:proofErr w:type="spellStart"/>
-            <w:r>
-              <w:rPr>
-                <w:color w:val="000000" w:themeColor="text1"/>
-              </w:rPr>
-              <w:t>maxpool</w:t>
-            </w:r>
-            <w:proofErr w:type="spellEnd"/>
-            <w:r>
-              <w:rPr>
-                <w:color w:val="000000" w:themeColor="text1"/>
-              </w:rPr>
-              <w:t xml:space="preserve"> y </w:t>
-            </w:r>
-            <w:proofErr w:type="spellStart"/>
-            <w:r>
-              <w:rPr>
-                <w:color w:val="000000" w:themeColor="text1"/>
-              </w:rPr>
-              <w:t>dropout</w:t>
-            </w:r>
-            <w:proofErr w:type="spellEnd"/>
+              <w:t>5 capas convolucionales, función relu, maxpool y dropout</w:t>
+            </w:r>
           </w:p>
         </w:tc>
       </w:tr>
@@ -1182,21 +1042,7 @@
               <w:rPr>
                 <w:color w:val="000000" w:themeColor="text1"/>
               </w:rPr>
-              <w:t xml:space="preserve">Adam, learning </w:t>
-            </w:r>
-            <w:proofErr w:type="spellStart"/>
-            <w:r>
-              <w:rPr>
-                <w:color w:val="000000" w:themeColor="text1"/>
-              </w:rPr>
-              <w:t>rate</w:t>
-            </w:r>
-            <w:proofErr w:type="spellEnd"/>
-            <w:r>
-              <w:rPr>
-                <w:color w:val="000000" w:themeColor="text1"/>
-              </w:rPr>
-              <w:t xml:space="preserve"> = 1e-3</w:t>
+              <w:t>Adam, learning rate = 1e-3</w:t>
             </w:r>
           </w:p>
         </w:tc>
@@ -1234,14 +1080,12 @@
                 <w:color w:val="000000" w:themeColor="text1"/>
               </w:rPr>
             </w:pPr>
-            <w:proofErr w:type="spellStart"/>
             <w:r>
               <w:rPr>
                 <w:color w:val="000000" w:themeColor="text1"/>
               </w:rPr>
               <w:t>RMSELoss</w:t>
             </w:r>
-            <w:proofErr w:type="spellEnd"/>
           </w:p>
         </w:tc>
       </w:tr>
@@ -1667,44 +1511,8 @@
               <w:rPr>
                 <w:color w:val="000000" w:themeColor="text1"/>
               </w:rPr>
-              <w:t xml:space="preserve">5 capas convolucionales, función </w:t>
-            </w:r>
-            <w:proofErr w:type="spellStart"/>
-            <w:r>
-              <w:rPr>
-                <w:color w:val="000000" w:themeColor="text1"/>
-              </w:rPr>
-              <w:t>relu</w:t>
-            </w:r>
-            <w:proofErr w:type="spellEnd"/>
-            <w:r>
-              <w:rPr>
-                <w:color w:val="000000" w:themeColor="text1"/>
-              </w:rPr>
-              <w:t xml:space="preserve">, </w:t>
-            </w:r>
-            <w:proofErr w:type="spellStart"/>
-            <w:r>
-              <w:rPr>
-                <w:color w:val="000000" w:themeColor="text1"/>
-              </w:rPr>
-              <w:t>maxpool</w:t>
-            </w:r>
-            <w:proofErr w:type="spellEnd"/>
-            <w:r>
-              <w:rPr>
-                <w:color w:val="000000" w:themeColor="text1"/>
-              </w:rPr>
-              <w:t xml:space="preserve"> y </w:t>
-            </w:r>
-            <w:proofErr w:type="spellStart"/>
-            <w:r>
-              <w:rPr>
-                <w:color w:val="000000" w:themeColor="text1"/>
-              </w:rPr>
-              <w:t>dropout</w:t>
-            </w:r>
-            <w:proofErr w:type="spellEnd"/>
+              <w:t>5 capas convolucionales, función relu, maxpool y dropout</w:t>
+            </w:r>
           </w:p>
         </w:tc>
       </w:tr>
@@ -1745,21 +1553,7 @@
               <w:rPr>
                 <w:color w:val="000000" w:themeColor="text1"/>
               </w:rPr>
-              <w:t xml:space="preserve">Adam, learning </w:t>
-            </w:r>
-            <w:proofErr w:type="spellStart"/>
-            <w:r>
-              <w:rPr>
-                <w:color w:val="000000" w:themeColor="text1"/>
-              </w:rPr>
-              <w:t>rate</w:t>
-            </w:r>
-            <w:proofErr w:type="spellEnd"/>
-            <w:r>
-              <w:rPr>
-                <w:color w:val="000000" w:themeColor="text1"/>
-              </w:rPr>
-              <w:t xml:space="preserve"> = 1e-3</w:t>
+              <w:t>Adam, learning rate = 1e-3</w:t>
             </w:r>
           </w:p>
         </w:tc>
@@ -1797,14 +1591,12 @@
                 <w:color w:val="000000" w:themeColor="text1"/>
               </w:rPr>
             </w:pPr>
-            <w:proofErr w:type="spellStart"/>
             <w:r>
               <w:rPr>
                 <w:color w:val="000000" w:themeColor="text1"/>
               </w:rPr>
               <w:t>RMSELoss</w:t>
             </w:r>
-            <w:proofErr w:type="spellEnd"/>
           </w:p>
         </w:tc>
       </w:tr>
@@ -2245,44 +2037,8 @@
               <w:rPr>
                 <w:color w:val="000000" w:themeColor="text1"/>
               </w:rPr>
-              <w:t xml:space="preserve">5 capas convolucionales, función </w:t>
-            </w:r>
-            <w:proofErr w:type="spellStart"/>
-            <w:r>
-              <w:rPr>
-                <w:color w:val="000000" w:themeColor="text1"/>
-              </w:rPr>
-              <w:t>relu</w:t>
-            </w:r>
-            <w:proofErr w:type="spellEnd"/>
-            <w:r>
-              <w:rPr>
-                <w:color w:val="000000" w:themeColor="text1"/>
-              </w:rPr>
-              <w:t xml:space="preserve">, </w:t>
-            </w:r>
-            <w:proofErr w:type="spellStart"/>
-            <w:r>
-              <w:rPr>
-                <w:color w:val="000000" w:themeColor="text1"/>
-              </w:rPr>
-              <w:t>maxpool</w:t>
-            </w:r>
-            <w:proofErr w:type="spellEnd"/>
-            <w:r>
-              <w:rPr>
-                <w:color w:val="000000" w:themeColor="text1"/>
-              </w:rPr>
-              <w:t xml:space="preserve"> y </w:t>
-            </w:r>
-            <w:proofErr w:type="spellStart"/>
-            <w:r>
-              <w:rPr>
-                <w:color w:val="000000" w:themeColor="text1"/>
-              </w:rPr>
-              <w:t>dropout</w:t>
-            </w:r>
-            <w:proofErr w:type="spellEnd"/>
+              <w:t>5 capas convolucionales, función relu, maxpool y dropout</w:t>
+            </w:r>
           </w:p>
         </w:tc>
       </w:tr>
@@ -2323,21 +2079,7 @@
               <w:rPr>
                 <w:color w:val="000000" w:themeColor="text1"/>
               </w:rPr>
-              <w:t xml:space="preserve">Adam, learning </w:t>
-            </w:r>
-            <w:proofErr w:type="spellStart"/>
-            <w:r>
-              <w:rPr>
-                <w:color w:val="000000" w:themeColor="text1"/>
-              </w:rPr>
-              <w:t>rate</w:t>
-            </w:r>
-            <w:proofErr w:type="spellEnd"/>
-            <w:r>
-              <w:rPr>
-                <w:color w:val="000000" w:themeColor="text1"/>
-              </w:rPr>
-              <w:t xml:space="preserve"> = 1e-3</w:t>
+              <w:t>Adam, learning rate = 1e-3</w:t>
             </w:r>
           </w:p>
         </w:tc>
@@ -2375,14 +2117,12 @@
                 <w:color w:val="000000" w:themeColor="text1"/>
               </w:rPr>
             </w:pPr>
-            <w:proofErr w:type="spellStart"/>
             <w:r>
               <w:rPr>
                 <w:color w:val="000000" w:themeColor="text1"/>
               </w:rPr>
               <w:t>RMSELoss</w:t>
             </w:r>
-            <w:proofErr w:type="spellEnd"/>
           </w:p>
         </w:tc>
       </w:tr>
@@ -2819,44 +2559,8 @@
               <w:rPr>
                 <w:color w:val="000000" w:themeColor="text1"/>
               </w:rPr>
-              <w:t xml:space="preserve"> capas convolucionales, función </w:t>
-            </w:r>
-            <w:proofErr w:type="spellStart"/>
-            <w:r>
-              <w:rPr>
-                <w:color w:val="000000" w:themeColor="text1"/>
-              </w:rPr>
-              <w:t>relu</w:t>
-            </w:r>
-            <w:proofErr w:type="spellEnd"/>
-            <w:r>
-              <w:rPr>
-                <w:color w:val="000000" w:themeColor="text1"/>
-              </w:rPr>
-              <w:t xml:space="preserve">, </w:t>
-            </w:r>
-            <w:proofErr w:type="spellStart"/>
-            <w:r>
-              <w:rPr>
-                <w:color w:val="000000" w:themeColor="text1"/>
-              </w:rPr>
-              <w:t>maxpool</w:t>
-            </w:r>
-            <w:proofErr w:type="spellEnd"/>
-            <w:r>
-              <w:rPr>
-                <w:color w:val="000000" w:themeColor="text1"/>
-              </w:rPr>
-              <w:t xml:space="preserve"> y </w:t>
-            </w:r>
-            <w:proofErr w:type="spellStart"/>
-            <w:r>
-              <w:rPr>
-                <w:color w:val="000000" w:themeColor="text1"/>
-              </w:rPr>
-              <w:t>dropout</w:t>
-            </w:r>
-            <w:proofErr w:type="spellEnd"/>
+              <w:t xml:space="preserve"> capas convolucionales, función relu, maxpool y dropout</w:t>
+            </w:r>
           </w:p>
         </w:tc>
       </w:tr>
@@ -2897,21 +2601,7 @@
               <w:rPr>
                 <w:color w:val="000000" w:themeColor="text1"/>
               </w:rPr>
-              <w:t xml:space="preserve">Adam, learning </w:t>
-            </w:r>
-            <w:proofErr w:type="spellStart"/>
-            <w:r>
-              <w:rPr>
-                <w:color w:val="000000" w:themeColor="text1"/>
-              </w:rPr>
-              <w:t>rate</w:t>
-            </w:r>
-            <w:proofErr w:type="spellEnd"/>
-            <w:r>
-              <w:rPr>
-                <w:color w:val="000000" w:themeColor="text1"/>
-              </w:rPr>
-              <w:t xml:space="preserve"> = 1e-3</w:t>
+              <w:t>Adam, learning rate = 1e-3</w:t>
             </w:r>
           </w:p>
         </w:tc>
@@ -2949,14 +2639,12 @@
                 <w:color w:val="000000" w:themeColor="text1"/>
               </w:rPr>
             </w:pPr>
-            <w:proofErr w:type="spellStart"/>
             <w:r>
               <w:rPr>
                 <w:color w:val="000000" w:themeColor="text1"/>
               </w:rPr>
               <w:t>RMSELoss</w:t>
             </w:r>
-            <w:proofErr w:type="spellEnd"/>
           </w:p>
         </w:tc>
       </w:tr>
@@ -3388,44 +3076,8 @@
               <w:rPr>
                 <w:color w:val="000000" w:themeColor="text1"/>
               </w:rPr>
-              <w:t xml:space="preserve"> capas convolucionales, función </w:t>
-            </w:r>
-            <w:proofErr w:type="spellStart"/>
-            <w:r>
-              <w:rPr>
-                <w:color w:val="000000" w:themeColor="text1"/>
-              </w:rPr>
-              <w:t>relu</w:t>
-            </w:r>
-            <w:proofErr w:type="spellEnd"/>
-            <w:r>
-              <w:rPr>
-                <w:color w:val="000000" w:themeColor="text1"/>
-              </w:rPr>
-              <w:t xml:space="preserve">, </w:t>
-            </w:r>
-            <w:proofErr w:type="spellStart"/>
-            <w:r>
-              <w:rPr>
-                <w:color w:val="000000" w:themeColor="text1"/>
-              </w:rPr>
-              <w:t>maxpool</w:t>
-            </w:r>
-            <w:proofErr w:type="spellEnd"/>
-            <w:r>
-              <w:rPr>
-                <w:color w:val="000000" w:themeColor="text1"/>
-              </w:rPr>
-              <w:t xml:space="preserve"> y </w:t>
-            </w:r>
-            <w:proofErr w:type="spellStart"/>
-            <w:r>
-              <w:rPr>
-                <w:color w:val="000000" w:themeColor="text1"/>
-              </w:rPr>
-              <w:t>dropout</w:t>
-            </w:r>
-            <w:proofErr w:type="spellEnd"/>
+              <w:t xml:space="preserve"> capas convolucionales, función relu, maxpool y dropout</w:t>
+            </w:r>
           </w:p>
         </w:tc>
       </w:tr>
@@ -3466,21 +3118,7 @@
               <w:rPr>
                 <w:color w:val="000000" w:themeColor="text1"/>
               </w:rPr>
-              <w:t xml:space="preserve">Adam, learning </w:t>
-            </w:r>
-            <w:proofErr w:type="spellStart"/>
-            <w:r>
-              <w:rPr>
-                <w:color w:val="000000" w:themeColor="text1"/>
-              </w:rPr>
-              <w:t>rate</w:t>
-            </w:r>
-            <w:proofErr w:type="spellEnd"/>
-            <w:r>
-              <w:rPr>
-                <w:color w:val="000000" w:themeColor="text1"/>
-              </w:rPr>
-              <w:t xml:space="preserve"> = 1e-3</w:t>
+              <w:t>Adam, learning rate = 1e-3</w:t>
             </w:r>
           </w:p>
         </w:tc>
@@ -3518,14 +3156,12 @@
                 <w:color w:val="000000" w:themeColor="text1"/>
               </w:rPr>
             </w:pPr>
-            <w:proofErr w:type="spellStart"/>
             <w:r>
               <w:rPr>
                 <w:color w:val="000000" w:themeColor="text1"/>
               </w:rPr>
               <w:t>RMSELoss</w:t>
             </w:r>
-            <w:proofErr w:type="spellEnd"/>
           </w:p>
         </w:tc>
       </w:tr>
@@ -3608,16 +3244,8 @@
               <w:rPr>
                 <w:color w:val="000000" w:themeColor="text1"/>
               </w:rPr>
-              <w:t xml:space="preserve">ajuste de canales </w:t>
-            </w:r>
-            <w:proofErr w:type="spellStart"/>
-            <w:r>
-              <w:rPr>
-                <w:color w:val="000000" w:themeColor="text1"/>
-              </w:rPr>
-              <w:t>rgb</w:t>
-            </w:r>
-            <w:proofErr w:type="spellEnd"/>
+              <w:t>ajuste de canales rgb</w:t>
+            </w:r>
             <w:r>
               <w:rPr>
                 <w:color w:val="000000" w:themeColor="text1"/>
@@ -3868,16 +3496,8 @@
               <w:rPr>
                 <w:color w:val="000000" w:themeColor="text1"/>
               </w:rPr>
-              <w:t xml:space="preserve">en función de </w:t>
-            </w:r>
-            <w:proofErr w:type="spellStart"/>
-            <w:r>
-              <w:rPr>
-                <w:color w:val="000000" w:themeColor="text1"/>
-              </w:rPr>
-              <w:t>train_loop</w:t>
-            </w:r>
-            <w:proofErr w:type="spellEnd"/>
+              <w:t>en función de train_loop</w:t>
+            </w:r>
           </w:p>
         </w:tc>
       </w:tr>
@@ -4015,44 +3635,8 @@
               <w:rPr>
                 <w:color w:val="000000" w:themeColor="text1"/>
               </w:rPr>
-              <w:t xml:space="preserve"> capas convolucionales, función </w:t>
-            </w:r>
-            <w:proofErr w:type="spellStart"/>
-            <w:r>
-              <w:rPr>
-                <w:color w:val="000000" w:themeColor="text1"/>
-              </w:rPr>
-              <w:t>relu</w:t>
-            </w:r>
-            <w:proofErr w:type="spellEnd"/>
-            <w:r>
-              <w:rPr>
-                <w:color w:val="000000" w:themeColor="text1"/>
-              </w:rPr>
-              <w:t xml:space="preserve">, </w:t>
-            </w:r>
-            <w:proofErr w:type="spellStart"/>
-            <w:r>
-              <w:rPr>
-                <w:color w:val="000000" w:themeColor="text1"/>
-              </w:rPr>
-              <w:t>maxpool</w:t>
-            </w:r>
-            <w:proofErr w:type="spellEnd"/>
-            <w:r>
-              <w:rPr>
-                <w:color w:val="000000" w:themeColor="text1"/>
-              </w:rPr>
-              <w:t xml:space="preserve"> y </w:t>
-            </w:r>
-            <w:proofErr w:type="spellStart"/>
-            <w:r>
-              <w:rPr>
-                <w:color w:val="000000" w:themeColor="text1"/>
-              </w:rPr>
-              <w:t>dropout</w:t>
-            </w:r>
-            <w:proofErr w:type="spellEnd"/>
+              <w:t xml:space="preserve"> capas convolucionales, función relu, maxpool y dropout</w:t>
+            </w:r>
           </w:p>
         </w:tc>
       </w:tr>
@@ -4093,21 +3677,7 @@
               <w:rPr>
                 <w:color w:val="000000" w:themeColor="text1"/>
               </w:rPr>
-              <w:t xml:space="preserve">Adam, learning </w:t>
-            </w:r>
-            <w:proofErr w:type="spellStart"/>
-            <w:r>
-              <w:rPr>
-                <w:color w:val="000000" w:themeColor="text1"/>
-              </w:rPr>
-              <w:t>rate</w:t>
-            </w:r>
-            <w:proofErr w:type="spellEnd"/>
-            <w:r>
-              <w:rPr>
-                <w:color w:val="000000" w:themeColor="text1"/>
-              </w:rPr>
-              <w:t xml:space="preserve"> = 1e-3</w:t>
+              <w:t>Adam, learning rate = 1e-3</w:t>
             </w:r>
           </w:p>
         </w:tc>
@@ -4145,14 +3715,12 @@
                 <w:color w:val="000000" w:themeColor="text1"/>
               </w:rPr>
             </w:pPr>
-            <w:proofErr w:type="spellStart"/>
             <w:r>
               <w:rPr>
                 <w:color w:val="000000" w:themeColor="text1"/>
               </w:rPr>
               <w:t>RMSELoss</w:t>
             </w:r>
-            <w:proofErr w:type="spellEnd"/>
           </w:p>
         </w:tc>
       </w:tr>
@@ -4229,21 +3797,7 @@
               <w:rPr>
                 <w:color w:val="000000" w:themeColor="text1"/>
               </w:rPr>
-              <w:t xml:space="preserve"> ajuste de canales </w:t>
-            </w:r>
-            <w:proofErr w:type="spellStart"/>
-            <w:r>
-              <w:rPr>
-                <w:color w:val="000000" w:themeColor="text1"/>
-              </w:rPr>
-              <w:t>rgb</w:t>
-            </w:r>
-            <w:proofErr w:type="spellEnd"/>
-            <w:r>
-              <w:rPr>
-                <w:color w:val="000000" w:themeColor="text1"/>
-              </w:rPr>
-              <w:t xml:space="preserve"> y normalización, </w:t>
+              <w:t xml:space="preserve"> ajuste de canales rgb y normalización, </w:t>
             </w:r>
             <w:r>
               <w:rPr>
@@ -4483,16 +4037,8 @@
               <w:rPr>
                 <w:color w:val="000000" w:themeColor="text1"/>
               </w:rPr>
-              <w:t xml:space="preserve"> en función de </w:t>
-            </w:r>
-            <w:proofErr w:type="spellStart"/>
-            <w:r>
-              <w:rPr>
-                <w:color w:val="000000" w:themeColor="text1"/>
-              </w:rPr>
-              <w:t>train_loop</w:t>
-            </w:r>
-            <w:proofErr w:type="spellEnd"/>
+              <w:t xml:space="preserve"> en función de train_loop</w:t>
+            </w:r>
             <w:r>
               <w:rPr>
                 <w:color w:val="000000" w:themeColor="text1"/>
@@ -4675,21 +4221,7 @@
               <w:rPr>
                 <w:color w:val="000000" w:themeColor="text1"/>
               </w:rPr>
-              <w:t xml:space="preserve">Adam, learning </w:t>
-            </w:r>
-            <w:proofErr w:type="spellStart"/>
-            <w:r>
-              <w:rPr>
-                <w:color w:val="000000" w:themeColor="text1"/>
-              </w:rPr>
-              <w:t>rate</w:t>
-            </w:r>
-            <w:proofErr w:type="spellEnd"/>
-            <w:r>
-              <w:rPr>
-                <w:color w:val="000000" w:themeColor="text1"/>
-              </w:rPr>
-              <w:t xml:space="preserve"> = 1e-3</w:t>
+              <w:t>Adam, learning rate = 1e-3</w:t>
             </w:r>
           </w:p>
         </w:tc>
@@ -4727,14 +4259,12 @@
                 <w:color w:val="000000" w:themeColor="text1"/>
               </w:rPr>
             </w:pPr>
-            <w:proofErr w:type="spellStart"/>
             <w:r>
               <w:rPr>
                 <w:color w:val="000000" w:themeColor="text1"/>
               </w:rPr>
               <w:t>RMSELoss</w:t>
             </w:r>
-            <w:proofErr w:type="spellEnd"/>
           </w:p>
         </w:tc>
       </w:tr>
@@ -4811,21 +4341,7 @@
               <w:rPr>
                 <w:color w:val="000000" w:themeColor="text1"/>
               </w:rPr>
-              <w:t xml:space="preserve"> ajuste de canales </w:t>
-            </w:r>
-            <w:proofErr w:type="spellStart"/>
-            <w:r>
-              <w:rPr>
-                <w:color w:val="000000" w:themeColor="text1"/>
-              </w:rPr>
-              <w:t>rgb</w:t>
-            </w:r>
-            <w:proofErr w:type="spellEnd"/>
-            <w:r>
-              <w:rPr>
-                <w:color w:val="000000" w:themeColor="text1"/>
-              </w:rPr>
-              <w:t xml:space="preserve"> y normalización, </w:t>
+              <w:t xml:space="preserve"> ajuste de canales rgb y normalización, </w:t>
             </w:r>
             <w:r>
               <w:rPr>
@@ -5164,44 +4680,8 @@
               <w:rPr>
                 <w:color w:val="000000" w:themeColor="text1"/>
               </w:rPr>
-              <w:t xml:space="preserve"> capas convolucionales, función </w:t>
-            </w:r>
-            <w:proofErr w:type="spellStart"/>
-            <w:r>
-              <w:rPr>
-                <w:color w:val="000000" w:themeColor="text1"/>
-              </w:rPr>
-              <w:t>relu</w:t>
-            </w:r>
-            <w:proofErr w:type="spellEnd"/>
-            <w:r>
-              <w:rPr>
-                <w:color w:val="000000" w:themeColor="text1"/>
-              </w:rPr>
-              <w:t xml:space="preserve">, </w:t>
-            </w:r>
-            <w:proofErr w:type="spellStart"/>
-            <w:r>
-              <w:rPr>
-                <w:color w:val="000000" w:themeColor="text1"/>
-              </w:rPr>
-              <w:t>maxpool</w:t>
-            </w:r>
-            <w:proofErr w:type="spellEnd"/>
-            <w:r>
-              <w:rPr>
-                <w:color w:val="000000" w:themeColor="text1"/>
-              </w:rPr>
-              <w:t xml:space="preserve"> y </w:t>
-            </w:r>
-            <w:proofErr w:type="spellStart"/>
-            <w:r>
-              <w:rPr>
-                <w:color w:val="000000" w:themeColor="text1"/>
-              </w:rPr>
-              <w:t>dropout</w:t>
-            </w:r>
-            <w:proofErr w:type="spellEnd"/>
+              <w:t xml:space="preserve"> capas convolucionales, función relu, maxpool y dropout</w:t>
+            </w:r>
           </w:p>
         </w:tc>
       </w:tr>
@@ -5242,21 +4722,7 @@
               <w:rPr>
                 <w:color w:val="000000" w:themeColor="text1"/>
               </w:rPr>
-              <w:t xml:space="preserve">Adam, learning </w:t>
-            </w:r>
-            <w:proofErr w:type="spellStart"/>
-            <w:r>
-              <w:rPr>
-                <w:color w:val="000000" w:themeColor="text1"/>
-              </w:rPr>
-              <w:t>rate</w:t>
-            </w:r>
-            <w:proofErr w:type="spellEnd"/>
-            <w:r>
-              <w:rPr>
-                <w:color w:val="000000" w:themeColor="text1"/>
-              </w:rPr>
-              <w:t xml:space="preserve"> = 1e-3</w:t>
+              <w:t>Adam, learning rate = 1e-3</w:t>
             </w:r>
           </w:p>
         </w:tc>
@@ -5294,14 +4760,12 @@
                 <w:color w:val="000000" w:themeColor="text1"/>
               </w:rPr>
             </w:pPr>
-            <w:proofErr w:type="spellStart"/>
             <w:r>
               <w:rPr>
                 <w:color w:val="000000" w:themeColor="text1"/>
               </w:rPr>
               <w:t>RMSELoss</w:t>
             </w:r>
-            <w:proofErr w:type="spellEnd"/>
           </w:p>
         </w:tc>
       </w:tr>
@@ -5378,21 +4842,7 @@
               <w:rPr>
                 <w:color w:val="000000" w:themeColor="text1"/>
               </w:rPr>
-              <w:t xml:space="preserve"> ajuste de canales </w:t>
-            </w:r>
-            <w:proofErr w:type="spellStart"/>
-            <w:r>
-              <w:rPr>
-                <w:color w:val="000000" w:themeColor="text1"/>
-              </w:rPr>
-              <w:t>rgb</w:t>
-            </w:r>
-            <w:proofErr w:type="spellEnd"/>
-            <w:r>
-              <w:rPr>
-                <w:color w:val="000000" w:themeColor="text1"/>
-              </w:rPr>
-              <w:t xml:space="preserve"> y normalización, </w:t>
+              <w:t xml:space="preserve"> ajuste de canales rgb y normalización, </w:t>
             </w:r>
             <w:r>
               <w:rPr>
@@ -5626,21 +5076,7 @@
               <w:rPr>
                 <w:color w:val="000000" w:themeColor="text1"/>
               </w:rPr>
-              <w:t xml:space="preserve">Función L2 con valor 0.05 en función de </w:t>
-            </w:r>
-            <w:proofErr w:type="spellStart"/>
-            <w:r>
-              <w:rPr>
-                <w:color w:val="000000" w:themeColor="text1"/>
-              </w:rPr>
-              <w:t>train_loop</w:t>
-            </w:r>
-            <w:proofErr w:type="spellEnd"/>
-            <w:r>
-              <w:rPr>
-                <w:color w:val="000000" w:themeColor="text1"/>
-              </w:rPr>
-              <w:t xml:space="preserve">, cambio de tamaño de kernel de 5x5 a 3x3 y se agregó caída de peso con valor 1e-5 a función de optimización </w:t>
+              <w:t xml:space="preserve">Función L2 con valor 0.05 en función de train_loop, cambio de tamaño de kernel de 5x5 a 3x3 y se agregó caída de peso con valor 1e-5 a función de optimización </w:t>
             </w:r>
           </w:p>
         </w:tc>
@@ -5756,44 +5192,8 @@
               <w:rPr>
                 <w:color w:val="000000" w:themeColor="text1"/>
               </w:rPr>
-              <w:t xml:space="preserve"> capas convolucionales, función </w:t>
-            </w:r>
-            <w:proofErr w:type="spellStart"/>
-            <w:r>
-              <w:rPr>
-                <w:color w:val="000000" w:themeColor="text1"/>
-              </w:rPr>
-              <w:t>relu</w:t>
-            </w:r>
-            <w:proofErr w:type="spellEnd"/>
-            <w:r>
-              <w:rPr>
-                <w:color w:val="000000" w:themeColor="text1"/>
-              </w:rPr>
-              <w:t xml:space="preserve">, </w:t>
-            </w:r>
-            <w:proofErr w:type="spellStart"/>
-            <w:r>
-              <w:rPr>
-                <w:color w:val="000000" w:themeColor="text1"/>
-              </w:rPr>
-              <w:t>maxpool</w:t>
-            </w:r>
-            <w:proofErr w:type="spellEnd"/>
-            <w:r>
-              <w:rPr>
-                <w:color w:val="000000" w:themeColor="text1"/>
-              </w:rPr>
-              <w:t xml:space="preserve"> y </w:t>
-            </w:r>
-            <w:proofErr w:type="spellStart"/>
-            <w:r>
-              <w:rPr>
-                <w:color w:val="000000" w:themeColor="text1"/>
-              </w:rPr>
-              <w:t>dropout</w:t>
-            </w:r>
-            <w:proofErr w:type="spellEnd"/>
+              <w:t xml:space="preserve"> capas convolucionales, función relu, maxpool y dropout</w:t>
+            </w:r>
           </w:p>
         </w:tc>
       </w:tr>
@@ -5834,21 +5234,7 @@
               <w:rPr>
                 <w:color w:val="000000" w:themeColor="text1"/>
               </w:rPr>
-              <w:t xml:space="preserve">Adam, learning </w:t>
-            </w:r>
-            <w:proofErr w:type="spellStart"/>
-            <w:r>
-              <w:rPr>
-                <w:color w:val="000000" w:themeColor="text1"/>
-              </w:rPr>
-              <w:t>rate</w:t>
-            </w:r>
-            <w:proofErr w:type="spellEnd"/>
-            <w:r>
-              <w:rPr>
-                <w:color w:val="000000" w:themeColor="text1"/>
-              </w:rPr>
-              <w:t xml:space="preserve"> = 1e-3</w:t>
+              <w:t>Adam, learning rate = 1e-3</w:t>
             </w:r>
           </w:p>
         </w:tc>
@@ -5886,14 +5272,12 @@
                 <w:color w:val="000000" w:themeColor="text1"/>
               </w:rPr>
             </w:pPr>
-            <w:proofErr w:type="spellStart"/>
             <w:r>
               <w:rPr>
                 <w:color w:val="000000" w:themeColor="text1"/>
               </w:rPr>
               <w:t>RMSELoss</w:t>
             </w:r>
-            <w:proofErr w:type="spellEnd"/>
           </w:p>
         </w:tc>
       </w:tr>
@@ -5970,21 +5354,7 @@
               <w:rPr>
                 <w:color w:val="000000" w:themeColor="text1"/>
               </w:rPr>
-              <w:t xml:space="preserve"> ajuste de canales </w:t>
-            </w:r>
-            <w:proofErr w:type="spellStart"/>
-            <w:r>
-              <w:rPr>
-                <w:color w:val="000000" w:themeColor="text1"/>
-              </w:rPr>
-              <w:t>rgb</w:t>
-            </w:r>
-            <w:proofErr w:type="spellEnd"/>
-            <w:r>
-              <w:rPr>
-                <w:color w:val="000000" w:themeColor="text1"/>
-              </w:rPr>
-              <w:t xml:space="preserve"> y normalización, </w:t>
+              <w:t xml:space="preserve"> ajuste de canales rgb y normalización, </w:t>
             </w:r>
             <w:r>
               <w:rPr>
@@ -6212,33 +5582,7 @@
               <w:rPr>
                 <w:color w:val="000000" w:themeColor="text1"/>
               </w:rPr>
-              <w:t>Función L2 con valor 0.0</w:t>
-            </w:r>
-            <w:r>
-              <w:rPr>
-                <w:color w:val="000000" w:themeColor="text1"/>
-              </w:rPr>
-              <w:t>1</w:t>
-            </w:r>
-            <w:r>
-              <w:rPr>
-                <w:color w:val="000000" w:themeColor="text1"/>
-              </w:rPr>
-              <w:t xml:space="preserve"> en función de </w:t>
-            </w:r>
-            <w:proofErr w:type="spellStart"/>
-            <w:r>
-              <w:rPr>
-                <w:color w:val="000000" w:themeColor="text1"/>
-              </w:rPr>
-              <w:t>train_loop</w:t>
-            </w:r>
-            <w:proofErr w:type="spellEnd"/>
-            <w:r>
-              <w:rPr>
-                <w:color w:val="000000" w:themeColor="text1"/>
-              </w:rPr>
-              <w:t xml:space="preserve">, cambio de tamaño de kernel de 5x5 a 3x3 y se agregó caída de peso con valor 1e-5 a función de optimización </w:t>
+              <w:t xml:space="preserve">Función L2 con valor 0.01 en función de train_loop, cambio de tamaño de kernel de 5x5 a 3x3 y se agregó caída de peso con valor 1e-5 a función de optimización </w:t>
             </w:r>
           </w:p>
         </w:tc>
@@ -6247,6 +5591,9 @@
     <w:p/>
     <w:p>
       <w:r>
+        <w:rPr>
+          <w:noProof/>
+        </w:rPr>
         <w:drawing>
           <wp:inline distT="0" distB="0" distL="0" distR="0" wp14:anchorId="293ABD16" wp14:editId="0CD2AC04">
             <wp:extent cx="5612130" cy="4093210"/>
@@ -6284,6 +5631,513 @@
         </w:drawing>
       </w:r>
     </w:p>
+    <w:p/>
+    <w:p/>
+    <w:p>
+      <w:pPr>
+        <w:pStyle w:val="Subttulo"/>
+      </w:pPr>
+      <w:r>
+        <w:lastRenderedPageBreak/>
+        <w:t xml:space="preserve">Experimento </w:t>
+      </w:r>
+      <w:r>
+        <w:t>1</w:t>
+      </w:r>
+      <w:r>
+        <w:t>1</w:t>
+      </w:r>
+    </w:p>
+    <w:tbl>
+      <w:tblPr>
+        <w:tblStyle w:val="Tablaconcuadrcula"/>
+        <w:tblW w:w="8863" w:type="dxa"/>
+        <w:tblLook w:val="04A0" w:firstRow="1" w:lastRow="0" w:firstColumn="1" w:lastColumn="0" w:noHBand="0" w:noVBand="1"/>
+      </w:tblPr>
+      <w:tblGrid>
+        <w:gridCol w:w="2689"/>
+        <w:gridCol w:w="6174"/>
+      </w:tblGrid>
+      <w:tr>
+        <w:trPr>
+          <w:trHeight w:val="379"/>
+        </w:trPr>
+        <w:tc>
+          <w:tcPr>
+            <w:tcW w:w="2689" w:type="dxa"/>
+            <w:vAlign w:val="center"/>
+          </w:tcPr>
+          <w:p>
+            <w:pPr>
+              <w:rPr>
+                <w:color w:val="000000" w:themeColor="text1"/>
+              </w:rPr>
+            </w:pPr>
+            <w:r>
+              <w:rPr>
+                <w:color w:val="000000" w:themeColor="text1"/>
+              </w:rPr>
+              <w:t>Arquitectura</w:t>
+            </w:r>
+          </w:p>
+        </w:tc>
+        <w:tc>
+          <w:tcPr>
+            <w:tcW w:w="6174" w:type="dxa"/>
+          </w:tcPr>
+          <w:p>
+            <w:pPr>
+              <w:rPr>
+                <w:color w:val="000000" w:themeColor="text1"/>
+              </w:rPr>
+            </w:pPr>
+            <w:r>
+              <w:rPr>
+                <w:color w:val="000000" w:themeColor="text1"/>
+              </w:rPr>
+              <w:t>4</w:t>
+            </w:r>
+            <w:r>
+              <w:rPr>
+                <w:color w:val="000000" w:themeColor="text1"/>
+              </w:rPr>
+              <w:t xml:space="preserve"> capas convolucionales, función relu, maxpool y dropout</w:t>
+            </w:r>
+          </w:p>
+        </w:tc>
+      </w:tr>
+      <w:tr>
+        <w:trPr>
+          <w:trHeight w:val="406"/>
+        </w:trPr>
+        <w:tc>
+          <w:tcPr>
+            <w:tcW w:w="2689" w:type="dxa"/>
+            <w:vAlign w:val="center"/>
+          </w:tcPr>
+          <w:p>
+            <w:pPr>
+              <w:rPr>
+                <w:color w:val="000000" w:themeColor="text1"/>
+              </w:rPr>
+            </w:pPr>
+            <w:r>
+              <w:rPr>
+                <w:color w:val="000000" w:themeColor="text1"/>
+              </w:rPr>
+              <w:t>Función de optimización</w:t>
+            </w:r>
+          </w:p>
+        </w:tc>
+        <w:tc>
+          <w:tcPr>
+            <w:tcW w:w="6174" w:type="dxa"/>
+          </w:tcPr>
+          <w:p>
+            <w:pPr>
+              <w:rPr>
+                <w:color w:val="000000" w:themeColor="text1"/>
+              </w:rPr>
+            </w:pPr>
+            <w:r>
+              <w:rPr>
+                <w:color w:val="000000" w:themeColor="text1"/>
+              </w:rPr>
+              <w:t>Adam, learning rate = 1e-3</w:t>
+            </w:r>
+          </w:p>
+        </w:tc>
+      </w:tr>
+      <w:tr>
+        <w:trPr>
+          <w:trHeight w:val="379"/>
+        </w:trPr>
+        <w:tc>
+          <w:tcPr>
+            <w:tcW w:w="2689" w:type="dxa"/>
+            <w:vAlign w:val="center"/>
+          </w:tcPr>
+          <w:p>
+            <w:pPr>
+              <w:rPr>
+                <w:color w:val="000000" w:themeColor="text1"/>
+              </w:rPr>
+            </w:pPr>
+            <w:r>
+              <w:rPr>
+                <w:color w:val="000000" w:themeColor="text1"/>
+              </w:rPr>
+              <w:t>Función de perdida</w:t>
+            </w:r>
+          </w:p>
+        </w:tc>
+        <w:tc>
+          <w:tcPr>
+            <w:tcW w:w="6174" w:type="dxa"/>
+          </w:tcPr>
+          <w:p>
+            <w:pPr>
+              <w:rPr>
+                <w:color w:val="000000" w:themeColor="text1"/>
+              </w:rPr>
+            </w:pPr>
+            <w:r>
+              <w:rPr>
+                <w:color w:val="000000" w:themeColor="text1"/>
+              </w:rPr>
+              <w:t>RMSELoss</w:t>
+            </w:r>
+          </w:p>
+        </w:tc>
+      </w:tr>
+      <w:tr>
+        <w:trPr>
+          <w:trHeight w:val="406"/>
+        </w:trPr>
+        <w:tc>
+          <w:tcPr>
+            <w:tcW w:w="2689" w:type="dxa"/>
+            <w:vAlign w:val="center"/>
+          </w:tcPr>
+          <w:p>
+            <w:pPr>
+              <w:rPr>
+                <w:color w:val="000000" w:themeColor="text1"/>
+              </w:rPr>
+            </w:pPr>
+            <w:r>
+              <w:rPr>
+                <w:color w:val="000000" w:themeColor="text1"/>
+              </w:rPr>
+              <w:t>Transformaciones</w:t>
+            </w:r>
+          </w:p>
+        </w:tc>
+        <w:tc>
+          <w:tcPr>
+            <w:tcW w:w="6174" w:type="dxa"/>
+          </w:tcPr>
+          <w:p>
+            <w:pPr>
+              <w:rPr>
+                <w:color w:val="000000" w:themeColor="text1"/>
+              </w:rPr>
+            </w:pPr>
+            <w:r>
+              <w:rPr>
+                <w:b/>
+                <w:bCs/>
+                <w:color w:val="000000" w:themeColor="text1"/>
+              </w:rPr>
+              <w:t>Data1</w:t>
+            </w:r>
+            <w:r>
+              <w:rPr>
+                <w:color w:val="000000" w:themeColor="text1"/>
+              </w:rPr>
+              <w:t xml:space="preserve"> sin transformación,</w:t>
+            </w:r>
+            <w:r>
+              <w:rPr>
+                <w:b/>
+                <w:bCs/>
+                <w:color w:val="000000" w:themeColor="text1"/>
+              </w:rPr>
+              <w:t xml:space="preserve"> data2</w:t>
+            </w:r>
+            <w:r>
+              <w:rPr>
+                <w:color w:val="000000" w:themeColor="text1"/>
+              </w:rPr>
+              <w:t xml:space="preserve"> con normalización, </w:t>
+            </w:r>
+            <w:r>
+              <w:rPr>
+                <w:b/>
+                <w:bCs/>
+                <w:color w:val="000000" w:themeColor="text1"/>
+              </w:rPr>
+              <w:t>data3</w:t>
+            </w:r>
+            <w:r>
+              <w:rPr>
+                <w:color w:val="000000" w:themeColor="text1"/>
+              </w:rPr>
+              <w:t xml:space="preserve"> ajuste de canales rgb y normalización, </w:t>
+            </w:r>
+            <w:r>
+              <w:rPr>
+                <w:b/>
+                <w:bCs/>
+                <w:color w:val="000000" w:themeColor="text1"/>
+              </w:rPr>
+              <w:t xml:space="preserve">data4 </w:t>
+            </w:r>
+            <w:r>
+              <w:rPr>
+                <w:color w:val="000000" w:themeColor="text1"/>
+              </w:rPr>
+              <w:t xml:space="preserve">con giro horizontal y normalización, </w:t>
+            </w:r>
+            <w:r>
+              <w:rPr>
+                <w:b/>
+                <w:bCs/>
+                <w:color w:val="000000" w:themeColor="text1"/>
+              </w:rPr>
+              <w:t>data5</w:t>
+            </w:r>
+            <w:r>
+              <w:rPr>
+                <w:color w:val="000000" w:themeColor="text1"/>
+              </w:rPr>
+              <w:t xml:space="preserve"> con giro vertical y normalización, </w:t>
+            </w:r>
+            <w:r>
+              <w:rPr>
+                <w:b/>
+                <w:bCs/>
+                <w:color w:val="000000" w:themeColor="text1"/>
+              </w:rPr>
+              <w:t>data6</w:t>
+            </w:r>
+            <w:r>
+              <w:rPr>
+                <w:color w:val="000000" w:themeColor="text1"/>
+              </w:rPr>
+              <w:t xml:space="preserve"> con desenfoque gaussiano y normalización</w:t>
+            </w:r>
+          </w:p>
+        </w:tc>
+      </w:tr>
+      <w:tr>
+        <w:trPr>
+          <w:trHeight w:val="379"/>
+        </w:trPr>
+        <w:tc>
+          <w:tcPr>
+            <w:tcW w:w="2689" w:type="dxa"/>
+            <w:vAlign w:val="center"/>
+          </w:tcPr>
+          <w:p>
+            <w:pPr>
+              <w:rPr>
+                <w:color w:val="000000" w:themeColor="text1"/>
+              </w:rPr>
+            </w:pPr>
+            <w:r>
+              <w:rPr>
+                <w:color w:val="000000" w:themeColor="text1"/>
+              </w:rPr>
+              <w:t>Tamaño de lotes</w:t>
+            </w:r>
+          </w:p>
+        </w:tc>
+        <w:tc>
+          <w:tcPr>
+            <w:tcW w:w="6174" w:type="dxa"/>
+          </w:tcPr>
+          <w:p>
+            <w:pPr>
+              <w:rPr>
+                <w:color w:val="000000" w:themeColor="text1"/>
+              </w:rPr>
+            </w:pPr>
+            <w:r>
+              <w:rPr>
+                <w:color w:val="000000" w:themeColor="text1"/>
+              </w:rPr>
+              <w:t>32 para train y val</w:t>
+            </w:r>
+          </w:p>
+        </w:tc>
+      </w:tr>
+      <w:tr>
+        <w:trPr>
+          <w:trHeight w:val="379"/>
+        </w:trPr>
+        <w:tc>
+          <w:tcPr>
+            <w:tcW w:w="2689" w:type="dxa"/>
+            <w:vAlign w:val="center"/>
+          </w:tcPr>
+          <w:p>
+            <w:pPr>
+              <w:rPr>
+                <w:color w:val="000000" w:themeColor="text1"/>
+              </w:rPr>
+            </w:pPr>
+            <w:r>
+              <w:rPr>
+                <w:color w:val="000000" w:themeColor="text1"/>
+              </w:rPr>
+              <w:t>Tamaño de imágenes</w:t>
+            </w:r>
+          </w:p>
+        </w:tc>
+        <w:tc>
+          <w:tcPr>
+            <w:tcW w:w="6174" w:type="dxa"/>
+          </w:tcPr>
+          <w:p>
+            <w:pPr>
+              <w:rPr>
+                <w:color w:val="000000" w:themeColor="text1"/>
+              </w:rPr>
+            </w:pPr>
+            <w:r>
+              <w:rPr>
+                <w:color w:val="000000" w:themeColor="text1"/>
+              </w:rPr>
+              <w:t xml:space="preserve">Imagen </w:t>
+            </w:r>
+            <w:r>
+              <w:rPr>
+                <w:color w:val="000000" w:themeColor="text1"/>
+              </w:rPr>
+              <w:t>en mosaico</w:t>
+            </w:r>
+            <w:r>
+              <w:rPr>
+                <w:color w:val="000000" w:themeColor="text1"/>
+              </w:rPr>
+              <w:t xml:space="preserve"> de </w:t>
+            </w:r>
+            <w:r>
+              <w:rPr>
+                <w:color w:val="000000" w:themeColor="text1"/>
+              </w:rPr>
+              <w:t>400x400</w:t>
+            </w:r>
+          </w:p>
+        </w:tc>
+      </w:tr>
+      <w:tr>
+        <w:trPr>
+          <w:trHeight w:val="379"/>
+        </w:trPr>
+        <w:tc>
+          <w:tcPr>
+            <w:tcW w:w="2689" w:type="dxa"/>
+            <w:vAlign w:val="center"/>
+          </w:tcPr>
+          <w:p>
+            <w:pPr>
+              <w:rPr>
+                <w:color w:val="000000" w:themeColor="text1"/>
+              </w:rPr>
+            </w:pPr>
+            <w:r>
+              <w:rPr>
+                <w:color w:val="000000" w:themeColor="text1"/>
+              </w:rPr>
+              <w:t>Épocas</w:t>
+            </w:r>
+          </w:p>
+        </w:tc>
+        <w:tc>
+          <w:tcPr>
+            <w:tcW w:w="6174" w:type="dxa"/>
+          </w:tcPr>
+          <w:p>
+            <w:pPr>
+              <w:rPr>
+                <w:color w:val="000000" w:themeColor="text1"/>
+              </w:rPr>
+            </w:pPr>
+            <w:r>
+              <w:rPr>
+                <w:color w:val="000000" w:themeColor="text1"/>
+              </w:rPr>
+              <w:t>175</w:t>
+            </w:r>
+          </w:p>
+        </w:tc>
+      </w:tr>
+      <w:tr>
+        <w:trPr>
+          <w:trHeight w:val="379"/>
+        </w:trPr>
+        <w:tc>
+          <w:tcPr>
+            <w:tcW w:w="2689" w:type="dxa"/>
+            <w:vAlign w:val="center"/>
+          </w:tcPr>
+          <w:p>
+            <w:pPr>
+              <w:rPr>
+                <w:color w:val="000000" w:themeColor="text1"/>
+              </w:rPr>
+            </w:pPr>
+            <w:r>
+              <w:rPr>
+                <w:color w:val="000000" w:themeColor="text1"/>
+              </w:rPr>
+              <w:t>Observaciones</w:t>
+            </w:r>
+          </w:p>
+        </w:tc>
+        <w:tc>
+          <w:tcPr>
+            <w:tcW w:w="6174" w:type="dxa"/>
+          </w:tcPr>
+          <w:p>
+            <w:pPr>
+              <w:rPr>
+                <w:color w:val="000000" w:themeColor="text1"/>
+              </w:rPr>
+            </w:pPr>
+            <w:r>
+              <w:rPr>
+                <w:color w:val="000000" w:themeColor="text1"/>
+              </w:rPr>
+              <w:t xml:space="preserve">Función L2 con valor 0.01 en función de train_loop, cambio de tamaño de kernel de 5x5 a 3x3 y se agregó caída de peso con valor 1e-5 a función de optimización </w:t>
+            </w:r>
+          </w:p>
+        </w:tc>
+      </w:tr>
+    </w:tbl>
+    <w:p/>
+    <w:p>
+      <w:r>
+        <w:drawing>
+          <wp:inline distT="0" distB="0" distL="0" distR="0" wp14:anchorId="13A7CDA7" wp14:editId="355BD9A6">
+            <wp:extent cx="5612130" cy="3794125"/>
+            <wp:effectExtent l="0" t="0" r="7620" b="0"/>
+            <wp:docPr id="44606878" name="Imagen 1" descr="Gráfico, Histograma&#10;&#10;Descripción generada automáticamente"/>
+            <wp:cNvGraphicFramePr>
+              <a:graphicFrameLocks xmlns:a="http://schemas.openxmlformats.org/drawingml/2006/main" noChangeAspect="1"/>
+            </wp:cNvGraphicFramePr>
+            <a:graphic xmlns:a="http://schemas.openxmlformats.org/drawingml/2006/main">
+              <a:graphicData uri="http://schemas.openxmlformats.org/drawingml/2006/picture">
+                <pic:pic xmlns:pic="http://schemas.openxmlformats.org/drawingml/2006/picture">
+                  <pic:nvPicPr>
+                    <pic:cNvPr id="44606878" name="Imagen 1" descr="Gráfico, Histograma&#10;&#10;Descripción generada automáticamente"/>
+                    <pic:cNvPicPr/>
+                  </pic:nvPicPr>
+                  <pic:blipFill>
+                    <a:blip r:embed="rId15"/>
+                    <a:stretch>
+                      <a:fillRect/>
+                    </a:stretch>
+                  </pic:blipFill>
+                  <pic:spPr>
+                    <a:xfrm>
+                      <a:off x="0" y="0"/>
+                      <a:ext cx="5612130" cy="3794125"/>
+                    </a:xfrm>
+                    <a:prstGeom prst="rect">
+                      <a:avLst/>
+                    </a:prstGeom>
+                  </pic:spPr>
+                </pic:pic>
+              </a:graphicData>
+            </a:graphic>
+          </wp:inline>
+        </w:drawing>
+      </w:r>
+    </w:p>
+    <w:p/>
     <w:sectPr>
       <w:pgSz w:w="12240" w:h="15840"/>
       <w:pgMar w:top="1417" w:right="1701" w:bottom="1417" w:left="1701" w:header="708" w:footer="708" w:gutter="0"/>
@@ -6694,7 +6548,7 @@
   <w:style w:type="paragraph" w:default="1" w:styleId="Normal">
     <w:name w:val="Normal"/>
     <w:qFormat/>
-    <w:rsid w:val="00B76535"/>
+    <w:rsid w:val="002A758A"/>
   </w:style>
   <w:style w:type="paragraph" w:styleId="Ttulo1">
     <w:name w:val="heading 1"/>

</xml_diff>

<commit_message>
New training, added BatchNorm2d
</commit_message>
<xml_diff>
--- a/Docs/screens.docx
+++ b/Docs/screens.docx
@@ -5642,10 +5642,7 @@
         <w:t xml:space="preserve">Experimento </w:t>
       </w:r>
       <w:r>
-        <w:t>1</w:t>
-      </w:r>
-      <w:r>
-        <w:t>1</w:t>
+        <w:t>11</w:t>
       </w:r>
     </w:p>
     <w:tbl>
@@ -6100,6 +6097,9 @@
     <w:p/>
     <w:p>
       <w:r>
+        <w:rPr>
+          <w:noProof/>
+        </w:rPr>
         <w:drawing>
           <wp:inline distT="0" distB="0" distL="0" distR="0" wp14:anchorId="13A7CDA7" wp14:editId="355BD9A6">
             <wp:extent cx="5612130" cy="3794125"/>
@@ -6138,6 +6138,521 @@
       </w:r>
     </w:p>
     <w:p/>
+    <w:p/>
+    <w:p/>
+    <w:p>
+      <w:pPr>
+        <w:pStyle w:val="Subttulo"/>
+      </w:pPr>
+      <w:r>
+        <w:lastRenderedPageBreak/>
+        <w:t xml:space="preserve">Experimento </w:t>
+      </w:r>
+      <w:r>
+        <w:t>1</w:t>
+      </w:r>
+      <w:r>
+        <w:t>2</w:t>
+      </w:r>
+    </w:p>
+    <w:tbl>
+      <w:tblPr>
+        <w:tblStyle w:val="Tablaconcuadrcula"/>
+        <w:tblW w:w="8863" w:type="dxa"/>
+        <w:tblLook w:val="04A0" w:firstRow="1" w:lastRow="0" w:firstColumn="1" w:lastColumn="0" w:noHBand="0" w:noVBand="1"/>
+      </w:tblPr>
+      <w:tblGrid>
+        <w:gridCol w:w="2689"/>
+        <w:gridCol w:w="6174"/>
+      </w:tblGrid>
+      <w:tr>
+        <w:trPr>
+          <w:trHeight w:val="379"/>
+        </w:trPr>
+        <w:tc>
+          <w:tcPr>
+            <w:tcW w:w="2689" w:type="dxa"/>
+            <w:vAlign w:val="center"/>
+          </w:tcPr>
+          <w:p>
+            <w:pPr>
+              <w:rPr>
+                <w:color w:val="000000" w:themeColor="text1"/>
+              </w:rPr>
+            </w:pPr>
+            <w:r>
+              <w:rPr>
+                <w:color w:val="000000" w:themeColor="text1"/>
+              </w:rPr>
+              <w:t>Arquitectura</w:t>
+            </w:r>
+          </w:p>
+        </w:tc>
+        <w:tc>
+          <w:tcPr>
+            <w:tcW w:w="6174" w:type="dxa"/>
+          </w:tcPr>
+          <w:p>
+            <w:pPr>
+              <w:rPr>
+                <w:color w:val="000000" w:themeColor="text1"/>
+              </w:rPr>
+            </w:pPr>
+            <w:r>
+              <w:rPr>
+                <w:color w:val="000000" w:themeColor="text1"/>
+              </w:rPr>
+              <w:t>4</w:t>
+            </w:r>
+            <w:r>
+              <w:rPr>
+                <w:color w:val="000000" w:themeColor="text1"/>
+              </w:rPr>
+              <w:t xml:space="preserve"> capas convolucionales, función relu, maxpool y dropout</w:t>
+            </w:r>
+          </w:p>
+        </w:tc>
+      </w:tr>
+      <w:tr>
+        <w:trPr>
+          <w:trHeight w:val="406"/>
+        </w:trPr>
+        <w:tc>
+          <w:tcPr>
+            <w:tcW w:w="2689" w:type="dxa"/>
+            <w:vAlign w:val="center"/>
+          </w:tcPr>
+          <w:p>
+            <w:pPr>
+              <w:rPr>
+                <w:color w:val="000000" w:themeColor="text1"/>
+              </w:rPr>
+            </w:pPr>
+            <w:r>
+              <w:rPr>
+                <w:color w:val="000000" w:themeColor="text1"/>
+              </w:rPr>
+              <w:t>Función de optimización</w:t>
+            </w:r>
+          </w:p>
+        </w:tc>
+        <w:tc>
+          <w:tcPr>
+            <w:tcW w:w="6174" w:type="dxa"/>
+          </w:tcPr>
+          <w:p>
+            <w:pPr>
+              <w:rPr>
+                <w:color w:val="000000" w:themeColor="text1"/>
+              </w:rPr>
+            </w:pPr>
+            <w:r>
+              <w:rPr>
+                <w:color w:val="000000" w:themeColor="text1"/>
+              </w:rPr>
+              <w:t>Adam, learning rate = 1e-3</w:t>
+            </w:r>
+          </w:p>
+        </w:tc>
+      </w:tr>
+      <w:tr>
+        <w:trPr>
+          <w:trHeight w:val="379"/>
+        </w:trPr>
+        <w:tc>
+          <w:tcPr>
+            <w:tcW w:w="2689" w:type="dxa"/>
+            <w:vAlign w:val="center"/>
+          </w:tcPr>
+          <w:p>
+            <w:pPr>
+              <w:rPr>
+                <w:color w:val="000000" w:themeColor="text1"/>
+              </w:rPr>
+            </w:pPr>
+            <w:r>
+              <w:rPr>
+                <w:color w:val="000000" w:themeColor="text1"/>
+              </w:rPr>
+              <w:t>Función de perdida</w:t>
+            </w:r>
+          </w:p>
+        </w:tc>
+        <w:tc>
+          <w:tcPr>
+            <w:tcW w:w="6174" w:type="dxa"/>
+          </w:tcPr>
+          <w:p>
+            <w:pPr>
+              <w:rPr>
+                <w:color w:val="000000" w:themeColor="text1"/>
+              </w:rPr>
+            </w:pPr>
+            <w:r>
+              <w:rPr>
+                <w:color w:val="000000" w:themeColor="text1"/>
+              </w:rPr>
+              <w:t>RMSELoss</w:t>
+            </w:r>
+          </w:p>
+        </w:tc>
+      </w:tr>
+      <w:tr>
+        <w:trPr>
+          <w:trHeight w:val="406"/>
+        </w:trPr>
+        <w:tc>
+          <w:tcPr>
+            <w:tcW w:w="2689" w:type="dxa"/>
+            <w:vAlign w:val="center"/>
+          </w:tcPr>
+          <w:p>
+            <w:pPr>
+              <w:rPr>
+                <w:color w:val="000000" w:themeColor="text1"/>
+              </w:rPr>
+            </w:pPr>
+            <w:r>
+              <w:rPr>
+                <w:color w:val="000000" w:themeColor="text1"/>
+              </w:rPr>
+              <w:t>Transformaciones</w:t>
+            </w:r>
+          </w:p>
+        </w:tc>
+        <w:tc>
+          <w:tcPr>
+            <w:tcW w:w="6174" w:type="dxa"/>
+          </w:tcPr>
+          <w:p>
+            <w:pPr>
+              <w:rPr>
+                <w:color w:val="000000" w:themeColor="text1"/>
+              </w:rPr>
+            </w:pPr>
+            <w:r>
+              <w:rPr>
+                <w:b/>
+                <w:bCs/>
+                <w:color w:val="000000" w:themeColor="text1"/>
+              </w:rPr>
+              <w:t>Data1</w:t>
+            </w:r>
+            <w:r>
+              <w:rPr>
+                <w:color w:val="000000" w:themeColor="text1"/>
+              </w:rPr>
+              <w:t xml:space="preserve"> sin transformación,</w:t>
+            </w:r>
+            <w:r>
+              <w:rPr>
+                <w:b/>
+                <w:bCs/>
+                <w:color w:val="000000" w:themeColor="text1"/>
+              </w:rPr>
+              <w:t xml:space="preserve"> data2</w:t>
+            </w:r>
+            <w:r>
+              <w:rPr>
+                <w:color w:val="000000" w:themeColor="text1"/>
+              </w:rPr>
+              <w:t xml:space="preserve"> con normalización, </w:t>
+            </w:r>
+            <w:r>
+              <w:rPr>
+                <w:b/>
+                <w:bCs/>
+                <w:color w:val="000000" w:themeColor="text1"/>
+              </w:rPr>
+              <w:t>data3</w:t>
+            </w:r>
+            <w:r>
+              <w:rPr>
+                <w:color w:val="000000" w:themeColor="text1"/>
+              </w:rPr>
+              <w:t xml:space="preserve"> ajuste de canales rgb y normalización, </w:t>
+            </w:r>
+            <w:r>
+              <w:rPr>
+                <w:b/>
+                <w:bCs/>
+                <w:color w:val="000000" w:themeColor="text1"/>
+              </w:rPr>
+              <w:t xml:space="preserve">data4 </w:t>
+            </w:r>
+            <w:r>
+              <w:rPr>
+                <w:color w:val="000000" w:themeColor="text1"/>
+              </w:rPr>
+              <w:t xml:space="preserve">con giro horizontal y normalización, </w:t>
+            </w:r>
+            <w:r>
+              <w:rPr>
+                <w:b/>
+                <w:bCs/>
+                <w:color w:val="000000" w:themeColor="text1"/>
+              </w:rPr>
+              <w:t>data5</w:t>
+            </w:r>
+            <w:r>
+              <w:rPr>
+                <w:color w:val="000000" w:themeColor="text1"/>
+              </w:rPr>
+              <w:t xml:space="preserve"> con giro vertical y normalización, </w:t>
+            </w:r>
+            <w:r>
+              <w:rPr>
+                <w:b/>
+                <w:bCs/>
+                <w:color w:val="000000" w:themeColor="text1"/>
+              </w:rPr>
+              <w:t>data6</w:t>
+            </w:r>
+            <w:r>
+              <w:rPr>
+                <w:color w:val="000000" w:themeColor="text1"/>
+              </w:rPr>
+              <w:t xml:space="preserve"> con desenfoque gaussiano y normalización</w:t>
+            </w:r>
+          </w:p>
+        </w:tc>
+      </w:tr>
+      <w:tr>
+        <w:trPr>
+          <w:trHeight w:val="379"/>
+        </w:trPr>
+        <w:tc>
+          <w:tcPr>
+            <w:tcW w:w="2689" w:type="dxa"/>
+            <w:vAlign w:val="center"/>
+          </w:tcPr>
+          <w:p>
+            <w:pPr>
+              <w:rPr>
+                <w:color w:val="000000" w:themeColor="text1"/>
+              </w:rPr>
+            </w:pPr>
+            <w:r>
+              <w:rPr>
+                <w:color w:val="000000" w:themeColor="text1"/>
+              </w:rPr>
+              <w:t>Tamaño de lotes</w:t>
+            </w:r>
+          </w:p>
+        </w:tc>
+        <w:tc>
+          <w:tcPr>
+            <w:tcW w:w="6174" w:type="dxa"/>
+          </w:tcPr>
+          <w:p>
+            <w:pPr>
+              <w:rPr>
+                <w:color w:val="000000" w:themeColor="text1"/>
+              </w:rPr>
+            </w:pPr>
+            <w:r>
+              <w:rPr>
+                <w:color w:val="000000" w:themeColor="text1"/>
+              </w:rPr>
+              <w:t>32 para train y val</w:t>
+            </w:r>
+          </w:p>
+        </w:tc>
+      </w:tr>
+      <w:tr>
+        <w:trPr>
+          <w:trHeight w:val="379"/>
+        </w:trPr>
+        <w:tc>
+          <w:tcPr>
+            <w:tcW w:w="2689" w:type="dxa"/>
+            <w:vAlign w:val="center"/>
+          </w:tcPr>
+          <w:p>
+            <w:pPr>
+              <w:rPr>
+                <w:color w:val="000000" w:themeColor="text1"/>
+              </w:rPr>
+            </w:pPr>
+            <w:r>
+              <w:rPr>
+                <w:color w:val="000000" w:themeColor="text1"/>
+              </w:rPr>
+              <w:t>Tamaño de imágenes</w:t>
+            </w:r>
+          </w:p>
+        </w:tc>
+        <w:tc>
+          <w:tcPr>
+            <w:tcW w:w="6174" w:type="dxa"/>
+          </w:tcPr>
+          <w:p>
+            <w:pPr>
+              <w:rPr>
+                <w:color w:val="000000" w:themeColor="text1"/>
+              </w:rPr>
+            </w:pPr>
+            <w:r>
+              <w:rPr>
+                <w:color w:val="000000" w:themeColor="text1"/>
+              </w:rPr>
+              <w:t xml:space="preserve">Imagen </w:t>
+            </w:r>
+            <w:r>
+              <w:rPr>
+                <w:color w:val="000000" w:themeColor="text1"/>
+              </w:rPr>
+              <w:t>en mosaico</w:t>
+            </w:r>
+            <w:r>
+              <w:rPr>
+                <w:color w:val="000000" w:themeColor="text1"/>
+              </w:rPr>
+              <w:t xml:space="preserve"> de </w:t>
+            </w:r>
+            <w:r>
+              <w:rPr>
+                <w:color w:val="000000" w:themeColor="text1"/>
+              </w:rPr>
+              <w:t>400x400</w:t>
+            </w:r>
+          </w:p>
+        </w:tc>
+      </w:tr>
+      <w:tr>
+        <w:trPr>
+          <w:trHeight w:val="379"/>
+        </w:trPr>
+        <w:tc>
+          <w:tcPr>
+            <w:tcW w:w="2689" w:type="dxa"/>
+            <w:vAlign w:val="center"/>
+          </w:tcPr>
+          <w:p>
+            <w:pPr>
+              <w:rPr>
+                <w:color w:val="000000" w:themeColor="text1"/>
+              </w:rPr>
+            </w:pPr>
+            <w:r>
+              <w:rPr>
+                <w:color w:val="000000" w:themeColor="text1"/>
+              </w:rPr>
+              <w:t>Épocas</w:t>
+            </w:r>
+          </w:p>
+        </w:tc>
+        <w:tc>
+          <w:tcPr>
+            <w:tcW w:w="6174" w:type="dxa"/>
+          </w:tcPr>
+          <w:p>
+            <w:pPr>
+              <w:rPr>
+                <w:color w:val="000000" w:themeColor="text1"/>
+              </w:rPr>
+            </w:pPr>
+            <w:r>
+              <w:rPr>
+                <w:color w:val="000000" w:themeColor="text1"/>
+              </w:rPr>
+              <w:t>175</w:t>
+            </w:r>
+          </w:p>
+        </w:tc>
+      </w:tr>
+      <w:tr>
+        <w:trPr>
+          <w:trHeight w:val="379"/>
+        </w:trPr>
+        <w:tc>
+          <w:tcPr>
+            <w:tcW w:w="2689" w:type="dxa"/>
+            <w:vAlign w:val="center"/>
+          </w:tcPr>
+          <w:p>
+            <w:pPr>
+              <w:rPr>
+                <w:color w:val="000000" w:themeColor="text1"/>
+              </w:rPr>
+            </w:pPr>
+            <w:r>
+              <w:rPr>
+                <w:color w:val="000000" w:themeColor="text1"/>
+              </w:rPr>
+              <w:t>Observaciones</w:t>
+            </w:r>
+          </w:p>
+        </w:tc>
+        <w:tc>
+          <w:tcPr>
+            <w:tcW w:w="6174" w:type="dxa"/>
+          </w:tcPr>
+          <w:p>
+            <w:pPr>
+              <w:rPr>
+                <w:color w:val="000000" w:themeColor="text1"/>
+              </w:rPr>
+            </w:pPr>
+            <w:r>
+              <w:rPr>
+                <w:color w:val="000000" w:themeColor="text1"/>
+              </w:rPr>
+              <w:t>Función L2 con valor 0.01 en función de train_loop, cambio de tamaño de kernel de 5x5 a 3x3 y se agregó caída de peso con valor 1e-5 a función de optimización</w:t>
+            </w:r>
+            <w:r>
+              <w:rPr>
+                <w:color w:val="000000" w:themeColor="text1"/>
+              </w:rPr>
+              <w:t>, se agrego un BatchNorm2d entre capa convolucional y función ReLU</w:t>
+            </w:r>
+          </w:p>
+        </w:tc>
+      </w:tr>
+    </w:tbl>
+    <w:p/>
+    <w:p>
+      <w:r>
+        <w:rPr>
+          <w:noProof/>
+        </w:rPr>
+        <w:drawing>
+          <wp:inline distT="0" distB="0" distL="0" distR="0" wp14:anchorId="55DBCB41" wp14:editId="1772BFEA">
+            <wp:extent cx="5612130" cy="4085590"/>
+            <wp:effectExtent l="0" t="0" r="7620" b="0"/>
+            <wp:docPr id="828611092" name="Imagen 1" descr="Interfaz de usuario gráfica, Gráfico, Histograma&#10;&#10;Descripción generada automáticamente"/>
+            <wp:cNvGraphicFramePr>
+              <a:graphicFrameLocks xmlns:a="http://schemas.openxmlformats.org/drawingml/2006/main" noChangeAspect="1"/>
+            </wp:cNvGraphicFramePr>
+            <a:graphic xmlns:a="http://schemas.openxmlformats.org/drawingml/2006/main">
+              <a:graphicData uri="http://schemas.openxmlformats.org/drawingml/2006/picture">
+                <pic:pic xmlns:pic="http://schemas.openxmlformats.org/drawingml/2006/picture">
+                  <pic:nvPicPr>
+                    <pic:cNvPr id="828611092" name="Imagen 1" descr="Interfaz de usuario gráfica, Gráfico, Histograma&#10;&#10;Descripción generada automáticamente"/>
+                    <pic:cNvPicPr/>
+                  </pic:nvPicPr>
+                  <pic:blipFill>
+                    <a:blip r:embed="rId16"/>
+                    <a:stretch>
+                      <a:fillRect/>
+                    </a:stretch>
+                  </pic:blipFill>
+                  <pic:spPr>
+                    <a:xfrm>
+                      <a:off x="0" y="0"/>
+                      <a:ext cx="5612130" cy="4085590"/>
+                    </a:xfrm>
+                    <a:prstGeom prst="rect">
+                      <a:avLst/>
+                    </a:prstGeom>
+                  </pic:spPr>
+                </pic:pic>
+              </a:graphicData>
+            </a:graphic>
+          </wp:inline>
+        </w:drawing>
+      </w:r>
+    </w:p>
     <w:sectPr>
       <w:pgSz w:w="12240" w:h="15840"/>
       <w:pgMar w:top="1417" w:right="1701" w:bottom="1417" w:left="1701" w:header="708" w:footer="708" w:gutter="0"/>
@@ -6548,7 +7063,7 @@
   <w:style w:type="paragraph" w:default="1" w:styleId="Normal">
     <w:name w:val="Normal"/>
     <w:qFormat/>
-    <w:rsid w:val="002A758A"/>
+    <w:rsid w:val="005147F3"/>
   </w:style>
   <w:style w:type="paragraph" w:styleId="Ttulo1">
     <w:name w:val="heading 1"/>

</xml_diff>

<commit_message>
New training, maxpool was changed to avg
</commit_message>
<xml_diff>
--- a/Docs/screens.docx
+++ b/Docs/screens.docx
@@ -72,8 +72,44 @@
               <w:rPr>
                 <w:color w:val="000000" w:themeColor="text1"/>
               </w:rPr>
-              <w:t>4 capas convolucionales, función relu, maxpool y dropout</w:t>
-            </w:r>
+              <w:t xml:space="preserve">4 capas convolucionales, función </w:t>
+            </w:r>
+            <w:proofErr w:type="spellStart"/>
+            <w:r>
+              <w:rPr>
+                <w:color w:val="000000" w:themeColor="text1"/>
+              </w:rPr>
+              <w:t>relu</w:t>
+            </w:r>
+            <w:proofErr w:type="spellEnd"/>
+            <w:r>
+              <w:rPr>
+                <w:color w:val="000000" w:themeColor="text1"/>
+              </w:rPr>
+              <w:t xml:space="preserve">, </w:t>
+            </w:r>
+            <w:proofErr w:type="spellStart"/>
+            <w:r>
+              <w:rPr>
+                <w:color w:val="000000" w:themeColor="text1"/>
+              </w:rPr>
+              <w:t>maxpool</w:t>
+            </w:r>
+            <w:proofErr w:type="spellEnd"/>
+            <w:r>
+              <w:rPr>
+                <w:color w:val="000000" w:themeColor="text1"/>
+              </w:rPr>
+              <w:t xml:space="preserve"> y </w:t>
+            </w:r>
+            <w:proofErr w:type="spellStart"/>
+            <w:r>
+              <w:rPr>
+                <w:color w:val="000000" w:themeColor="text1"/>
+              </w:rPr>
+              <w:t>dropout</w:t>
+            </w:r>
+            <w:proofErr w:type="spellEnd"/>
           </w:p>
         </w:tc>
       </w:tr>
@@ -114,7 +150,21 @@
               <w:rPr>
                 <w:color w:val="000000" w:themeColor="text1"/>
               </w:rPr>
-              <w:t>Adam, learning rate = 1e-3</w:t>
+              <w:t xml:space="preserve">Adam, learning </w:t>
+            </w:r>
+            <w:proofErr w:type="spellStart"/>
+            <w:r>
+              <w:rPr>
+                <w:color w:val="000000" w:themeColor="text1"/>
+              </w:rPr>
+              <w:t>rate</w:t>
+            </w:r>
+            <w:proofErr w:type="spellEnd"/>
+            <w:r>
+              <w:rPr>
+                <w:color w:val="000000" w:themeColor="text1"/>
+              </w:rPr>
+              <w:t xml:space="preserve"> = 1e-3</w:t>
             </w:r>
           </w:p>
         </w:tc>
@@ -152,12 +202,14 @@
                 <w:color w:val="000000" w:themeColor="text1"/>
               </w:rPr>
             </w:pPr>
+            <w:proofErr w:type="spellStart"/>
             <w:r>
               <w:rPr>
                 <w:color w:val="000000" w:themeColor="text1"/>
               </w:rPr>
               <w:t>RMSELoss</w:t>
             </w:r>
+            <w:proofErr w:type="spellEnd"/>
           </w:p>
         </w:tc>
       </w:tr>
@@ -489,8 +541,44 @@
               <w:rPr>
                 <w:color w:val="000000" w:themeColor="text1"/>
               </w:rPr>
-              <w:t xml:space="preserve"> capas convolucionales, función relu, maxpool y dropout</w:t>
-            </w:r>
+              <w:t xml:space="preserve"> capas convolucionales, función </w:t>
+            </w:r>
+            <w:proofErr w:type="spellStart"/>
+            <w:r>
+              <w:rPr>
+                <w:color w:val="000000" w:themeColor="text1"/>
+              </w:rPr>
+              <w:t>relu</w:t>
+            </w:r>
+            <w:proofErr w:type="spellEnd"/>
+            <w:r>
+              <w:rPr>
+                <w:color w:val="000000" w:themeColor="text1"/>
+              </w:rPr>
+              <w:t xml:space="preserve">, </w:t>
+            </w:r>
+            <w:proofErr w:type="spellStart"/>
+            <w:r>
+              <w:rPr>
+                <w:color w:val="000000" w:themeColor="text1"/>
+              </w:rPr>
+              <w:t>maxpool</w:t>
+            </w:r>
+            <w:proofErr w:type="spellEnd"/>
+            <w:r>
+              <w:rPr>
+                <w:color w:val="000000" w:themeColor="text1"/>
+              </w:rPr>
+              <w:t xml:space="preserve"> y </w:t>
+            </w:r>
+            <w:proofErr w:type="spellStart"/>
+            <w:r>
+              <w:rPr>
+                <w:color w:val="000000" w:themeColor="text1"/>
+              </w:rPr>
+              <w:t>dropout</w:t>
+            </w:r>
+            <w:proofErr w:type="spellEnd"/>
           </w:p>
         </w:tc>
       </w:tr>
@@ -531,7 +619,21 @@
               <w:rPr>
                 <w:color w:val="000000" w:themeColor="text1"/>
               </w:rPr>
-              <w:t>Adam, learning rate = 1e-3</w:t>
+              <w:t xml:space="preserve">Adam, learning </w:t>
+            </w:r>
+            <w:proofErr w:type="spellStart"/>
+            <w:r>
+              <w:rPr>
+                <w:color w:val="000000" w:themeColor="text1"/>
+              </w:rPr>
+              <w:t>rate</w:t>
+            </w:r>
+            <w:proofErr w:type="spellEnd"/>
+            <w:r>
+              <w:rPr>
+                <w:color w:val="000000" w:themeColor="text1"/>
+              </w:rPr>
+              <w:t xml:space="preserve"> = 1e-3</w:t>
             </w:r>
           </w:p>
         </w:tc>
@@ -569,12 +671,14 @@
                 <w:color w:val="000000" w:themeColor="text1"/>
               </w:rPr>
             </w:pPr>
+            <w:proofErr w:type="spellStart"/>
             <w:r>
               <w:rPr>
                 <w:color w:val="000000" w:themeColor="text1"/>
               </w:rPr>
               <w:t>RMSELoss</w:t>
             </w:r>
+            <w:proofErr w:type="spellEnd"/>
           </w:p>
         </w:tc>
       </w:tr>
@@ -1000,8 +1104,44 @@
               <w:rPr>
                 <w:color w:val="000000" w:themeColor="text1"/>
               </w:rPr>
-              <w:t>5 capas convolucionales, función relu, maxpool y dropout</w:t>
-            </w:r>
+              <w:t xml:space="preserve">5 capas convolucionales, función </w:t>
+            </w:r>
+            <w:proofErr w:type="spellStart"/>
+            <w:r>
+              <w:rPr>
+                <w:color w:val="000000" w:themeColor="text1"/>
+              </w:rPr>
+              <w:t>relu</w:t>
+            </w:r>
+            <w:proofErr w:type="spellEnd"/>
+            <w:r>
+              <w:rPr>
+                <w:color w:val="000000" w:themeColor="text1"/>
+              </w:rPr>
+              <w:t xml:space="preserve">, </w:t>
+            </w:r>
+            <w:proofErr w:type="spellStart"/>
+            <w:r>
+              <w:rPr>
+                <w:color w:val="000000" w:themeColor="text1"/>
+              </w:rPr>
+              <w:t>maxpool</w:t>
+            </w:r>
+            <w:proofErr w:type="spellEnd"/>
+            <w:r>
+              <w:rPr>
+                <w:color w:val="000000" w:themeColor="text1"/>
+              </w:rPr>
+              <w:t xml:space="preserve"> y </w:t>
+            </w:r>
+            <w:proofErr w:type="spellStart"/>
+            <w:r>
+              <w:rPr>
+                <w:color w:val="000000" w:themeColor="text1"/>
+              </w:rPr>
+              <w:t>dropout</w:t>
+            </w:r>
+            <w:proofErr w:type="spellEnd"/>
           </w:p>
         </w:tc>
       </w:tr>
@@ -1042,7 +1182,21 @@
               <w:rPr>
                 <w:color w:val="000000" w:themeColor="text1"/>
               </w:rPr>
-              <w:t>Adam, learning rate = 1e-3</w:t>
+              <w:t xml:space="preserve">Adam, learning </w:t>
+            </w:r>
+            <w:proofErr w:type="spellStart"/>
+            <w:r>
+              <w:rPr>
+                <w:color w:val="000000" w:themeColor="text1"/>
+              </w:rPr>
+              <w:t>rate</w:t>
+            </w:r>
+            <w:proofErr w:type="spellEnd"/>
+            <w:r>
+              <w:rPr>
+                <w:color w:val="000000" w:themeColor="text1"/>
+              </w:rPr>
+              <w:t xml:space="preserve"> = 1e-3</w:t>
             </w:r>
           </w:p>
         </w:tc>
@@ -1080,12 +1234,14 @@
                 <w:color w:val="000000" w:themeColor="text1"/>
               </w:rPr>
             </w:pPr>
+            <w:proofErr w:type="spellStart"/>
             <w:r>
               <w:rPr>
                 <w:color w:val="000000" w:themeColor="text1"/>
               </w:rPr>
               <w:t>RMSELoss</w:t>
             </w:r>
+            <w:proofErr w:type="spellEnd"/>
           </w:p>
         </w:tc>
       </w:tr>
@@ -1511,8 +1667,44 @@
               <w:rPr>
                 <w:color w:val="000000" w:themeColor="text1"/>
               </w:rPr>
-              <w:t>5 capas convolucionales, función relu, maxpool y dropout</w:t>
-            </w:r>
+              <w:t xml:space="preserve">5 capas convolucionales, función </w:t>
+            </w:r>
+            <w:proofErr w:type="spellStart"/>
+            <w:r>
+              <w:rPr>
+                <w:color w:val="000000" w:themeColor="text1"/>
+              </w:rPr>
+              <w:t>relu</w:t>
+            </w:r>
+            <w:proofErr w:type="spellEnd"/>
+            <w:r>
+              <w:rPr>
+                <w:color w:val="000000" w:themeColor="text1"/>
+              </w:rPr>
+              <w:t xml:space="preserve">, </w:t>
+            </w:r>
+            <w:proofErr w:type="spellStart"/>
+            <w:r>
+              <w:rPr>
+                <w:color w:val="000000" w:themeColor="text1"/>
+              </w:rPr>
+              <w:t>maxpool</w:t>
+            </w:r>
+            <w:proofErr w:type="spellEnd"/>
+            <w:r>
+              <w:rPr>
+                <w:color w:val="000000" w:themeColor="text1"/>
+              </w:rPr>
+              <w:t xml:space="preserve"> y </w:t>
+            </w:r>
+            <w:proofErr w:type="spellStart"/>
+            <w:r>
+              <w:rPr>
+                <w:color w:val="000000" w:themeColor="text1"/>
+              </w:rPr>
+              <w:t>dropout</w:t>
+            </w:r>
+            <w:proofErr w:type="spellEnd"/>
           </w:p>
         </w:tc>
       </w:tr>
@@ -1553,7 +1745,21 @@
               <w:rPr>
                 <w:color w:val="000000" w:themeColor="text1"/>
               </w:rPr>
-              <w:t>Adam, learning rate = 1e-3</w:t>
+              <w:t xml:space="preserve">Adam, learning </w:t>
+            </w:r>
+            <w:proofErr w:type="spellStart"/>
+            <w:r>
+              <w:rPr>
+                <w:color w:val="000000" w:themeColor="text1"/>
+              </w:rPr>
+              <w:t>rate</w:t>
+            </w:r>
+            <w:proofErr w:type="spellEnd"/>
+            <w:r>
+              <w:rPr>
+                <w:color w:val="000000" w:themeColor="text1"/>
+              </w:rPr>
+              <w:t xml:space="preserve"> = 1e-3</w:t>
             </w:r>
           </w:p>
         </w:tc>
@@ -1591,12 +1797,14 @@
                 <w:color w:val="000000" w:themeColor="text1"/>
               </w:rPr>
             </w:pPr>
+            <w:proofErr w:type="spellStart"/>
             <w:r>
               <w:rPr>
                 <w:color w:val="000000" w:themeColor="text1"/>
               </w:rPr>
               <w:t>RMSELoss</w:t>
             </w:r>
+            <w:proofErr w:type="spellEnd"/>
           </w:p>
         </w:tc>
       </w:tr>
@@ -2037,8 +2245,44 @@
               <w:rPr>
                 <w:color w:val="000000" w:themeColor="text1"/>
               </w:rPr>
-              <w:t>5 capas convolucionales, función relu, maxpool y dropout</w:t>
-            </w:r>
+              <w:t xml:space="preserve">5 capas convolucionales, función </w:t>
+            </w:r>
+            <w:proofErr w:type="spellStart"/>
+            <w:r>
+              <w:rPr>
+                <w:color w:val="000000" w:themeColor="text1"/>
+              </w:rPr>
+              <w:t>relu</w:t>
+            </w:r>
+            <w:proofErr w:type="spellEnd"/>
+            <w:r>
+              <w:rPr>
+                <w:color w:val="000000" w:themeColor="text1"/>
+              </w:rPr>
+              <w:t xml:space="preserve">, </w:t>
+            </w:r>
+            <w:proofErr w:type="spellStart"/>
+            <w:r>
+              <w:rPr>
+                <w:color w:val="000000" w:themeColor="text1"/>
+              </w:rPr>
+              <w:t>maxpool</w:t>
+            </w:r>
+            <w:proofErr w:type="spellEnd"/>
+            <w:r>
+              <w:rPr>
+                <w:color w:val="000000" w:themeColor="text1"/>
+              </w:rPr>
+              <w:t xml:space="preserve"> y </w:t>
+            </w:r>
+            <w:proofErr w:type="spellStart"/>
+            <w:r>
+              <w:rPr>
+                <w:color w:val="000000" w:themeColor="text1"/>
+              </w:rPr>
+              <w:t>dropout</w:t>
+            </w:r>
+            <w:proofErr w:type="spellEnd"/>
           </w:p>
         </w:tc>
       </w:tr>
@@ -2079,7 +2323,21 @@
               <w:rPr>
                 <w:color w:val="000000" w:themeColor="text1"/>
               </w:rPr>
-              <w:t>Adam, learning rate = 1e-3</w:t>
+              <w:t xml:space="preserve">Adam, learning </w:t>
+            </w:r>
+            <w:proofErr w:type="spellStart"/>
+            <w:r>
+              <w:rPr>
+                <w:color w:val="000000" w:themeColor="text1"/>
+              </w:rPr>
+              <w:t>rate</w:t>
+            </w:r>
+            <w:proofErr w:type="spellEnd"/>
+            <w:r>
+              <w:rPr>
+                <w:color w:val="000000" w:themeColor="text1"/>
+              </w:rPr>
+              <w:t xml:space="preserve"> = 1e-3</w:t>
             </w:r>
           </w:p>
         </w:tc>
@@ -2117,12 +2375,14 @@
                 <w:color w:val="000000" w:themeColor="text1"/>
               </w:rPr>
             </w:pPr>
+            <w:proofErr w:type="spellStart"/>
             <w:r>
               <w:rPr>
                 <w:color w:val="000000" w:themeColor="text1"/>
               </w:rPr>
               <w:t>RMSELoss</w:t>
             </w:r>
+            <w:proofErr w:type="spellEnd"/>
           </w:p>
         </w:tc>
       </w:tr>
@@ -2559,8 +2819,44 @@
               <w:rPr>
                 <w:color w:val="000000" w:themeColor="text1"/>
               </w:rPr>
-              <w:t xml:space="preserve"> capas convolucionales, función relu, maxpool y dropout</w:t>
-            </w:r>
+              <w:t xml:space="preserve"> capas convolucionales, función </w:t>
+            </w:r>
+            <w:proofErr w:type="spellStart"/>
+            <w:r>
+              <w:rPr>
+                <w:color w:val="000000" w:themeColor="text1"/>
+              </w:rPr>
+              <w:t>relu</w:t>
+            </w:r>
+            <w:proofErr w:type="spellEnd"/>
+            <w:r>
+              <w:rPr>
+                <w:color w:val="000000" w:themeColor="text1"/>
+              </w:rPr>
+              <w:t xml:space="preserve">, </w:t>
+            </w:r>
+            <w:proofErr w:type="spellStart"/>
+            <w:r>
+              <w:rPr>
+                <w:color w:val="000000" w:themeColor="text1"/>
+              </w:rPr>
+              <w:t>maxpool</w:t>
+            </w:r>
+            <w:proofErr w:type="spellEnd"/>
+            <w:r>
+              <w:rPr>
+                <w:color w:val="000000" w:themeColor="text1"/>
+              </w:rPr>
+              <w:t xml:space="preserve"> y </w:t>
+            </w:r>
+            <w:proofErr w:type="spellStart"/>
+            <w:r>
+              <w:rPr>
+                <w:color w:val="000000" w:themeColor="text1"/>
+              </w:rPr>
+              <w:t>dropout</w:t>
+            </w:r>
+            <w:proofErr w:type="spellEnd"/>
           </w:p>
         </w:tc>
       </w:tr>
@@ -2601,7 +2897,21 @@
               <w:rPr>
                 <w:color w:val="000000" w:themeColor="text1"/>
               </w:rPr>
-              <w:t>Adam, learning rate = 1e-3</w:t>
+              <w:t xml:space="preserve">Adam, learning </w:t>
+            </w:r>
+            <w:proofErr w:type="spellStart"/>
+            <w:r>
+              <w:rPr>
+                <w:color w:val="000000" w:themeColor="text1"/>
+              </w:rPr>
+              <w:t>rate</w:t>
+            </w:r>
+            <w:proofErr w:type="spellEnd"/>
+            <w:r>
+              <w:rPr>
+                <w:color w:val="000000" w:themeColor="text1"/>
+              </w:rPr>
+              <w:t xml:space="preserve"> = 1e-3</w:t>
             </w:r>
           </w:p>
         </w:tc>
@@ -2639,12 +2949,14 @@
                 <w:color w:val="000000" w:themeColor="text1"/>
               </w:rPr>
             </w:pPr>
+            <w:proofErr w:type="spellStart"/>
             <w:r>
               <w:rPr>
                 <w:color w:val="000000" w:themeColor="text1"/>
               </w:rPr>
               <w:t>RMSELoss</w:t>
             </w:r>
+            <w:proofErr w:type="spellEnd"/>
           </w:p>
         </w:tc>
       </w:tr>
@@ -3076,8 +3388,44 @@
               <w:rPr>
                 <w:color w:val="000000" w:themeColor="text1"/>
               </w:rPr>
-              <w:t xml:space="preserve"> capas convolucionales, función relu, maxpool y dropout</w:t>
-            </w:r>
+              <w:t xml:space="preserve"> capas convolucionales, función </w:t>
+            </w:r>
+            <w:proofErr w:type="spellStart"/>
+            <w:r>
+              <w:rPr>
+                <w:color w:val="000000" w:themeColor="text1"/>
+              </w:rPr>
+              <w:t>relu</w:t>
+            </w:r>
+            <w:proofErr w:type="spellEnd"/>
+            <w:r>
+              <w:rPr>
+                <w:color w:val="000000" w:themeColor="text1"/>
+              </w:rPr>
+              <w:t xml:space="preserve">, </w:t>
+            </w:r>
+            <w:proofErr w:type="spellStart"/>
+            <w:r>
+              <w:rPr>
+                <w:color w:val="000000" w:themeColor="text1"/>
+              </w:rPr>
+              <w:t>maxpool</w:t>
+            </w:r>
+            <w:proofErr w:type="spellEnd"/>
+            <w:r>
+              <w:rPr>
+                <w:color w:val="000000" w:themeColor="text1"/>
+              </w:rPr>
+              <w:t xml:space="preserve"> y </w:t>
+            </w:r>
+            <w:proofErr w:type="spellStart"/>
+            <w:r>
+              <w:rPr>
+                <w:color w:val="000000" w:themeColor="text1"/>
+              </w:rPr>
+              <w:t>dropout</w:t>
+            </w:r>
+            <w:proofErr w:type="spellEnd"/>
           </w:p>
         </w:tc>
       </w:tr>
@@ -3118,7 +3466,21 @@
               <w:rPr>
                 <w:color w:val="000000" w:themeColor="text1"/>
               </w:rPr>
-              <w:t>Adam, learning rate = 1e-3</w:t>
+              <w:t xml:space="preserve">Adam, learning </w:t>
+            </w:r>
+            <w:proofErr w:type="spellStart"/>
+            <w:r>
+              <w:rPr>
+                <w:color w:val="000000" w:themeColor="text1"/>
+              </w:rPr>
+              <w:t>rate</w:t>
+            </w:r>
+            <w:proofErr w:type="spellEnd"/>
+            <w:r>
+              <w:rPr>
+                <w:color w:val="000000" w:themeColor="text1"/>
+              </w:rPr>
+              <w:t xml:space="preserve"> = 1e-3</w:t>
             </w:r>
           </w:p>
         </w:tc>
@@ -3156,12 +3518,14 @@
                 <w:color w:val="000000" w:themeColor="text1"/>
               </w:rPr>
             </w:pPr>
+            <w:proofErr w:type="spellStart"/>
             <w:r>
               <w:rPr>
                 <w:color w:val="000000" w:themeColor="text1"/>
               </w:rPr>
               <w:t>RMSELoss</w:t>
             </w:r>
+            <w:proofErr w:type="spellEnd"/>
           </w:p>
         </w:tc>
       </w:tr>
@@ -3244,8 +3608,16 @@
               <w:rPr>
                 <w:color w:val="000000" w:themeColor="text1"/>
               </w:rPr>
-              <w:t>ajuste de canales rgb</w:t>
-            </w:r>
+              <w:t xml:space="preserve">ajuste de canales </w:t>
+            </w:r>
+            <w:proofErr w:type="spellStart"/>
+            <w:r>
+              <w:rPr>
+                <w:color w:val="000000" w:themeColor="text1"/>
+              </w:rPr>
+              <w:t>rgb</w:t>
+            </w:r>
+            <w:proofErr w:type="spellEnd"/>
             <w:r>
               <w:rPr>
                 <w:color w:val="000000" w:themeColor="text1"/>
@@ -3496,8 +3868,16 @@
               <w:rPr>
                 <w:color w:val="000000" w:themeColor="text1"/>
               </w:rPr>
-              <w:t>en función de train_loop</w:t>
-            </w:r>
+              <w:t xml:space="preserve">en función de </w:t>
+            </w:r>
+            <w:proofErr w:type="spellStart"/>
+            <w:r>
+              <w:rPr>
+                <w:color w:val="000000" w:themeColor="text1"/>
+              </w:rPr>
+              <w:t>train_loop</w:t>
+            </w:r>
+            <w:proofErr w:type="spellEnd"/>
           </w:p>
         </w:tc>
       </w:tr>
@@ -3635,8 +4015,44 @@
               <w:rPr>
                 <w:color w:val="000000" w:themeColor="text1"/>
               </w:rPr>
-              <w:t xml:space="preserve"> capas convolucionales, función relu, maxpool y dropout</w:t>
-            </w:r>
+              <w:t xml:space="preserve"> capas convolucionales, función </w:t>
+            </w:r>
+            <w:proofErr w:type="spellStart"/>
+            <w:r>
+              <w:rPr>
+                <w:color w:val="000000" w:themeColor="text1"/>
+              </w:rPr>
+              <w:t>relu</w:t>
+            </w:r>
+            <w:proofErr w:type="spellEnd"/>
+            <w:r>
+              <w:rPr>
+                <w:color w:val="000000" w:themeColor="text1"/>
+              </w:rPr>
+              <w:t xml:space="preserve">, </w:t>
+            </w:r>
+            <w:proofErr w:type="spellStart"/>
+            <w:r>
+              <w:rPr>
+                <w:color w:val="000000" w:themeColor="text1"/>
+              </w:rPr>
+              <w:t>maxpool</w:t>
+            </w:r>
+            <w:proofErr w:type="spellEnd"/>
+            <w:r>
+              <w:rPr>
+                <w:color w:val="000000" w:themeColor="text1"/>
+              </w:rPr>
+              <w:t xml:space="preserve"> y </w:t>
+            </w:r>
+            <w:proofErr w:type="spellStart"/>
+            <w:r>
+              <w:rPr>
+                <w:color w:val="000000" w:themeColor="text1"/>
+              </w:rPr>
+              <w:t>dropout</w:t>
+            </w:r>
+            <w:proofErr w:type="spellEnd"/>
           </w:p>
         </w:tc>
       </w:tr>
@@ -3677,7 +4093,21 @@
               <w:rPr>
                 <w:color w:val="000000" w:themeColor="text1"/>
               </w:rPr>
-              <w:t>Adam, learning rate = 1e-3</w:t>
+              <w:t xml:space="preserve">Adam, learning </w:t>
+            </w:r>
+            <w:proofErr w:type="spellStart"/>
+            <w:r>
+              <w:rPr>
+                <w:color w:val="000000" w:themeColor="text1"/>
+              </w:rPr>
+              <w:t>rate</w:t>
+            </w:r>
+            <w:proofErr w:type="spellEnd"/>
+            <w:r>
+              <w:rPr>
+                <w:color w:val="000000" w:themeColor="text1"/>
+              </w:rPr>
+              <w:t xml:space="preserve"> = 1e-3</w:t>
             </w:r>
           </w:p>
         </w:tc>
@@ -3715,12 +4145,14 @@
                 <w:color w:val="000000" w:themeColor="text1"/>
               </w:rPr>
             </w:pPr>
+            <w:proofErr w:type="spellStart"/>
             <w:r>
               <w:rPr>
                 <w:color w:val="000000" w:themeColor="text1"/>
               </w:rPr>
               <w:t>RMSELoss</w:t>
             </w:r>
+            <w:proofErr w:type="spellEnd"/>
           </w:p>
         </w:tc>
       </w:tr>
@@ -3797,7 +4229,21 @@
               <w:rPr>
                 <w:color w:val="000000" w:themeColor="text1"/>
               </w:rPr>
-              <w:t xml:space="preserve"> ajuste de canales rgb y normalización, </w:t>
+              <w:t xml:space="preserve"> ajuste de canales </w:t>
+            </w:r>
+            <w:proofErr w:type="spellStart"/>
+            <w:r>
+              <w:rPr>
+                <w:color w:val="000000" w:themeColor="text1"/>
+              </w:rPr>
+              <w:t>rgb</w:t>
+            </w:r>
+            <w:proofErr w:type="spellEnd"/>
+            <w:r>
+              <w:rPr>
+                <w:color w:val="000000" w:themeColor="text1"/>
+              </w:rPr>
+              <w:t xml:space="preserve"> y normalización, </w:t>
             </w:r>
             <w:r>
               <w:rPr>
@@ -4037,8 +4483,16 @@
               <w:rPr>
                 <w:color w:val="000000" w:themeColor="text1"/>
               </w:rPr>
-              <w:t xml:space="preserve"> en función de train_loop</w:t>
-            </w:r>
+              <w:t xml:space="preserve"> en función de </w:t>
+            </w:r>
+            <w:proofErr w:type="spellStart"/>
+            <w:r>
+              <w:rPr>
+                <w:color w:val="000000" w:themeColor="text1"/>
+              </w:rPr>
+              <w:t>train_loop</w:t>
+            </w:r>
+            <w:proofErr w:type="spellEnd"/>
             <w:r>
               <w:rPr>
                 <w:color w:val="000000" w:themeColor="text1"/>
@@ -4221,7 +4675,21 @@
               <w:rPr>
                 <w:color w:val="000000" w:themeColor="text1"/>
               </w:rPr>
-              <w:t>Adam, learning rate = 1e-3</w:t>
+              <w:t xml:space="preserve">Adam, learning </w:t>
+            </w:r>
+            <w:proofErr w:type="spellStart"/>
+            <w:r>
+              <w:rPr>
+                <w:color w:val="000000" w:themeColor="text1"/>
+              </w:rPr>
+              <w:t>rate</w:t>
+            </w:r>
+            <w:proofErr w:type="spellEnd"/>
+            <w:r>
+              <w:rPr>
+                <w:color w:val="000000" w:themeColor="text1"/>
+              </w:rPr>
+              <w:t xml:space="preserve"> = 1e-3</w:t>
             </w:r>
           </w:p>
         </w:tc>
@@ -4259,12 +4727,14 @@
                 <w:color w:val="000000" w:themeColor="text1"/>
               </w:rPr>
             </w:pPr>
+            <w:proofErr w:type="spellStart"/>
             <w:r>
               <w:rPr>
                 <w:color w:val="000000" w:themeColor="text1"/>
               </w:rPr>
               <w:t>RMSELoss</w:t>
             </w:r>
+            <w:proofErr w:type="spellEnd"/>
           </w:p>
         </w:tc>
       </w:tr>
@@ -4341,7 +4811,21 @@
               <w:rPr>
                 <w:color w:val="000000" w:themeColor="text1"/>
               </w:rPr>
-              <w:t xml:space="preserve"> ajuste de canales rgb y normalización, </w:t>
+              <w:t xml:space="preserve"> ajuste de canales </w:t>
+            </w:r>
+            <w:proofErr w:type="spellStart"/>
+            <w:r>
+              <w:rPr>
+                <w:color w:val="000000" w:themeColor="text1"/>
+              </w:rPr>
+              <w:t>rgb</w:t>
+            </w:r>
+            <w:proofErr w:type="spellEnd"/>
+            <w:r>
+              <w:rPr>
+                <w:color w:val="000000" w:themeColor="text1"/>
+              </w:rPr>
+              <w:t xml:space="preserve"> y normalización, </w:t>
             </w:r>
             <w:r>
               <w:rPr>
@@ -4680,8 +5164,44 @@
               <w:rPr>
                 <w:color w:val="000000" w:themeColor="text1"/>
               </w:rPr>
-              <w:t xml:space="preserve"> capas convolucionales, función relu, maxpool y dropout</w:t>
-            </w:r>
+              <w:t xml:space="preserve"> capas convolucionales, función </w:t>
+            </w:r>
+            <w:proofErr w:type="spellStart"/>
+            <w:r>
+              <w:rPr>
+                <w:color w:val="000000" w:themeColor="text1"/>
+              </w:rPr>
+              <w:t>relu</w:t>
+            </w:r>
+            <w:proofErr w:type="spellEnd"/>
+            <w:r>
+              <w:rPr>
+                <w:color w:val="000000" w:themeColor="text1"/>
+              </w:rPr>
+              <w:t xml:space="preserve">, </w:t>
+            </w:r>
+            <w:proofErr w:type="spellStart"/>
+            <w:r>
+              <w:rPr>
+                <w:color w:val="000000" w:themeColor="text1"/>
+              </w:rPr>
+              <w:t>maxpool</w:t>
+            </w:r>
+            <w:proofErr w:type="spellEnd"/>
+            <w:r>
+              <w:rPr>
+                <w:color w:val="000000" w:themeColor="text1"/>
+              </w:rPr>
+              <w:t xml:space="preserve"> y </w:t>
+            </w:r>
+            <w:proofErr w:type="spellStart"/>
+            <w:r>
+              <w:rPr>
+                <w:color w:val="000000" w:themeColor="text1"/>
+              </w:rPr>
+              <w:t>dropout</w:t>
+            </w:r>
+            <w:proofErr w:type="spellEnd"/>
           </w:p>
         </w:tc>
       </w:tr>
@@ -4722,7 +5242,21 @@
               <w:rPr>
                 <w:color w:val="000000" w:themeColor="text1"/>
               </w:rPr>
-              <w:t>Adam, learning rate = 1e-3</w:t>
+              <w:t xml:space="preserve">Adam, learning </w:t>
+            </w:r>
+            <w:proofErr w:type="spellStart"/>
+            <w:r>
+              <w:rPr>
+                <w:color w:val="000000" w:themeColor="text1"/>
+              </w:rPr>
+              <w:t>rate</w:t>
+            </w:r>
+            <w:proofErr w:type="spellEnd"/>
+            <w:r>
+              <w:rPr>
+                <w:color w:val="000000" w:themeColor="text1"/>
+              </w:rPr>
+              <w:t xml:space="preserve"> = 1e-3</w:t>
             </w:r>
           </w:p>
         </w:tc>
@@ -4760,12 +5294,14 @@
                 <w:color w:val="000000" w:themeColor="text1"/>
               </w:rPr>
             </w:pPr>
+            <w:proofErr w:type="spellStart"/>
             <w:r>
               <w:rPr>
                 <w:color w:val="000000" w:themeColor="text1"/>
               </w:rPr>
               <w:t>RMSELoss</w:t>
             </w:r>
+            <w:proofErr w:type="spellEnd"/>
           </w:p>
         </w:tc>
       </w:tr>
@@ -4842,7 +5378,21 @@
               <w:rPr>
                 <w:color w:val="000000" w:themeColor="text1"/>
               </w:rPr>
-              <w:t xml:space="preserve"> ajuste de canales rgb y normalización, </w:t>
+              <w:t xml:space="preserve"> ajuste de canales </w:t>
+            </w:r>
+            <w:proofErr w:type="spellStart"/>
+            <w:r>
+              <w:rPr>
+                <w:color w:val="000000" w:themeColor="text1"/>
+              </w:rPr>
+              <w:t>rgb</w:t>
+            </w:r>
+            <w:proofErr w:type="spellEnd"/>
+            <w:r>
+              <w:rPr>
+                <w:color w:val="000000" w:themeColor="text1"/>
+              </w:rPr>
+              <w:t xml:space="preserve"> y normalización, </w:t>
             </w:r>
             <w:r>
               <w:rPr>
@@ -5076,7 +5626,21 @@
               <w:rPr>
                 <w:color w:val="000000" w:themeColor="text1"/>
               </w:rPr>
-              <w:t xml:space="preserve">Función L2 con valor 0.05 en función de train_loop, cambio de tamaño de kernel de 5x5 a 3x3 y se agregó caída de peso con valor 1e-5 a función de optimización </w:t>
+              <w:t xml:space="preserve">Función L2 con valor 0.05 en función de </w:t>
+            </w:r>
+            <w:proofErr w:type="spellStart"/>
+            <w:r>
+              <w:rPr>
+                <w:color w:val="000000" w:themeColor="text1"/>
+              </w:rPr>
+              <w:t>train_loop</w:t>
+            </w:r>
+            <w:proofErr w:type="spellEnd"/>
+            <w:r>
+              <w:rPr>
+                <w:color w:val="000000" w:themeColor="text1"/>
+              </w:rPr>
+              <w:t xml:space="preserve">, cambio de tamaño de kernel de 5x5 a 3x3 y se agregó caída de peso con valor 1e-5 a función de optimización </w:t>
             </w:r>
           </w:p>
         </w:tc>
@@ -5192,8 +5756,44 @@
               <w:rPr>
                 <w:color w:val="000000" w:themeColor="text1"/>
               </w:rPr>
-              <w:t xml:space="preserve"> capas convolucionales, función relu, maxpool y dropout</w:t>
-            </w:r>
+              <w:t xml:space="preserve"> capas convolucionales, función </w:t>
+            </w:r>
+            <w:proofErr w:type="spellStart"/>
+            <w:r>
+              <w:rPr>
+                <w:color w:val="000000" w:themeColor="text1"/>
+              </w:rPr>
+              <w:t>relu</w:t>
+            </w:r>
+            <w:proofErr w:type="spellEnd"/>
+            <w:r>
+              <w:rPr>
+                <w:color w:val="000000" w:themeColor="text1"/>
+              </w:rPr>
+              <w:t xml:space="preserve">, </w:t>
+            </w:r>
+            <w:proofErr w:type="spellStart"/>
+            <w:r>
+              <w:rPr>
+                <w:color w:val="000000" w:themeColor="text1"/>
+              </w:rPr>
+              <w:t>maxpool</w:t>
+            </w:r>
+            <w:proofErr w:type="spellEnd"/>
+            <w:r>
+              <w:rPr>
+                <w:color w:val="000000" w:themeColor="text1"/>
+              </w:rPr>
+              <w:t xml:space="preserve"> y </w:t>
+            </w:r>
+            <w:proofErr w:type="spellStart"/>
+            <w:r>
+              <w:rPr>
+                <w:color w:val="000000" w:themeColor="text1"/>
+              </w:rPr>
+              <w:t>dropout</w:t>
+            </w:r>
+            <w:proofErr w:type="spellEnd"/>
           </w:p>
         </w:tc>
       </w:tr>
@@ -5234,7 +5834,21 @@
               <w:rPr>
                 <w:color w:val="000000" w:themeColor="text1"/>
               </w:rPr>
-              <w:t>Adam, learning rate = 1e-3</w:t>
+              <w:t xml:space="preserve">Adam, learning </w:t>
+            </w:r>
+            <w:proofErr w:type="spellStart"/>
+            <w:r>
+              <w:rPr>
+                <w:color w:val="000000" w:themeColor="text1"/>
+              </w:rPr>
+              <w:t>rate</w:t>
+            </w:r>
+            <w:proofErr w:type="spellEnd"/>
+            <w:r>
+              <w:rPr>
+                <w:color w:val="000000" w:themeColor="text1"/>
+              </w:rPr>
+              <w:t xml:space="preserve"> = 1e-3</w:t>
             </w:r>
           </w:p>
         </w:tc>
@@ -5272,12 +5886,14 @@
                 <w:color w:val="000000" w:themeColor="text1"/>
               </w:rPr>
             </w:pPr>
+            <w:proofErr w:type="spellStart"/>
             <w:r>
               <w:rPr>
                 <w:color w:val="000000" w:themeColor="text1"/>
               </w:rPr>
               <w:t>RMSELoss</w:t>
             </w:r>
+            <w:proofErr w:type="spellEnd"/>
           </w:p>
         </w:tc>
       </w:tr>
@@ -5354,7 +5970,21 @@
               <w:rPr>
                 <w:color w:val="000000" w:themeColor="text1"/>
               </w:rPr>
-              <w:t xml:space="preserve"> ajuste de canales rgb y normalización, </w:t>
+              <w:t xml:space="preserve"> ajuste de canales </w:t>
+            </w:r>
+            <w:proofErr w:type="spellStart"/>
+            <w:r>
+              <w:rPr>
+                <w:color w:val="000000" w:themeColor="text1"/>
+              </w:rPr>
+              <w:t>rgb</w:t>
+            </w:r>
+            <w:proofErr w:type="spellEnd"/>
+            <w:r>
+              <w:rPr>
+                <w:color w:val="000000" w:themeColor="text1"/>
+              </w:rPr>
+              <w:t xml:space="preserve"> y normalización, </w:t>
             </w:r>
             <w:r>
               <w:rPr>
@@ -5582,7 +6212,21 @@
               <w:rPr>
                 <w:color w:val="000000" w:themeColor="text1"/>
               </w:rPr>
-              <w:t xml:space="preserve">Función L2 con valor 0.01 en función de train_loop, cambio de tamaño de kernel de 5x5 a 3x3 y se agregó caída de peso con valor 1e-5 a función de optimización </w:t>
+              <w:t xml:space="preserve">Función L2 con valor 0.01 en función de </w:t>
+            </w:r>
+            <w:proofErr w:type="spellStart"/>
+            <w:r>
+              <w:rPr>
+                <w:color w:val="000000" w:themeColor="text1"/>
+              </w:rPr>
+              <w:t>train_loop</w:t>
+            </w:r>
+            <w:proofErr w:type="spellEnd"/>
+            <w:r>
+              <w:rPr>
+                <w:color w:val="000000" w:themeColor="text1"/>
+              </w:rPr>
+              <w:t xml:space="preserve">, cambio de tamaño de kernel de 5x5 a 3x3 y se agregó caída de peso con valor 1e-5 a función de optimización </w:t>
             </w:r>
           </w:p>
         </w:tc>
@@ -5698,8 +6342,44 @@
               <w:rPr>
                 <w:color w:val="000000" w:themeColor="text1"/>
               </w:rPr>
-              <w:t xml:space="preserve"> capas convolucionales, función relu, maxpool y dropout</w:t>
-            </w:r>
+              <w:t xml:space="preserve"> capas convolucionales, función </w:t>
+            </w:r>
+            <w:proofErr w:type="spellStart"/>
+            <w:r>
+              <w:rPr>
+                <w:color w:val="000000" w:themeColor="text1"/>
+              </w:rPr>
+              <w:t>relu</w:t>
+            </w:r>
+            <w:proofErr w:type="spellEnd"/>
+            <w:r>
+              <w:rPr>
+                <w:color w:val="000000" w:themeColor="text1"/>
+              </w:rPr>
+              <w:t xml:space="preserve">, </w:t>
+            </w:r>
+            <w:proofErr w:type="spellStart"/>
+            <w:r>
+              <w:rPr>
+                <w:color w:val="000000" w:themeColor="text1"/>
+              </w:rPr>
+              <w:t>maxpool</w:t>
+            </w:r>
+            <w:proofErr w:type="spellEnd"/>
+            <w:r>
+              <w:rPr>
+                <w:color w:val="000000" w:themeColor="text1"/>
+              </w:rPr>
+              <w:t xml:space="preserve"> y </w:t>
+            </w:r>
+            <w:proofErr w:type="spellStart"/>
+            <w:r>
+              <w:rPr>
+                <w:color w:val="000000" w:themeColor="text1"/>
+              </w:rPr>
+              <w:t>dropout</w:t>
+            </w:r>
+            <w:proofErr w:type="spellEnd"/>
           </w:p>
         </w:tc>
       </w:tr>
@@ -5740,7 +6420,21 @@
               <w:rPr>
                 <w:color w:val="000000" w:themeColor="text1"/>
               </w:rPr>
-              <w:t>Adam, learning rate = 1e-3</w:t>
+              <w:t xml:space="preserve">Adam, learning </w:t>
+            </w:r>
+            <w:proofErr w:type="spellStart"/>
+            <w:r>
+              <w:rPr>
+                <w:color w:val="000000" w:themeColor="text1"/>
+              </w:rPr>
+              <w:t>rate</w:t>
+            </w:r>
+            <w:proofErr w:type="spellEnd"/>
+            <w:r>
+              <w:rPr>
+                <w:color w:val="000000" w:themeColor="text1"/>
+              </w:rPr>
+              <w:t xml:space="preserve"> = 1e-3</w:t>
             </w:r>
           </w:p>
         </w:tc>
@@ -5778,12 +6472,14 @@
                 <w:color w:val="000000" w:themeColor="text1"/>
               </w:rPr>
             </w:pPr>
+            <w:proofErr w:type="spellStart"/>
             <w:r>
               <w:rPr>
                 <w:color w:val="000000" w:themeColor="text1"/>
               </w:rPr>
               <w:t>RMSELoss</w:t>
             </w:r>
+            <w:proofErr w:type="spellEnd"/>
           </w:p>
         </w:tc>
       </w:tr>
@@ -5860,7 +6556,21 @@
               <w:rPr>
                 <w:color w:val="000000" w:themeColor="text1"/>
               </w:rPr>
-              <w:t xml:space="preserve"> ajuste de canales rgb y normalización, </w:t>
+              <w:t xml:space="preserve"> ajuste de canales </w:t>
+            </w:r>
+            <w:proofErr w:type="spellStart"/>
+            <w:r>
+              <w:rPr>
+                <w:color w:val="000000" w:themeColor="text1"/>
+              </w:rPr>
+              <w:t>rgb</w:t>
+            </w:r>
+            <w:proofErr w:type="spellEnd"/>
+            <w:r>
+              <w:rPr>
+                <w:color w:val="000000" w:themeColor="text1"/>
+              </w:rPr>
+              <w:t xml:space="preserve"> y normalización, </w:t>
             </w:r>
             <w:r>
               <w:rPr>
@@ -5944,7 +6654,21 @@
               <w:rPr>
                 <w:color w:val="000000" w:themeColor="text1"/>
               </w:rPr>
-              <w:t>32 para train y val</w:t>
+              <w:t xml:space="preserve">32 para </w:t>
+            </w:r>
+            <w:proofErr w:type="spellStart"/>
+            <w:r>
+              <w:rPr>
+                <w:color w:val="000000" w:themeColor="text1"/>
+              </w:rPr>
+              <w:t>train</w:t>
+            </w:r>
+            <w:proofErr w:type="spellEnd"/>
+            <w:r>
+              <w:rPr>
+                <w:color w:val="000000" w:themeColor="text1"/>
+              </w:rPr>
+              <w:t xml:space="preserve"> y val</w:t>
             </w:r>
           </w:p>
         </w:tc>
@@ -6088,7 +6812,21 @@
               <w:rPr>
                 <w:color w:val="000000" w:themeColor="text1"/>
               </w:rPr>
-              <w:t xml:space="preserve">Función L2 con valor 0.01 en función de train_loop, cambio de tamaño de kernel de 5x5 a 3x3 y se agregó caída de peso con valor 1e-5 a función de optimización </w:t>
+              <w:t xml:space="preserve">Función L2 con valor 0.01 en función de </w:t>
+            </w:r>
+            <w:proofErr w:type="spellStart"/>
+            <w:r>
+              <w:rPr>
+                <w:color w:val="000000" w:themeColor="text1"/>
+              </w:rPr>
+              <w:t>train_loop</w:t>
+            </w:r>
+            <w:proofErr w:type="spellEnd"/>
+            <w:r>
+              <w:rPr>
+                <w:color w:val="000000" w:themeColor="text1"/>
+              </w:rPr>
+              <w:t xml:space="preserve">, cambio de tamaño de kernel de 5x5 a 3x3 y se agregó caída de peso con valor 1e-5 a función de optimización </w:t>
             </w:r>
           </w:p>
         </w:tc>
@@ -6149,10 +6887,7 @@
         <w:t xml:space="preserve">Experimento </w:t>
       </w:r>
       <w:r>
-        <w:t>1</w:t>
-      </w:r>
-      <w:r>
-        <w:t>2</w:t>
+        <w:t>12</w:t>
       </w:r>
     </w:p>
     <w:tbl>
@@ -6208,8 +6943,44 @@
               <w:rPr>
                 <w:color w:val="000000" w:themeColor="text1"/>
               </w:rPr>
-              <w:t xml:space="preserve"> capas convolucionales, función relu, maxpool y dropout</w:t>
-            </w:r>
+              <w:t xml:space="preserve"> capas convolucionales, función </w:t>
+            </w:r>
+            <w:proofErr w:type="spellStart"/>
+            <w:r>
+              <w:rPr>
+                <w:color w:val="000000" w:themeColor="text1"/>
+              </w:rPr>
+              <w:t>relu</w:t>
+            </w:r>
+            <w:proofErr w:type="spellEnd"/>
+            <w:r>
+              <w:rPr>
+                <w:color w:val="000000" w:themeColor="text1"/>
+              </w:rPr>
+              <w:t xml:space="preserve">, </w:t>
+            </w:r>
+            <w:proofErr w:type="spellStart"/>
+            <w:r>
+              <w:rPr>
+                <w:color w:val="000000" w:themeColor="text1"/>
+              </w:rPr>
+              <w:t>maxpool</w:t>
+            </w:r>
+            <w:proofErr w:type="spellEnd"/>
+            <w:r>
+              <w:rPr>
+                <w:color w:val="000000" w:themeColor="text1"/>
+              </w:rPr>
+              <w:t xml:space="preserve"> y </w:t>
+            </w:r>
+            <w:proofErr w:type="spellStart"/>
+            <w:r>
+              <w:rPr>
+                <w:color w:val="000000" w:themeColor="text1"/>
+              </w:rPr>
+              <w:t>dropout</w:t>
+            </w:r>
+            <w:proofErr w:type="spellEnd"/>
           </w:p>
         </w:tc>
       </w:tr>
@@ -6250,7 +7021,21 @@
               <w:rPr>
                 <w:color w:val="000000" w:themeColor="text1"/>
               </w:rPr>
-              <w:t>Adam, learning rate = 1e-3</w:t>
+              <w:t xml:space="preserve">Adam, learning </w:t>
+            </w:r>
+            <w:proofErr w:type="spellStart"/>
+            <w:r>
+              <w:rPr>
+                <w:color w:val="000000" w:themeColor="text1"/>
+              </w:rPr>
+              <w:t>rate</w:t>
+            </w:r>
+            <w:proofErr w:type="spellEnd"/>
+            <w:r>
+              <w:rPr>
+                <w:color w:val="000000" w:themeColor="text1"/>
+              </w:rPr>
+              <w:t xml:space="preserve"> = 1e-3</w:t>
             </w:r>
           </w:p>
         </w:tc>
@@ -6288,12 +7073,14 @@
                 <w:color w:val="000000" w:themeColor="text1"/>
               </w:rPr>
             </w:pPr>
+            <w:proofErr w:type="spellStart"/>
             <w:r>
               <w:rPr>
                 <w:color w:val="000000" w:themeColor="text1"/>
               </w:rPr>
               <w:t>RMSELoss</w:t>
             </w:r>
+            <w:proofErr w:type="spellEnd"/>
           </w:p>
         </w:tc>
       </w:tr>
@@ -6370,7 +7157,21 @@
               <w:rPr>
                 <w:color w:val="000000" w:themeColor="text1"/>
               </w:rPr>
-              <w:t xml:space="preserve"> ajuste de canales rgb y normalización, </w:t>
+              <w:t xml:space="preserve"> ajuste de canales </w:t>
+            </w:r>
+            <w:proofErr w:type="spellStart"/>
+            <w:r>
+              <w:rPr>
+                <w:color w:val="000000" w:themeColor="text1"/>
+              </w:rPr>
+              <w:t>rgb</w:t>
+            </w:r>
+            <w:proofErr w:type="spellEnd"/>
+            <w:r>
+              <w:rPr>
+                <w:color w:val="000000" w:themeColor="text1"/>
+              </w:rPr>
+              <w:t xml:space="preserve"> y normalización, </w:t>
             </w:r>
             <w:r>
               <w:rPr>
@@ -6454,7 +7255,21 @@
               <w:rPr>
                 <w:color w:val="000000" w:themeColor="text1"/>
               </w:rPr>
-              <w:t>32 para train y val</w:t>
+              <w:t xml:space="preserve">32 para </w:t>
+            </w:r>
+            <w:proofErr w:type="spellStart"/>
+            <w:r>
+              <w:rPr>
+                <w:color w:val="000000" w:themeColor="text1"/>
+              </w:rPr>
+              <w:t>train</w:t>
+            </w:r>
+            <w:proofErr w:type="spellEnd"/>
+            <w:r>
+              <w:rPr>
+                <w:color w:val="000000" w:themeColor="text1"/>
+              </w:rPr>
+              <w:t xml:space="preserve"> y val</w:t>
             </w:r>
           </w:p>
         </w:tc>
@@ -6598,14 +7413,44 @@
               <w:rPr>
                 <w:color w:val="000000" w:themeColor="text1"/>
               </w:rPr>
-              <w:t>Función L2 con valor 0.01 en función de train_loop, cambio de tamaño de kernel de 5x5 a 3x3 y se agregó caída de peso con valor 1e-5 a función de optimización</w:t>
-            </w:r>
-            <w:r>
-              <w:rPr>
-                <w:color w:val="000000" w:themeColor="text1"/>
-              </w:rPr>
-              <w:t>, se agrego un BatchNorm2d entre capa convolucional y función ReLU</w:t>
-            </w:r>
+              <w:t xml:space="preserve">Función L2 con valor 0.01 en función de </w:t>
+            </w:r>
+            <w:proofErr w:type="spellStart"/>
+            <w:r>
+              <w:rPr>
+                <w:color w:val="000000" w:themeColor="text1"/>
+              </w:rPr>
+              <w:t>train_loop</w:t>
+            </w:r>
+            <w:proofErr w:type="spellEnd"/>
+            <w:r>
+              <w:rPr>
+                <w:color w:val="000000" w:themeColor="text1"/>
+              </w:rPr>
+              <w:t xml:space="preserve">, cambio de tamaño de kernel de 5x5 a 3x3 y se agregó caída de peso con valor 1e-5 a función de optimización, se </w:t>
+            </w:r>
+            <w:proofErr w:type="spellStart"/>
+            <w:r>
+              <w:rPr>
+                <w:color w:val="000000" w:themeColor="text1"/>
+              </w:rPr>
+              <w:t>agrego</w:t>
+            </w:r>
+            <w:proofErr w:type="spellEnd"/>
+            <w:r>
+              <w:rPr>
+                <w:color w:val="000000" w:themeColor="text1"/>
+              </w:rPr>
+              <w:t xml:space="preserve"> un BatchNorm2d entre capa convolucional y función </w:t>
+            </w:r>
+            <w:proofErr w:type="spellStart"/>
+            <w:r>
+              <w:rPr>
+                <w:color w:val="000000" w:themeColor="text1"/>
+              </w:rPr>
+              <w:t>ReLU</w:t>
+            </w:r>
+            <w:proofErr w:type="spellEnd"/>
           </w:p>
         </w:tc>
       </w:tr>
@@ -6653,6 +7498,655 @@
         </w:drawing>
       </w:r>
     </w:p>
+    <w:p/>
+    <w:p>
+      <w:pPr>
+        <w:pStyle w:val="Subttulo"/>
+      </w:pPr>
+      <w:r>
+        <w:lastRenderedPageBreak/>
+        <w:t xml:space="preserve">Experimento </w:t>
+      </w:r>
+      <w:r>
+        <w:t>1</w:t>
+      </w:r>
+      <w:r>
+        <w:t>3</w:t>
+      </w:r>
+    </w:p>
+    <w:tbl>
+      <w:tblPr>
+        <w:tblStyle w:val="Tablaconcuadrcula"/>
+        <w:tblW w:w="8863" w:type="dxa"/>
+        <w:tblLook w:val="04A0" w:firstRow="1" w:lastRow="0" w:firstColumn="1" w:lastColumn="0" w:noHBand="0" w:noVBand="1"/>
+      </w:tblPr>
+      <w:tblGrid>
+        <w:gridCol w:w="2689"/>
+        <w:gridCol w:w="6174"/>
+      </w:tblGrid>
+      <w:tr>
+        <w:trPr>
+          <w:trHeight w:val="379"/>
+        </w:trPr>
+        <w:tc>
+          <w:tcPr>
+            <w:tcW w:w="2689" w:type="dxa"/>
+            <w:vAlign w:val="center"/>
+          </w:tcPr>
+          <w:p>
+            <w:pPr>
+              <w:rPr>
+                <w:color w:val="000000" w:themeColor="text1"/>
+              </w:rPr>
+            </w:pPr>
+            <w:r>
+              <w:rPr>
+                <w:color w:val="000000" w:themeColor="text1"/>
+              </w:rPr>
+              <w:t>Arquitectura</w:t>
+            </w:r>
+          </w:p>
+        </w:tc>
+        <w:tc>
+          <w:tcPr>
+            <w:tcW w:w="6174" w:type="dxa"/>
+          </w:tcPr>
+          <w:p>
+            <w:pPr>
+              <w:rPr>
+                <w:color w:val="000000" w:themeColor="text1"/>
+              </w:rPr>
+            </w:pPr>
+            <w:r>
+              <w:rPr>
+                <w:color w:val="000000" w:themeColor="text1"/>
+              </w:rPr>
+              <w:t>4</w:t>
+            </w:r>
+            <w:r>
+              <w:rPr>
+                <w:color w:val="000000" w:themeColor="text1"/>
+              </w:rPr>
+              <w:t xml:space="preserve"> capas convolucionales, función </w:t>
+            </w:r>
+            <w:proofErr w:type="spellStart"/>
+            <w:r>
+              <w:rPr>
+                <w:color w:val="000000" w:themeColor="text1"/>
+              </w:rPr>
+              <w:t>relu</w:t>
+            </w:r>
+            <w:proofErr w:type="spellEnd"/>
+            <w:r>
+              <w:rPr>
+                <w:color w:val="000000" w:themeColor="text1"/>
+              </w:rPr>
+              <w:t xml:space="preserve">, </w:t>
+            </w:r>
+            <w:proofErr w:type="spellStart"/>
+            <w:r>
+              <w:rPr>
+                <w:color w:val="000000" w:themeColor="text1"/>
+              </w:rPr>
+              <w:t>maxpool</w:t>
+            </w:r>
+            <w:proofErr w:type="spellEnd"/>
+            <w:r>
+              <w:rPr>
+                <w:color w:val="000000" w:themeColor="text1"/>
+              </w:rPr>
+              <w:t xml:space="preserve"> y </w:t>
+            </w:r>
+            <w:proofErr w:type="spellStart"/>
+            <w:r>
+              <w:rPr>
+                <w:color w:val="000000" w:themeColor="text1"/>
+              </w:rPr>
+              <w:t>dropout</w:t>
+            </w:r>
+            <w:proofErr w:type="spellEnd"/>
+          </w:p>
+        </w:tc>
+      </w:tr>
+      <w:tr>
+        <w:trPr>
+          <w:trHeight w:val="406"/>
+        </w:trPr>
+        <w:tc>
+          <w:tcPr>
+            <w:tcW w:w="2689" w:type="dxa"/>
+            <w:vAlign w:val="center"/>
+          </w:tcPr>
+          <w:p>
+            <w:pPr>
+              <w:rPr>
+                <w:color w:val="000000" w:themeColor="text1"/>
+              </w:rPr>
+            </w:pPr>
+            <w:r>
+              <w:rPr>
+                <w:color w:val="000000" w:themeColor="text1"/>
+              </w:rPr>
+              <w:t>Función de optimización</w:t>
+            </w:r>
+          </w:p>
+        </w:tc>
+        <w:tc>
+          <w:tcPr>
+            <w:tcW w:w="6174" w:type="dxa"/>
+          </w:tcPr>
+          <w:p>
+            <w:pPr>
+              <w:rPr>
+                <w:color w:val="000000" w:themeColor="text1"/>
+              </w:rPr>
+            </w:pPr>
+            <w:r>
+              <w:rPr>
+                <w:color w:val="000000" w:themeColor="text1"/>
+              </w:rPr>
+              <w:t xml:space="preserve">Adam, learning </w:t>
+            </w:r>
+            <w:proofErr w:type="spellStart"/>
+            <w:r>
+              <w:rPr>
+                <w:color w:val="000000" w:themeColor="text1"/>
+              </w:rPr>
+              <w:t>rate</w:t>
+            </w:r>
+            <w:proofErr w:type="spellEnd"/>
+            <w:r>
+              <w:rPr>
+                <w:color w:val="000000" w:themeColor="text1"/>
+              </w:rPr>
+              <w:t xml:space="preserve"> = 1e-3</w:t>
+            </w:r>
+          </w:p>
+        </w:tc>
+      </w:tr>
+      <w:tr>
+        <w:trPr>
+          <w:trHeight w:val="379"/>
+        </w:trPr>
+        <w:tc>
+          <w:tcPr>
+            <w:tcW w:w="2689" w:type="dxa"/>
+            <w:vAlign w:val="center"/>
+          </w:tcPr>
+          <w:p>
+            <w:pPr>
+              <w:rPr>
+                <w:color w:val="000000" w:themeColor="text1"/>
+              </w:rPr>
+            </w:pPr>
+            <w:r>
+              <w:rPr>
+                <w:color w:val="000000" w:themeColor="text1"/>
+              </w:rPr>
+              <w:t>Función de perdida</w:t>
+            </w:r>
+          </w:p>
+        </w:tc>
+        <w:tc>
+          <w:tcPr>
+            <w:tcW w:w="6174" w:type="dxa"/>
+          </w:tcPr>
+          <w:p>
+            <w:pPr>
+              <w:rPr>
+                <w:color w:val="000000" w:themeColor="text1"/>
+              </w:rPr>
+            </w:pPr>
+            <w:proofErr w:type="spellStart"/>
+            <w:r>
+              <w:rPr>
+                <w:color w:val="000000" w:themeColor="text1"/>
+              </w:rPr>
+              <w:t>RMSELoss</w:t>
+            </w:r>
+            <w:proofErr w:type="spellEnd"/>
+          </w:p>
+        </w:tc>
+      </w:tr>
+      <w:tr>
+        <w:trPr>
+          <w:trHeight w:val="406"/>
+        </w:trPr>
+        <w:tc>
+          <w:tcPr>
+            <w:tcW w:w="2689" w:type="dxa"/>
+            <w:vAlign w:val="center"/>
+          </w:tcPr>
+          <w:p>
+            <w:pPr>
+              <w:rPr>
+                <w:color w:val="000000" w:themeColor="text1"/>
+              </w:rPr>
+            </w:pPr>
+            <w:r>
+              <w:rPr>
+                <w:color w:val="000000" w:themeColor="text1"/>
+              </w:rPr>
+              <w:t>Transformaciones</w:t>
+            </w:r>
+          </w:p>
+        </w:tc>
+        <w:tc>
+          <w:tcPr>
+            <w:tcW w:w="6174" w:type="dxa"/>
+          </w:tcPr>
+          <w:p>
+            <w:pPr>
+              <w:rPr>
+                <w:color w:val="000000" w:themeColor="text1"/>
+              </w:rPr>
+            </w:pPr>
+            <w:r>
+              <w:rPr>
+                <w:b/>
+                <w:bCs/>
+                <w:color w:val="000000" w:themeColor="text1"/>
+              </w:rPr>
+              <w:t>Data1</w:t>
+            </w:r>
+            <w:r>
+              <w:rPr>
+                <w:color w:val="000000" w:themeColor="text1"/>
+              </w:rPr>
+              <w:t xml:space="preserve"> sin transformación,</w:t>
+            </w:r>
+            <w:r>
+              <w:rPr>
+                <w:b/>
+                <w:bCs/>
+                <w:color w:val="000000" w:themeColor="text1"/>
+              </w:rPr>
+              <w:t xml:space="preserve"> data2</w:t>
+            </w:r>
+            <w:r>
+              <w:rPr>
+                <w:color w:val="000000" w:themeColor="text1"/>
+              </w:rPr>
+              <w:t xml:space="preserve"> con normalización, </w:t>
+            </w:r>
+            <w:r>
+              <w:rPr>
+                <w:b/>
+                <w:bCs/>
+                <w:color w:val="000000" w:themeColor="text1"/>
+              </w:rPr>
+              <w:t>data3</w:t>
+            </w:r>
+            <w:r>
+              <w:rPr>
+                <w:color w:val="000000" w:themeColor="text1"/>
+              </w:rPr>
+              <w:t xml:space="preserve"> ajuste de canales </w:t>
+            </w:r>
+            <w:proofErr w:type="spellStart"/>
+            <w:r>
+              <w:rPr>
+                <w:color w:val="000000" w:themeColor="text1"/>
+              </w:rPr>
+              <w:t>rgb</w:t>
+            </w:r>
+            <w:proofErr w:type="spellEnd"/>
+            <w:r>
+              <w:rPr>
+                <w:color w:val="000000" w:themeColor="text1"/>
+              </w:rPr>
+              <w:t xml:space="preserve"> y normalización, </w:t>
+            </w:r>
+            <w:r>
+              <w:rPr>
+                <w:b/>
+                <w:bCs/>
+                <w:color w:val="000000" w:themeColor="text1"/>
+              </w:rPr>
+              <w:t xml:space="preserve">data4 </w:t>
+            </w:r>
+            <w:r>
+              <w:rPr>
+                <w:color w:val="000000" w:themeColor="text1"/>
+              </w:rPr>
+              <w:t xml:space="preserve">con giro horizontal y normalización, </w:t>
+            </w:r>
+            <w:r>
+              <w:rPr>
+                <w:b/>
+                <w:bCs/>
+                <w:color w:val="000000" w:themeColor="text1"/>
+              </w:rPr>
+              <w:t>data5</w:t>
+            </w:r>
+            <w:r>
+              <w:rPr>
+                <w:color w:val="000000" w:themeColor="text1"/>
+              </w:rPr>
+              <w:t xml:space="preserve"> con giro vertical y normalización, </w:t>
+            </w:r>
+            <w:r>
+              <w:rPr>
+                <w:b/>
+                <w:bCs/>
+                <w:color w:val="000000" w:themeColor="text1"/>
+              </w:rPr>
+              <w:t>data6</w:t>
+            </w:r>
+            <w:r>
+              <w:rPr>
+                <w:color w:val="000000" w:themeColor="text1"/>
+              </w:rPr>
+              <w:t xml:space="preserve"> con desenfoque gaussiano y normalización</w:t>
+            </w:r>
+          </w:p>
+        </w:tc>
+      </w:tr>
+      <w:tr>
+        <w:trPr>
+          <w:trHeight w:val="379"/>
+        </w:trPr>
+        <w:tc>
+          <w:tcPr>
+            <w:tcW w:w="2689" w:type="dxa"/>
+            <w:vAlign w:val="center"/>
+          </w:tcPr>
+          <w:p>
+            <w:pPr>
+              <w:rPr>
+                <w:color w:val="000000" w:themeColor="text1"/>
+              </w:rPr>
+            </w:pPr>
+            <w:r>
+              <w:rPr>
+                <w:color w:val="000000" w:themeColor="text1"/>
+              </w:rPr>
+              <w:t>Tamaño de lotes</w:t>
+            </w:r>
+          </w:p>
+        </w:tc>
+        <w:tc>
+          <w:tcPr>
+            <w:tcW w:w="6174" w:type="dxa"/>
+          </w:tcPr>
+          <w:p>
+            <w:pPr>
+              <w:rPr>
+                <w:color w:val="000000" w:themeColor="text1"/>
+              </w:rPr>
+            </w:pPr>
+            <w:r>
+              <w:rPr>
+                <w:color w:val="000000" w:themeColor="text1"/>
+              </w:rPr>
+              <w:t>Train 53 y val 17</w:t>
+            </w:r>
+          </w:p>
+        </w:tc>
+      </w:tr>
+      <w:tr>
+        <w:trPr>
+          <w:trHeight w:val="379"/>
+        </w:trPr>
+        <w:tc>
+          <w:tcPr>
+            <w:tcW w:w="2689" w:type="dxa"/>
+            <w:vAlign w:val="center"/>
+          </w:tcPr>
+          <w:p>
+            <w:pPr>
+              <w:rPr>
+                <w:color w:val="000000" w:themeColor="text1"/>
+              </w:rPr>
+            </w:pPr>
+            <w:r>
+              <w:rPr>
+                <w:color w:val="000000" w:themeColor="text1"/>
+              </w:rPr>
+              <w:t>Tamaño de imágenes</w:t>
+            </w:r>
+          </w:p>
+        </w:tc>
+        <w:tc>
+          <w:tcPr>
+            <w:tcW w:w="6174" w:type="dxa"/>
+          </w:tcPr>
+          <w:p>
+            <w:pPr>
+              <w:rPr>
+                <w:color w:val="000000" w:themeColor="text1"/>
+              </w:rPr>
+            </w:pPr>
+            <w:r>
+              <w:rPr>
+                <w:color w:val="000000" w:themeColor="text1"/>
+              </w:rPr>
+              <w:t xml:space="preserve">Imagen </w:t>
+            </w:r>
+            <w:r>
+              <w:rPr>
+                <w:color w:val="000000" w:themeColor="text1"/>
+              </w:rPr>
+              <w:t>en mosaico</w:t>
+            </w:r>
+            <w:r>
+              <w:rPr>
+                <w:color w:val="000000" w:themeColor="text1"/>
+              </w:rPr>
+              <w:t xml:space="preserve"> de </w:t>
+            </w:r>
+            <w:r>
+              <w:rPr>
+                <w:color w:val="000000" w:themeColor="text1"/>
+              </w:rPr>
+              <w:t>400x400</w:t>
+            </w:r>
+          </w:p>
+        </w:tc>
+      </w:tr>
+      <w:tr>
+        <w:trPr>
+          <w:trHeight w:val="379"/>
+        </w:trPr>
+        <w:tc>
+          <w:tcPr>
+            <w:tcW w:w="2689" w:type="dxa"/>
+            <w:vAlign w:val="center"/>
+          </w:tcPr>
+          <w:p>
+            <w:pPr>
+              <w:rPr>
+                <w:color w:val="000000" w:themeColor="text1"/>
+              </w:rPr>
+            </w:pPr>
+            <w:r>
+              <w:rPr>
+                <w:color w:val="000000" w:themeColor="text1"/>
+              </w:rPr>
+              <w:t>Épocas</w:t>
+            </w:r>
+          </w:p>
+        </w:tc>
+        <w:tc>
+          <w:tcPr>
+            <w:tcW w:w="6174" w:type="dxa"/>
+          </w:tcPr>
+          <w:p>
+            <w:pPr>
+              <w:rPr>
+                <w:color w:val="000000" w:themeColor="text1"/>
+              </w:rPr>
+            </w:pPr>
+            <w:r>
+              <w:rPr>
+                <w:color w:val="000000" w:themeColor="text1"/>
+              </w:rPr>
+              <w:t>175</w:t>
+            </w:r>
+          </w:p>
+        </w:tc>
+      </w:tr>
+      <w:tr>
+        <w:trPr>
+          <w:trHeight w:val="379"/>
+        </w:trPr>
+        <w:tc>
+          <w:tcPr>
+            <w:tcW w:w="2689" w:type="dxa"/>
+            <w:vAlign w:val="center"/>
+          </w:tcPr>
+          <w:p>
+            <w:pPr>
+              <w:rPr>
+                <w:color w:val="000000" w:themeColor="text1"/>
+              </w:rPr>
+            </w:pPr>
+            <w:r>
+              <w:rPr>
+                <w:color w:val="000000" w:themeColor="text1"/>
+              </w:rPr>
+              <w:t>Observaciones</w:t>
+            </w:r>
+          </w:p>
+        </w:tc>
+        <w:tc>
+          <w:tcPr>
+            <w:tcW w:w="6174" w:type="dxa"/>
+          </w:tcPr>
+          <w:p>
+            <w:pPr>
+              <w:rPr>
+                <w:color w:val="000000" w:themeColor="text1"/>
+              </w:rPr>
+            </w:pPr>
+            <w:r>
+              <w:rPr>
+                <w:color w:val="000000" w:themeColor="text1"/>
+              </w:rPr>
+              <w:t xml:space="preserve">Función L2 con valor 0.01 en función de </w:t>
+            </w:r>
+            <w:proofErr w:type="spellStart"/>
+            <w:r>
+              <w:rPr>
+                <w:color w:val="000000" w:themeColor="text1"/>
+              </w:rPr>
+              <w:t>train_loop</w:t>
+            </w:r>
+            <w:proofErr w:type="spellEnd"/>
+            <w:r>
+              <w:rPr>
+                <w:color w:val="000000" w:themeColor="text1"/>
+              </w:rPr>
+              <w:t>, cambio de tamaño de kernel de 5x5 a 3x3</w:t>
+            </w:r>
+            <w:r>
+              <w:rPr>
+                <w:color w:val="000000" w:themeColor="text1"/>
+              </w:rPr>
+              <w:t xml:space="preserve">, </w:t>
+            </w:r>
+            <w:r>
+              <w:rPr>
+                <w:color w:val="000000" w:themeColor="text1"/>
+              </w:rPr>
+              <w:t>se agregó caída de peso con valor 1e-5 a función de optimización</w:t>
+            </w:r>
+            <w:r>
+              <w:rPr>
+                <w:color w:val="000000" w:themeColor="text1"/>
+              </w:rPr>
+              <w:t xml:space="preserve"> y se </w:t>
+            </w:r>
+            <w:proofErr w:type="spellStart"/>
+            <w:r>
+              <w:rPr>
+                <w:color w:val="000000" w:themeColor="text1"/>
+              </w:rPr>
+              <w:t>cambio</w:t>
+            </w:r>
+            <w:proofErr w:type="spellEnd"/>
+            <w:r>
+              <w:rPr>
+                <w:color w:val="000000" w:themeColor="text1"/>
+              </w:rPr>
+              <w:t xml:space="preserve"> </w:t>
+            </w:r>
+            <w:proofErr w:type="spellStart"/>
+            <w:r>
+              <w:rPr>
+                <w:color w:val="000000" w:themeColor="text1"/>
+              </w:rPr>
+              <w:t>maxpool</w:t>
+            </w:r>
+            <w:proofErr w:type="spellEnd"/>
+            <w:r>
+              <w:rPr>
+                <w:color w:val="000000" w:themeColor="text1"/>
+              </w:rPr>
+              <w:t xml:space="preserve"> por </w:t>
+            </w:r>
+            <w:proofErr w:type="spellStart"/>
+            <w:r>
+              <w:rPr>
+                <w:color w:val="000000" w:themeColor="text1"/>
+              </w:rPr>
+              <w:t>avgpool</w:t>
+            </w:r>
+            <w:proofErr w:type="spellEnd"/>
+            <w:r>
+              <w:rPr>
+                <w:color w:val="000000" w:themeColor="text1"/>
+              </w:rPr>
+              <w:t xml:space="preserve"> </w:t>
+            </w:r>
+          </w:p>
+        </w:tc>
+      </w:tr>
+    </w:tbl>
+    <w:p/>
+    <w:p>
+      <w:r>
+        <w:drawing>
+          <wp:inline distT="0" distB="0" distL="0" distR="0" wp14:anchorId="3325C89A" wp14:editId="0B38E890">
+            <wp:extent cx="5612130" cy="3921760"/>
+            <wp:effectExtent l="0" t="0" r="7620" b="2540"/>
+            <wp:docPr id="906640115" name="Imagen 1" descr="Interfaz de usuario gráfica, Gráfico&#10;&#10;Descripción generada automáticamente"/>
+            <wp:cNvGraphicFramePr>
+              <a:graphicFrameLocks xmlns:a="http://schemas.openxmlformats.org/drawingml/2006/main" noChangeAspect="1"/>
+            </wp:cNvGraphicFramePr>
+            <a:graphic xmlns:a="http://schemas.openxmlformats.org/drawingml/2006/main">
+              <a:graphicData uri="http://schemas.openxmlformats.org/drawingml/2006/picture">
+                <pic:pic xmlns:pic="http://schemas.openxmlformats.org/drawingml/2006/picture">
+                  <pic:nvPicPr>
+                    <pic:cNvPr id="906640115" name="Imagen 1" descr="Interfaz de usuario gráfica, Gráfico&#10;&#10;Descripción generada automáticamente"/>
+                    <pic:cNvPicPr/>
+                  </pic:nvPicPr>
+                  <pic:blipFill>
+                    <a:blip r:embed="rId17"/>
+                    <a:stretch>
+                      <a:fillRect/>
+                    </a:stretch>
+                  </pic:blipFill>
+                  <pic:spPr>
+                    <a:xfrm>
+                      <a:off x="0" y="0"/>
+                      <a:ext cx="5612130" cy="3921760"/>
+                    </a:xfrm>
+                    <a:prstGeom prst="rect">
+                      <a:avLst/>
+                    </a:prstGeom>
+                  </pic:spPr>
+                </pic:pic>
+              </a:graphicData>
+            </a:graphic>
+          </wp:inline>
+        </w:drawing>
+      </w:r>
+    </w:p>
+    <w:p/>
+    <w:p/>
+    <w:p/>
+    <w:p/>
     <w:sectPr>
       <w:pgSz w:w="12240" w:h="15840"/>
       <w:pgMar w:top="1417" w:right="1701" w:bottom="1417" w:left="1701" w:header="708" w:footer="708" w:gutter="0"/>

</xml_diff>

<commit_message>
new training, a convolutional layer was added
</commit_message>
<xml_diff>
--- a/Docs/screens.docx
+++ b/Docs/screens.docx
@@ -7508,10 +7508,7 @@
         <w:t xml:space="preserve">Experimento </w:t>
       </w:r>
       <w:r>
-        <w:t>1</w:t>
-      </w:r>
-      <w:r>
-        <w:t>3</w:t>
+        <w:t>13</w:t>
       </w:r>
     </w:p>
     <w:tbl>
@@ -8037,25 +8034,7 @@
               <w:rPr>
                 <w:color w:val="000000" w:themeColor="text1"/>
               </w:rPr>
-              <w:t>, cambio de tamaño de kernel de 5x5 a 3x3</w:t>
-            </w:r>
-            <w:r>
-              <w:rPr>
-                <w:color w:val="000000" w:themeColor="text1"/>
-              </w:rPr>
-              <w:t xml:space="preserve">, </w:t>
-            </w:r>
-            <w:r>
-              <w:rPr>
-                <w:color w:val="000000" w:themeColor="text1"/>
-              </w:rPr>
-              <w:t>se agregó caída de peso con valor 1e-5 a función de optimización</w:t>
-            </w:r>
-            <w:r>
-              <w:rPr>
-                <w:color w:val="000000" w:themeColor="text1"/>
-              </w:rPr>
-              <w:t xml:space="preserve"> y se </w:t>
+              <w:t xml:space="preserve">, cambio de tamaño de kernel de 5x5 a 3x3, se agregó caída de peso con valor 1e-5 a función de optimización y se </w:t>
             </w:r>
             <w:proofErr w:type="spellStart"/>
             <w:r>
@@ -8106,6 +8085,9 @@
     <w:p/>
     <w:p>
       <w:r>
+        <w:rPr>
+          <w:noProof/>
+        </w:rPr>
         <w:drawing>
           <wp:inline distT="0" distB="0" distL="0" distR="0" wp14:anchorId="3325C89A" wp14:editId="0B38E890">
             <wp:extent cx="5612130" cy="3921760"/>
@@ -8145,6 +8127,653 @@
     </w:p>
     <w:p/>
     <w:p/>
+    <w:p>
+      <w:pPr>
+        <w:pStyle w:val="Subttulo"/>
+      </w:pPr>
+      <w:r>
+        <w:lastRenderedPageBreak/>
+        <w:t xml:space="preserve">Experimento </w:t>
+      </w:r>
+      <w:r>
+        <w:t>1</w:t>
+      </w:r>
+      <w:r>
+        <w:t>4</w:t>
+      </w:r>
+    </w:p>
+    <w:tbl>
+      <w:tblPr>
+        <w:tblStyle w:val="Tablaconcuadrcula"/>
+        <w:tblW w:w="8863" w:type="dxa"/>
+        <w:tblLook w:val="04A0" w:firstRow="1" w:lastRow="0" w:firstColumn="1" w:lastColumn="0" w:noHBand="0" w:noVBand="1"/>
+      </w:tblPr>
+      <w:tblGrid>
+        <w:gridCol w:w="2689"/>
+        <w:gridCol w:w="6174"/>
+      </w:tblGrid>
+      <w:tr>
+        <w:trPr>
+          <w:trHeight w:val="379"/>
+        </w:trPr>
+        <w:tc>
+          <w:tcPr>
+            <w:tcW w:w="2689" w:type="dxa"/>
+            <w:vAlign w:val="center"/>
+          </w:tcPr>
+          <w:p>
+            <w:pPr>
+              <w:rPr>
+                <w:color w:val="000000" w:themeColor="text1"/>
+              </w:rPr>
+            </w:pPr>
+            <w:r>
+              <w:rPr>
+                <w:color w:val="000000" w:themeColor="text1"/>
+              </w:rPr>
+              <w:t>Arquitectura</w:t>
+            </w:r>
+          </w:p>
+        </w:tc>
+        <w:tc>
+          <w:tcPr>
+            <w:tcW w:w="6174" w:type="dxa"/>
+          </w:tcPr>
+          <w:p>
+            <w:pPr>
+              <w:rPr>
+                <w:color w:val="000000" w:themeColor="text1"/>
+              </w:rPr>
+            </w:pPr>
+            <w:r>
+              <w:rPr>
+                <w:color w:val="000000" w:themeColor="text1"/>
+              </w:rPr>
+              <w:t>4</w:t>
+            </w:r>
+            <w:r>
+              <w:rPr>
+                <w:color w:val="000000" w:themeColor="text1"/>
+              </w:rPr>
+              <w:t xml:space="preserve"> capas convolucionales, función </w:t>
+            </w:r>
+            <w:proofErr w:type="spellStart"/>
+            <w:r>
+              <w:rPr>
+                <w:color w:val="000000" w:themeColor="text1"/>
+              </w:rPr>
+              <w:t>relu</w:t>
+            </w:r>
+            <w:proofErr w:type="spellEnd"/>
+            <w:r>
+              <w:rPr>
+                <w:color w:val="000000" w:themeColor="text1"/>
+              </w:rPr>
+              <w:t xml:space="preserve">, </w:t>
+            </w:r>
+            <w:proofErr w:type="spellStart"/>
+            <w:r>
+              <w:rPr>
+                <w:color w:val="000000" w:themeColor="text1"/>
+              </w:rPr>
+              <w:t>maxpool</w:t>
+            </w:r>
+            <w:proofErr w:type="spellEnd"/>
+            <w:r>
+              <w:rPr>
+                <w:color w:val="000000" w:themeColor="text1"/>
+              </w:rPr>
+              <w:t xml:space="preserve"> y </w:t>
+            </w:r>
+            <w:proofErr w:type="spellStart"/>
+            <w:r>
+              <w:rPr>
+                <w:color w:val="000000" w:themeColor="text1"/>
+              </w:rPr>
+              <w:t>dropout</w:t>
+            </w:r>
+            <w:proofErr w:type="spellEnd"/>
+          </w:p>
+        </w:tc>
+      </w:tr>
+      <w:tr>
+        <w:trPr>
+          <w:trHeight w:val="406"/>
+        </w:trPr>
+        <w:tc>
+          <w:tcPr>
+            <w:tcW w:w="2689" w:type="dxa"/>
+            <w:vAlign w:val="center"/>
+          </w:tcPr>
+          <w:p>
+            <w:pPr>
+              <w:rPr>
+                <w:color w:val="000000" w:themeColor="text1"/>
+              </w:rPr>
+            </w:pPr>
+            <w:r>
+              <w:rPr>
+                <w:color w:val="000000" w:themeColor="text1"/>
+              </w:rPr>
+              <w:t>Función de optimización</w:t>
+            </w:r>
+          </w:p>
+        </w:tc>
+        <w:tc>
+          <w:tcPr>
+            <w:tcW w:w="6174" w:type="dxa"/>
+          </w:tcPr>
+          <w:p>
+            <w:pPr>
+              <w:rPr>
+                <w:color w:val="000000" w:themeColor="text1"/>
+              </w:rPr>
+            </w:pPr>
+            <w:r>
+              <w:rPr>
+                <w:color w:val="000000" w:themeColor="text1"/>
+              </w:rPr>
+              <w:t xml:space="preserve">Adam, learning </w:t>
+            </w:r>
+            <w:proofErr w:type="spellStart"/>
+            <w:r>
+              <w:rPr>
+                <w:color w:val="000000" w:themeColor="text1"/>
+              </w:rPr>
+              <w:t>rate</w:t>
+            </w:r>
+            <w:proofErr w:type="spellEnd"/>
+            <w:r>
+              <w:rPr>
+                <w:color w:val="000000" w:themeColor="text1"/>
+              </w:rPr>
+              <w:t xml:space="preserve"> = 1e-3</w:t>
+            </w:r>
+          </w:p>
+        </w:tc>
+      </w:tr>
+      <w:tr>
+        <w:trPr>
+          <w:trHeight w:val="379"/>
+        </w:trPr>
+        <w:tc>
+          <w:tcPr>
+            <w:tcW w:w="2689" w:type="dxa"/>
+            <w:vAlign w:val="center"/>
+          </w:tcPr>
+          <w:p>
+            <w:pPr>
+              <w:rPr>
+                <w:color w:val="000000" w:themeColor="text1"/>
+              </w:rPr>
+            </w:pPr>
+            <w:r>
+              <w:rPr>
+                <w:color w:val="000000" w:themeColor="text1"/>
+              </w:rPr>
+              <w:t>Función de perdida</w:t>
+            </w:r>
+          </w:p>
+        </w:tc>
+        <w:tc>
+          <w:tcPr>
+            <w:tcW w:w="6174" w:type="dxa"/>
+          </w:tcPr>
+          <w:p>
+            <w:pPr>
+              <w:rPr>
+                <w:color w:val="000000" w:themeColor="text1"/>
+              </w:rPr>
+            </w:pPr>
+            <w:proofErr w:type="spellStart"/>
+            <w:r>
+              <w:rPr>
+                <w:color w:val="000000" w:themeColor="text1"/>
+              </w:rPr>
+              <w:t>RMSELoss</w:t>
+            </w:r>
+            <w:proofErr w:type="spellEnd"/>
+          </w:p>
+        </w:tc>
+      </w:tr>
+      <w:tr>
+        <w:trPr>
+          <w:trHeight w:val="406"/>
+        </w:trPr>
+        <w:tc>
+          <w:tcPr>
+            <w:tcW w:w="2689" w:type="dxa"/>
+            <w:vAlign w:val="center"/>
+          </w:tcPr>
+          <w:p>
+            <w:pPr>
+              <w:rPr>
+                <w:color w:val="000000" w:themeColor="text1"/>
+              </w:rPr>
+            </w:pPr>
+            <w:r>
+              <w:rPr>
+                <w:color w:val="000000" w:themeColor="text1"/>
+              </w:rPr>
+              <w:t>Transformaciones</w:t>
+            </w:r>
+          </w:p>
+        </w:tc>
+        <w:tc>
+          <w:tcPr>
+            <w:tcW w:w="6174" w:type="dxa"/>
+          </w:tcPr>
+          <w:p>
+            <w:pPr>
+              <w:rPr>
+                <w:color w:val="000000" w:themeColor="text1"/>
+              </w:rPr>
+            </w:pPr>
+            <w:r>
+              <w:rPr>
+                <w:b/>
+                <w:bCs/>
+                <w:color w:val="000000" w:themeColor="text1"/>
+              </w:rPr>
+              <w:t>Data1</w:t>
+            </w:r>
+            <w:r>
+              <w:rPr>
+                <w:color w:val="000000" w:themeColor="text1"/>
+              </w:rPr>
+              <w:t xml:space="preserve"> sin transformación,</w:t>
+            </w:r>
+            <w:r>
+              <w:rPr>
+                <w:b/>
+                <w:bCs/>
+                <w:color w:val="000000" w:themeColor="text1"/>
+              </w:rPr>
+              <w:t xml:space="preserve"> data2</w:t>
+            </w:r>
+            <w:r>
+              <w:rPr>
+                <w:color w:val="000000" w:themeColor="text1"/>
+              </w:rPr>
+              <w:t xml:space="preserve"> con normalización, </w:t>
+            </w:r>
+            <w:r>
+              <w:rPr>
+                <w:b/>
+                <w:bCs/>
+                <w:color w:val="000000" w:themeColor="text1"/>
+              </w:rPr>
+              <w:t>data3</w:t>
+            </w:r>
+            <w:r>
+              <w:rPr>
+                <w:color w:val="000000" w:themeColor="text1"/>
+              </w:rPr>
+              <w:t xml:space="preserve"> ajuste de canales </w:t>
+            </w:r>
+            <w:proofErr w:type="spellStart"/>
+            <w:r>
+              <w:rPr>
+                <w:color w:val="000000" w:themeColor="text1"/>
+              </w:rPr>
+              <w:t>rgb</w:t>
+            </w:r>
+            <w:proofErr w:type="spellEnd"/>
+            <w:r>
+              <w:rPr>
+                <w:color w:val="000000" w:themeColor="text1"/>
+              </w:rPr>
+              <w:t xml:space="preserve"> y normalización, </w:t>
+            </w:r>
+            <w:r>
+              <w:rPr>
+                <w:b/>
+                <w:bCs/>
+                <w:color w:val="000000" w:themeColor="text1"/>
+              </w:rPr>
+              <w:t xml:space="preserve">data4 </w:t>
+            </w:r>
+            <w:r>
+              <w:rPr>
+                <w:color w:val="000000" w:themeColor="text1"/>
+              </w:rPr>
+              <w:t xml:space="preserve">con giro horizontal y normalización, </w:t>
+            </w:r>
+            <w:r>
+              <w:rPr>
+                <w:b/>
+                <w:bCs/>
+                <w:color w:val="000000" w:themeColor="text1"/>
+              </w:rPr>
+              <w:t>data5</w:t>
+            </w:r>
+            <w:r>
+              <w:rPr>
+                <w:color w:val="000000" w:themeColor="text1"/>
+              </w:rPr>
+              <w:t xml:space="preserve"> con giro vertical y normalización, </w:t>
+            </w:r>
+            <w:r>
+              <w:rPr>
+                <w:b/>
+                <w:bCs/>
+                <w:color w:val="000000" w:themeColor="text1"/>
+              </w:rPr>
+              <w:t>data6</w:t>
+            </w:r>
+            <w:r>
+              <w:rPr>
+                <w:color w:val="000000" w:themeColor="text1"/>
+              </w:rPr>
+              <w:t xml:space="preserve"> con desenfoque gaussiano y normalización</w:t>
+            </w:r>
+          </w:p>
+        </w:tc>
+      </w:tr>
+      <w:tr>
+        <w:trPr>
+          <w:trHeight w:val="379"/>
+        </w:trPr>
+        <w:tc>
+          <w:tcPr>
+            <w:tcW w:w="2689" w:type="dxa"/>
+            <w:vAlign w:val="center"/>
+          </w:tcPr>
+          <w:p>
+            <w:pPr>
+              <w:rPr>
+                <w:color w:val="000000" w:themeColor="text1"/>
+              </w:rPr>
+            </w:pPr>
+            <w:r>
+              <w:rPr>
+                <w:color w:val="000000" w:themeColor="text1"/>
+              </w:rPr>
+              <w:t>Tamaño de lotes</w:t>
+            </w:r>
+          </w:p>
+        </w:tc>
+        <w:tc>
+          <w:tcPr>
+            <w:tcW w:w="6174" w:type="dxa"/>
+          </w:tcPr>
+          <w:p>
+            <w:pPr>
+              <w:rPr>
+                <w:color w:val="000000" w:themeColor="text1"/>
+              </w:rPr>
+            </w:pPr>
+            <w:r>
+              <w:rPr>
+                <w:color w:val="000000" w:themeColor="text1"/>
+              </w:rPr>
+              <w:t>Train 53 y val 17</w:t>
+            </w:r>
+          </w:p>
+        </w:tc>
+      </w:tr>
+      <w:tr>
+        <w:trPr>
+          <w:trHeight w:val="379"/>
+        </w:trPr>
+        <w:tc>
+          <w:tcPr>
+            <w:tcW w:w="2689" w:type="dxa"/>
+            <w:vAlign w:val="center"/>
+          </w:tcPr>
+          <w:p>
+            <w:pPr>
+              <w:rPr>
+                <w:color w:val="000000" w:themeColor="text1"/>
+              </w:rPr>
+            </w:pPr>
+            <w:r>
+              <w:rPr>
+                <w:color w:val="000000" w:themeColor="text1"/>
+              </w:rPr>
+              <w:t>Tamaño de imágenes</w:t>
+            </w:r>
+          </w:p>
+        </w:tc>
+        <w:tc>
+          <w:tcPr>
+            <w:tcW w:w="6174" w:type="dxa"/>
+          </w:tcPr>
+          <w:p>
+            <w:pPr>
+              <w:rPr>
+                <w:color w:val="000000" w:themeColor="text1"/>
+              </w:rPr>
+            </w:pPr>
+            <w:r>
+              <w:rPr>
+                <w:color w:val="000000" w:themeColor="text1"/>
+              </w:rPr>
+              <w:t xml:space="preserve">Imagen </w:t>
+            </w:r>
+            <w:r>
+              <w:rPr>
+                <w:color w:val="000000" w:themeColor="text1"/>
+              </w:rPr>
+              <w:t>en mosaico</w:t>
+            </w:r>
+            <w:r>
+              <w:rPr>
+                <w:color w:val="000000" w:themeColor="text1"/>
+              </w:rPr>
+              <w:t xml:space="preserve"> de </w:t>
+            </w:r>
+            <w:r>
+              <w:rPr>
+                <w:color w:val="000000" w:themeColor="text1"/>
+              </w:rPr>
+              <w:t>400x400</w:t>
+            </w:r>
+          </w:p>
+        </w:tc>
+      </w:tr>
+      <w:tr>
+        <w:trPr>
+          <w:trHeight w:val="379"/>
+        </w:trPr>
+        <w:tc>
+          <w:tcPr>
+            <w:tcW w:w="2689" w:type="dxa"/>
+            <w:vAlign w:val="center"/>
+          </w:tcPr>
+          <w:p>
+            <w:pPr>
+              <w:rPr>
+                <w:color w:val="000000" w:themeColor="text1"/>
+              </w:rPr>
+            </w:pPr>
+            <w:r>
+              <w:rPr>
+                <w:color w:val="000000" w:themeColor="text1"/>
+              </w:rPr>
+              <w:t>Épocas</w:t>
+            </w:r>
+          </w:p>
+        </w:tc>
+        <w:tc>
+          <w:tcPr>
+            <w:tcW w:w="6174" w:type="dxa"/>
+          </w:tcPr>
+          <w:p>
+            <w:pPr>
+              <w:rPr>
+                <w:color w:val="000000" w:themeColor="text1"/>
+              </w:rPr>
+            </w:pPr>
+            <w:r>
+              <w:rPr>
+                <w:color w:val="000000" w:themeColor="text1"/>
+              </w:rPr>
+              <w:t>175</w:t>
+            </w:r>
+          </w:p>
+        </w:tc>
+      </w:tr>
+      <w:tr>
+        <w:trPr>
+          <w:trHeight w:val="379"/>
+        </w:trPr>
+        <w:tc>
+          <w:tcPr>
+            <w:tcW w:w="2689" w:type="dxa"/>
+            <w:vAlign w:val="center"/>
+          </w:tcPr>
+          <w:p>
+            <w:pPr>
+              <w:rPr>
+                <w:color w:val="000000" w:themeColor="text1"/>
+              </w:rPr>
+            </w:pPr>
+            <w:r>
+              <w:rPr>
+                <w:color w:val="000000" w:themeColor="text1"/>
+              </w:rPr>
+              <w:t>Observaciones</w:t>
+            </w:r>
+          </w:p>
+        </w:tc>
+        <w:tc>
+          <w:tcPr>
+            <w:tcW w:w="6174" w:type="dxa"/>
+          </w:tcPr>
+          <w:p>
+            <w:pPr>
+              <w:rPr>
+                <w:color w:val="000000" w:themeColor="text1"/>
+              </w:rPr>
+            </w:pPr>
+            <w:r>
+              <w:rPr>
+                <w:color w:val="000000" w:themeColor="text1"/>
+              </w:rPr>
+              <w:t xml:space="preserve">Función L2 con valor 0.01 en función de </w:t>
+            </w:r>
+            <w:proofErr w:type="spellStart"/>
+            <w:r>
+              <w:rPr>
+                <w:color w:val="000000" w:themeColor="text1"/>
+              </w:rPr>
+              <w:t>train_loop</w:t>
+            </w:r>
+            <w:proofErr w:type="spellEnd"/>
+            <w:r>
+              <w:rPr>
+                <w:color w:val="000000" w:themeColor="text1"/>
+              </w:rPr>
+              <w:t>, cambio de tamaño de kernel de 5x5 a 3x3, se agregó caída de peso con valor 1e-5 a función de optimización</w:t>
+            </w:r>
+            <w:r>
+              <w:rPr>
+                <w:color w:val="000000" w:themeColor="text1"/>
+              </w:rPr>
+              <w:t>,</w:t>
+            </w:r>
+            <w:r>
+              <w:rPr>
+                <w:color w:val="000000" w:themeColor="text1"/>
+              </w:rPr>
+              <w:t xml:space="preserve"> se cambio </w:t>
+            </w:r>
+            <w:proofErr w:type="spellStart"/>
+            <w:r>
+              <w:rPr>
+                <w:color w:val="000000" w:themeColor="text1"/>
+              </w:rPr>
+              <w:t>maxpool</w:t>
+            </w:r>
+            <w:proofErr w:type="spellEnd"/>
+            <w:r>
+              <w:rPr>
+                <w:color w:val="000000" w:themeColor="text1"/>
+              </w:rPr>
+              <w:t xml:space="preserve"> por </w:t>
+            </w:r>
+            <w:proofErr w:type="spellStart"/>
+            <w:r>
+              <w:rPr>
+                <w:color w:val="000000" w:themeColor="text1"/>
+              </w:rPr>
+              <w:t>avgpool</w:t>
+            </w:r>
+            <w:proofErr w:type="spellEnd"/>
+            <w:r>
+              <w:rPr>
+                <w:color w:val="000000" w:themeColor="text1"/>
+              </w:rPr>
+              <w:t xml:space="preserve"> </w:t>
+            </w:r>
+            <w:r>
+              <w:rPr>
+                <w:color w:val="000000" w:themeColor="text1"/>
+              </w:rPr>
+              <w:t xml:space="preserve">y se </w:t>
+            </w:r>
+            <w:proofErr w:type="spellStart"/>
+            <w:r>
+              <w:rPr>
+                <w:color w:val="000000" w:themeColor="text1"/>
+              </w:rPr>
+              <w:t>agrego</w:t>
+            </w:r>
+            <w:proofErr w:type="spellEnd"/>
+            <w:r>
+              <w:rPr>
+                <w:color w:val="000000" w:themeColor="text1"/>
+              </w:rPr>
+              <w:t xml:space="preserve"> una capa convolucional</w:t>
+            </w:r>
+          </w:p>
+        </w:tc>
+      </w:tr>
+    </w:tbl>
+    <w:p/>
+    <w:p>
+      <w:r>
+        <w:rPr>
+          <w:noProof/>
+        </w:rPr>
+        <w:drawing>
+          <wp:inline distT="0" distB="0" distL="0" distR="0" wp14:anchorId="685B0C63" wp14:editId="1FF31132">
+            <wp:extent cx="5612130" cy="4044950"/>
+            <wp:effectExtent l="0" t="0" r="7620" b="0"/>
+            <wp:docPr id="1314848722" name="Imagen 1"/>
+            <wp:cNvGraphicFramePr>
+              <a:graphicFrameLocks xmlns:a="http://schemas.openxmlformats.org/drawingml/2006/main" noChangeAspect="1"/>
+            </wp:cNvGraphicFramePr>
+            <a:graphic xmlns:a="http://schemas.openxmlformats.org/drawingml/2006/main">
+              <a:graphicData uri="http://schemas.openxmlformats.org/drawingml/2006/picture">
+                <pic:pic xmlns:pic="http://schemas.openxmlformats.org/drawingml/2006/picture">
+                  <pic:nvPicPr>
+                    <pic:cNvPr id="1314848722" name=""/>
+                    <pic:cNvPicPr/>
+                  </pic:nvPicPr>
+                  <pic:blipFill>
+                    <a:blip r:embed="rId18"/>
+                    <a:stretch>
+                      <a:fillRect/>
+                    </a:stretch>
+                  </pic:blipFill>
+                  <pic:spPr>
+                    <a:xfrm>
+                      <a:off x="0" y="0"/>
+                      <a:ext cx="5612130" cy="4044950"/>
+                    </a:xfrm>
+                    <a:prstGeom prst="rect">
+                      <a:avLst/>
+                    </a:prstGeom>
+                  </pic:spPr>
+                </pic:pic>
+              </a:graphicData>
+            </a:graphic>
+          </wp:inline>
+        </w:drawing>
+      </w:r>
+    </w:p>
     <w:p/>
     <w:p/>
     <w:sectPr>
@@ -8557,7 +9186,7 @@
   <w:style w:type="paragraph" w:default="1" w:styleId="Normal">
     <w:name w:val="Normal"/>
     <w:qFormat/>
-    <w:rsid w:val="005147F3"/>
+    <w:rsid w:val="00362E4B"/>
   </w:style>
   <w:style w:type="paragraph" w:styleId="Ttulo1">
     <w:name w:val="heading 1"/>

</xml_diff>

<commit_message>
new training, removed zipcode field
</commit_message>
<xml_diff>
--- a/Docs/screens.docx
+++ b/Docs/screens.docx
@@ -72,44 +72,8 @@
               <w:rPr>
                 <w:color w:val="000000" w:themeColor="text1"/>
               </w:rPr>
-              <w:t xml:space="preserve">4 capas convolucionales, función </w:t>
-            </w:r>
-            <w:proofErr w:type="spellStart"/>
-            <w:r>
-              <w:rPr>
-                <w:color w:val="000000" w:themeColor="text1"/>
-              </w:rPr>
-              <w:t>relu</w:t>
-            </w:r>
-            <w:proofErr w:type="spellEnd"/>
-            <w:r>
-              <w:rPr>
-                <w:color w:val="000000" w:themeColor="text1"/>
-              </w:rPr>
-              <w:t xml:space="preserve">, </w:t>
-            </w:r>
-            <w:proofErr w:type="spellStart"/>
-            <w:r>
-              <w:rPr>
-                <w:color w:val="000000" w:themeColor="text1"/>
-              </w:rPr>
-              <w:t>maxpool</w:t>
-            </w:r>
-            <w:proofErr w:type="spellEnd"/>
-            <w:r>
-              <w:rPr>
-                <w:color w:val="000000" w:themeColor="text1"/>
-              </w:rPr>
-              <w:t xml:space="preserve"> y </w:t>
-            </w:r>
-            <w:proofErr w:type="spellStart"/>
-            <w:r>
-              <w:rPr>
-                <w:color w:val="000000" w:themeColor="text1"/>
-              </w:rPr>
-              <w:t>dropout</w:t>
-            </w:r>
-            <w:proofErr w:type="spellEnd"/>
+              <w:t>4 capas convolucionales, función relu, maxpool y dropout</w:t>
+            </w:r>
           </w:p>
         </w:tc>
       </w:tr>
@@ -150,21 +114,7 @@
               <w:rPr>
                 <w:color w:val="000000" w:themeColor="text1"/>
               </w:rPr>
-              <w:t xml:space="preserve">Adam, learning </w:t>
-            </w:r>
-            <w:proofErr w:type="spellStart"/>
-            <w:r>
-              <w:rPr>
-                <w:color w:val="000000" w:themeColor="text1"/>
-              </w:rPr>
-              <w:t>rate</w:t>
-            </w:r>
-            <w:proofErr w:type="spellEnd"/>
-            <w:r>
-              <w:rPr>
-                <w:color w:val="000000" w:themeColor="text1"/>
-              </w:rPr>
-              <w:t xml:space="preserve"> = 1e-3</w:t>
+              <w:t>Adam, learning rate = 1e-3</w:t>
             </w:r>
           </w:p>
         </w:tc>
@@ -202,14 +152,12 @@
                 <w:color w:val="000000" w:themeColor="text1"/>
               </w:rPr>
             </w:pPr>
-            <w:proofErr w:type="spellStart"/>
             <w:r>
               <w:rPr>
                 <w:color w:val="000000" w:themeColor="text1"/>
               </w:rPr>
               <w:t>RMSELoss</w:t>
             </w:r>
-            <w:proofErr w:type="spellEnd"/>
           </w:p>
         </w:tc>
       </w:tr>
@@ -541,44 +489,8 @@
               <w:rPr>
                 <w:color w:val="000000" w:themeColor="text1"/>
               </w:rPr>
-              <w:t xml:space="preserve"> capas convolucionales, función </w:t>
-            </w:r>
-            <w:proofErr w:type="spellStart"/>
-            <w:r>
-              <w:rPr>
-                <w:color w:val="000000" w:themeColor="text1"/>
-              </w:rPr>
-              <w:t>relu</w:t>
-            </w:r>
-            <w:proofErr w:type="spellEnd"/>
-            <w:r>
-              <w:rPr>
-                <w:color w:val="000000" w:themeColor="text1"/>
-              </w:rPr>
-              <w:t xml:space="preserve">, </w:t>
-            </w:r>
-            <w:proofErr w:type="spellStart"/>
-            <w:r>
-              <w:rPr>
-                <w:color w:val="000000" w:themeColor="text1"/>
-              </w:rPr>
-              <w:t>maxpool</w:t>
-            </w:r>
-            <w:proofErr w:type="spellEnd"/>
-            <w:r>
-              <w:rPr>
-                <w:color w:val="000000" w:themeColor="text1"/>
-              </w:rPr>
-              <w:t xml:space="preserve"> y </w:t>
-            </w:r>
-            <w:proofErr w:type="spellStart"/>
-            <w:r>
-              <w:rPr>
-                <w:color w:val="000000" w:themeColor="text1"/>
-              </w:rPr>
-              <w:t>dropout</w:t>
-            </w:r>
-            <w:proofErr w:type="spellEnd"/>
+              <w:t xml:space="preserve"> capas convolucionales, función relu, maxpool y dropout</w:t>
+            </w:r>
           </w:p>
         </w:tc>
       </w:tr>
@@ -619,21 +531,7 @@
               <w:rPr>
                 <w:color w:val="000000" w:themeColor="text1"/>
               </w:rPr>
-              <w:t xml:space="preserve">Adam, learning </w:t>
-            </w:r>
-            <w:proofErr w:type="spellStart"/>
-            <w:r>
-              <w:rPr>
-                <w:color w:val="000000" w:themeColor="text1"/>
-              </w:rPr>
-              <w:t>rate</w:t>
-            </w:r>
-            <w:proofErr w:type="spellEnd"/>
-            <w:r>
-              <w:rPr>
-                <w:color w:val="000000" w:themeColor="text1"/>
-              </w:rPr>
-              <w:t xml:space="preserve"> = 1e-3</w:t>
+              <w:t>Adam, learning rate = 1e-3</w:t>
             </w:r>
           </w:p>
         </w:tc>
@@ -671,14 +569,12 @@
                 <w:color w:val="000000" w:themeColor="text1"/>
               </w:rPr>
             </w:pPr>
-            <w:proofErr w:type="spellStart"/>
             <w:r>
               <w:rPr>
                 <w:color w:val="000000" w:themeColor="text1"/>
               </w:rPr>
               <w:t>RMSELoss</w:t>
             </w:r>
-            <w:proofErr w:type="spellEnd"/>
           </w:p>
         </w:tc>
       </w:tr>
@@ -1104,44 +1000,8 @@
               <w:rPr>
                 <w:color w:val="000000" w:themeColor="text1"/>
               </w:rPr>
-              <w:t xml:space="preserve">5 capas convolucionales, función </w:t>
-            </w:r>
-            <w:proofErr w:type="spellStart"/>
-            <w:r>
-              <w:rPr>
-                <w:color w:val="000000" w:themeColor="text1"/>
-              </w:rPr>
-              <w:t>relu</w:t>
-            </w:r>
-            <w:proofErr w:type="spellEnd"/>
-            <w:r>
-              <w:rPr>
-                <w:color w:val="000000" w:themeColor="text1"/>
-              </w:rPr>
-              <w:t xml:space="preserve">, </w:t>
-            </w:r>
-            <w:proofErr w:type="spellStart"/>
-            <w:r>
-              <w:rPr>
-                <w:color w:val="000000" w:themeColor="text1"/>
-              </w:rPr>
-              <w:t>maxpool</w:t>
-            </w:r>
-            <w:proofErr w:type="spellEnd"/>
-            <w:r>
-              <w:rPr>
-                <w:color w:val="000000" w:themeColor="text1"/>
-              </w:rPr>
-              <w:t xml:space="preserve"> y </w:t>
-            </w:r>
-            <w:proofErr w:type="spellStart"/>
-            <w:r>
-              <w:rPr>
-                <w:color w:val="000000" w:themeColor="text1"/>
-              </w:rPr>
-              <w:t>dropout</w:t>
-            </w:r>
-            <w:proofErr w:type="spellEnd"/>
+              <w:t>5 capas convolucionales, función relu, maxpool y dropout</w:t>
+            </w:r>
           </w:p>
         </w:tc>
       </w:tr>
@@ -1182,21 +1042,7 @@
               <w:rPr>
                 <w:color w:val="000000" w:themeColor="text1"/>
               </w:rPr>
-              <w:t xml:space="preserve">Adam, learning </w:t>
-            </w:r>
-            <w:proofErr w:type="spellStart"/>
-            <w:r>
-              <w:rPr>
-                <w:color w:val="000000" w:themeColor="text1"/>
-              </w:rPr>
-              <w:t>rate</w:t>
-            </w:r>
-            <w:proofErr w:type="spellEnd"/>
-            <w:r>
-              <w:rPr>
-                <w:color w:val="000000" w:themeColor="text1"/>
-              </w:rPr>
-              <w:t xml:space="preserve"> = 1e-3</w:t>
+              <w:t>Adam, learning rate = 1e-3</w:t>
             </w:r>
           </w:p>
         </w:tc>
@@ -1234,14 +1080,12 @@
                 <w:color w:val="000000" w:themeColor="text1"/>
               </w:rPr>
             </w:pPr>
-            <w:proofErr w:type="spellStart"/>
             <w:r>
               <w:rPr>
                 <w:color w:val="000000" w:themeColor="text1"/>
               </w:rPr>
               <w:t>RMSELoss</w:t>
             </w:r>
-            <w:proofErr w:type="spellEnd"/>
           </w:p>
         </w:tc>
       </w:tr>
@@ -1667,44 +1511,8 @@
               <w:rPr>
                 <w:color w:val="000000" w:themeColor="text1"/>
               </w:rPr>
-              <w:t xml:space="preserve">5 capas convolucionales, función </w:t>
-            </w:r>
-            <w:proofErr w:type="spellStart"/>
-            <w:r>
-              <w:rPr>
-                <w:color w:val="000000" w:themeColor="text1"/>
-              </w:rPr>
-              <w:t>relu</w:t>
-            </w:r>
-            <w:proofErr w:type="spellEnd"/>
-            <w:r>
-              <w:rPr>
-                <w:color w:val="000000" w:themeColor="text1"/>
-              </w:rPr>
-              <w:t xml:space="preserve">, </w:t>
-            </w:r>
-            <w:proofErr w:type="spellStart"/>
-            <w:r>
-              <w:rPr>
-                <w:color w:val="000000" w:themeColor="text1"/>
-              </w:rPr>
-              <w:t>maxpool</w:t>
-            </w:r>
-            <w:proofErr w:type="spellEnd"/>
-            <w:r>
-              <w:rPr>
-                <w:color w:val="000000" w:themeColor="text1"/>
-              </w:rPr>
-              <w:t xml:space="preserve"> y </w:t>
-            </w:r>
-            <w:proofErr w:type="spellStart"/>
-            <w:r>
-              <w:rPr>
-                <w:color w:val="000000" w:themeColor="text1"/>
-              </w:rPr>
-              <w:t>dropout</w:t>
-            </w:r>
-            <w:proofErr w:type="spellEnd"/>
+              <w:t>5 capas convolucionales, función relu, maxpool y dropout</w:t>
+            </w:r>
           </w:p>
         </w:tc>
       </w:tr>
@@ -1745,21 +1553,7 @@
               <w:rPr>
                 <w:color w:val="000000" w:themeColor="text1"/>
               </w:rPr>
-              <w:t xml:space="preserve">Adam, learning </w:t>
-            </w:r>
-            <w:proofErr w:type="spellStart"/>
-            <w:r>
-              <w:rPr>
-                <w:color w:val="000000" w:themeColor="text1"/>
-              </w:rPr>
-              <w:t>rate</w:t>
-            </w:r>
-            <w:proofErr w:type="spellEnd"/>
-            <w:r>
-              <w:rPr>
-                <w:color w:val="000000" w:themeColor="text1"/>
-              </w:rPr>
-              <w:t xml:space="preserve"> = 1e-3</w:t>
+              <w:t>Adam, learning rate = 1e-3</w:t>
             </w:r>
           </w:p>
         </w:tc>
@@ -1797,14 +1591,12 @@
                 <w:color w:val="000000" w:themeColor="text1"/>
               </w:rPr>
             </w:pPr>
-            <w:proofErr w:type="spellStart"/>
             <w:r>
               <w:rPr>
                 <w:color w:val="000000" w:themeColor="text1"/>
               </w:rPr>
               <w:t>RMSELoss</w:t>
             </w:r>
-            <w:proofErr w:type="spellEnd"/>
           </w:p>
         </w:tc>
       </w:tr>
@@ -2245,44 +2037,8 @@
               <w:rPr>
                 <w:color w:val="000000" w:themeColor="text1"/>
               </w:rPr>
-              <w:t xml:space="preserve">5 capas convolucionales, función </w:t>
-            </w:r>
-            <w:proofErr w:type="spellStart"/>
-            <w:r>
-              <w:rPr>
-                <w:color w:val="000000" w:themeColor="text1"/>
-              </w:rPr>
-              <w:t>relu</w:t>
-            </w:r>
-            <w:proofErr w:type="spellEnd"/>
-            <w:r>
-              <w:rPr>
-                <w:color w:val="000000" w:themeColor="text1"/>
-              </w:rPr>
-              <w:t xml:space="preserve">, </w:t>
-            </w:r>
-            <w:proofErr w:type="spellStart"/>
-            <w:r>
-              <w:rPr>
-                <w:color w:val="000000" w:themeColor="text1"/>
-              </w:rPr>
-              <w:t>maxpool</w:t>
-            </w:r>
-            <w:proofErr w:type="spellEnd"/>
-            <w:r>
-              <w:rPr>
-                <w:color w:val="000000" w:themeColor="text1"/>
-              </w:rPr>
-              <w:t xml:space="preserve"> y </w:t>
-            </w:r>
-            <w:proofErr w:type="spellStart"/>
-            <w:r>
-              <w:rPr>
-                <w:color w:val="000000" w:themeColor="text1"/>
-              </w:rPr>
-              <w:t>dropout</w:t>
-            </w:r>
-            <w:proofErr w:type="spellEnd"/>
+              <w:t>5 capas convolucionales, función relu, maxpool y dropout</w:t>
+            </w:r>
           </w:p>
         </w:tc>
       </w:tr>
@@ -2323,21 +2079,7 @@
               <w:rPr>
                 <w:color w:val="000000" w:themeColor="text1"/>
               </w:rPr>
-              <w:t xml:space="preserve">Adam, learning </w:t>
-            </w:r>
-            <w:proofErr w:type="spellStart"/>
-            <w:r>
-              <w:rPr>
-                <w:color w:val="000000" w:themeColor="text1"/>
-              </w:rPr>
-              <w:t>rate</w:t>
-            </w:r>
-            <w:proofErr w:type="spellEnd"/>
-            <w:r>
-              <w:rPr>
-                <w:color w:val="000000" w:themeColor="text1"/>
-              </w:rPr>
-              <w:t xml:space="preserve"> = 1e-3</w:t>
+              <w:t>Adam, learning rate = 1e-3</w:t>
             </w:r>
           </w:p>
         </w:tc>
@@ -2375,14 +2117,12 @@
                 <w:color w:val="000000" w:themeColor="text1"/>
               </w:rPr>
             </w:pPr>
-            <w:proofErr w:type="spellStart"/>
             <w:r>
               <w:rPr>
                 <w:color w:val="000000" w:themeColor="text1"/>
               </w:rPr>
               <w:t>RMSELoss</w:t>
             </w:r>
-            <w:proofErr w:type="spellEnd"/>
           </w:p>
         </w:tc>
       </w:tr>
@@ -2819,44 +2559,8 @@
               <w:rPr>
                 <w:color w:val="000000" w:themeColor="text1"/>
               </w:rPr>
-              <w:t xml:space="preserve"> capas convolucionales, función </w:t>
-            </w:r>
-            <w:proofErr w:type="spellStart"/>
-            <w:r>
-              <w:rPr>
-                <w:color w:val="000000" w:themeColor="text1"/>
-              </w:rPr>
-              <w:t>relu</w:t>
-            </w:r>
-            <w:proofErr w:type="spellEnd"/>
-            <w:r>
-              <w:rPr>
-                <w:color w:val="000000" w:themeColor="text1"/>
-              </w:rPr>
-              <w:t xml:space="preserve">, </w:t>
-            </w:r>
-            <w:proofErr w:type="spellStart"/>
-            <w:r>
-              <w:rPr>
-                <w:color w:val="000000" w:themeColor="text1"/>
-              </w:rPr>
-              <w:t>maxpool</w:t>
-            </w:r>
-            <w:proofErr w:type="spellEnd"/>
-            <w:r>
-              <w:rPr>
-                <w:color w:val="000000" w:themeColor="text1"/>
-              </w:rPr>
-              <w:t xml:space="preserve"> y </w:t>
-            </w:r>
-            <w:proofErr w:type="spellStart"/>
-            <w:r>
-              <w:rPr>
-                <w:color w:val="000000" w:themeColor="text1"/>
-              </w:rPr>
-              <w:t>dropout</w:t>
-            </w:r>
-            <w:proofErr w:type="spellEnd"/>
+              <w:t xml:space="preserve"> capas convolucionales, función relu, maxpool y dropout</w:t>
+            </w:r>
           </w:p>
         </w:tc>
       </w:tr>
@@ -2897,21 +2601,7 @@
               <w:rPr>
                 <w:color w:val="000000" w:themeColor="text1"/>
               </w:rPr>
-              <w:t xml:space="preserve">Adam, learning </w:t>
-            </w:r>
-            <w:proofErr w:type="spellStart"/>
-            <w:r>
-              <w:rPr>
-                <w:color w:val="000000" w:themeColor="text1"/>
-              </w:rPr>
-              <w:t>rate</w:t>
-            </w:r>
-            <w:proofErr w:type="spellEnd"/>
-            <w:r>
-              <w:rPr>
-                <w:color w:val="000000" w:themeColor="text1"/>
-              </w:rPr>
-              <w:t xml:space="preserve"> = 1e-3</w:t>
+              <w:t>Adam, learning rate = 1e-3</w:t>
             </w:r>
           </w:p>
         </w:tc>
@@ -2949,14 +2639,12 @@
                 <w:color w:val="000000" w:themeColor="text1"/>
               </w:rPr>
             </w:pPr>
-            <w:proofErr w:type="spellStart"/>
             <w:r>
               <w:rPr>
                 <w:color w:val="000000" w:themeColor="text1"/>
               </w:rPr>
               <w:t>RMSELoss</w:t>
             </w:r>
-            <w:proofErr w:type="spellEnd"/>
           </w:p>
         </w:tc>
       </w:tr>
@@ -3388,44 +3076,8 @@
               <w:rPr>
                 <w:color w:val="000000" w:themeColor="text1"/>
               </w:rPr>
-              <w:t xml:space="preserve"> capas convolucionales, función </w:t>
-            </w:r>
-            <w:proofErr w:type="spellStart"/>
-            <w:r>
-              <w:rPr>
-                <w:color w:val="000000" w:themeColor="text1"/>
-              </w:rPr>
-              <w:t>relu</w:t>
-            </w:r>
-            <w:proofErr w:type="spellEnd"/>
-            <w:r>
-              <w:rPr>
-                <w:color w:val="000000" w:themeColor="text1"/>
-              </w:rPr>
-              <w:t xml:space="preserve">, </w:t>
-            </w:r>
-            <w:proofErr w:type="spellStart"/>
-            <w:r>
-              <w:rPr>
-                <w:color w:val="000000" w:themeColor="text1"/>
-              </w:rPr>
-              <w:t>maxpool</w:t>
-            </w:r>
-            <w:proofErr w:type="spellEnd"/>
-            <w:r>
-              <w:rPr>
-                <w:color w:val="000000" w:themeColor="text1"/>
-              </w:rPr>
-              <w:t xml:space="preserve"> y </w:t>
-            </w:r>
-            <w:proofErr w:type="spellStart"/>
-            <w:r>
-              <w:rPr>
-                <w:color w:val="000000" w:themeColor="text1"/>
-              </w:rPr>
-              <w:t>dropout</w:t>
-            </w:r>
-            <w:proofErr w:type="spellEnd"/>
+              <w:t xml:space="preserve"> capas convolucionales, función relu, maxpool y dropout</w:t>
+            </w:r>
           </w:p>
         </w:tc>
       </w:tr>
@@ -3466,21 +3118,7 @@
               <w:rPr>
                 <w:color w:val="000000" w:themeColor="text1"/>
               </w:rPr>
-              <w:t xml:space="preserve">Adam, learning </w:t>
-            </w:r>
-            <w:proofErr w:type="spellStart"/>
-            <w:r>
-              <w:rPr>
-                <w:color w:val="000000" w:themeColor="text1"/>
-              </w:rPr>
-              <w:t>rate</w:t>
-            </w:r>
-            <w:proofErr w:type="spellEnd"/>
-            <w:r>
-              <w:rPr>
-                <w:color w:val="000000" w:themeColor="text1"/>
-              </w:rPr>
-              <w:t xml:space="preserve"> = 1e-3</w:t>
+              <w:t>Adam, learning rate = 1e-3</w:t>
             </w:r>
           </w:p>
         </w:tc>
@@ -3518,14 +3156,12 @@
                 <w:color w:val="000000" w:themeColor="text1"/>
               </w:rPr>
             </w:pPr>
-            <w:proofErr w:type="spellStart"/>
             <w:r>
               <w:rPr>
                 <w:color w:val="000000" w:themeColor="text1"/>
               </w:rPr>
               <w:t>RMSELoss</w:t>
             </w:r>
-            <w:proofErr w:type="spellEnd"/>
           </w:p>
         </w:tc>
       </w:tr>
@@ -3608,16 +3244,8 @@
               <w:rPr>
                 <w:color w:val="000000" w:themeColor="text1"/>
               </w:rPr>
-              <w:t xml:space="preserve">ajuste de canales </w:t>
-            </w:r>
-            <w:proofErr w:type="spellStart"/>
-            <w:r>
-              <w:rPr>
-                <w:color w:val="000000" w:themeColor="text1"/>
-              </w:rPr>
-              <w:t>rgb</w:t>
-            </w:r>
-            <w:proofErr w:type="spellEnd"/>
+              <w:t>ajuste de canales rgb</w:t>
+            </w:r>
             <w:r>
               <w:rPr>
                 <w:color w:val="000000" w:themeColor="text1"/>
@@ -3868,16 +3496,8 @@
               <w:rPr>
                 <w:color w:val="000000" w:themeColor="text1"/>
               </w:rPr>
-              <w:t xml:space="preserve">en función de </w:t>
-            </w:r>
-            <w:proofErr w:type="spellStart"/>
-            <w:r>
-              <w:rPr>
-                <w:color w:val="000000" w:themeColor="text1"/>
-              </w:rPr>
-              <w:t>train_loop</w:t>
-            </w:r>
-            <w:proofErr w:type="spellEnd"/>
+              <w:t>en función de train_loop</w:t>
+            </w:r>
           </w:p>
         </w:tc>
       </w:tr>
@@ -4015,44 +3635,8 @@
               <w:rPr>
                 <w:color w:val="000000" w:themeColor="text1"/>
               </w:rPr>
-              <w:t xml:space="preserve"> capas convolucionales, función </w:t>
-            </w:r>
-            <w:proofErr w:type="spellStart"/>
-            <w:r>
-              <w:rPr>
-                <w:color w:val="000000" w:themeColor="text1"/>
-              </w:rPr>
-              <w:t>relu</w:t>
-            </w:r>
-            <w:proofErr w:type="spellEnd"/>
-            <w:r>
-              <w:rPr>
-                <w:color w:val="000000" w:themeColor="text1"/>
-              </w:rPr>
-              <w:t xml:space="preserve">, </w:t>
-            </w:r>
-            <w:proofErr w:type="spellStart"/>
-            <w:r>
-              <w:rPr>
-                <w:color w:val="000000" w:themeColor="text1"/>
-              </w:rPr>
-              <w:t>maxpool</w:t>
-            </w:r>
-            <w:proofErr w:type="spellEnd"/>
-            <w:r>
-              <w:rPr>
-                <w:color w:val="000000" w:themeColor="text1"/>
-              </w:rPr>
-              <w:t xml:space="preserve"> y </w:t>
-            </w:r>
-            <w:proofErr w:type="spellStart"/>
-            <w:r>
-              <w:rPr>
-                <w:color w:val="000000" w:themeColor="text1"/>
-              </w:rPr>
-              <w:t>dropout</w:t>
-            </w:r>
-            <w:proofErr w:type="spellEnd"/>
+              <w:t xml:space="preserve"> capas convolucionales, función relu, maxpool y dropout</w:t>
+            </w:r>
           </w:p>
         </w:tc>
       </w:tr>
@@ -4093,21 +3677,7 @@
               <w:rPr>
                 <w:color w:val="000000" w:themeColor="text1"/>
               </w:rPr>
-              <w:t xml:space="preserve">Adam, learning </w:t>
-            </w:r>
-            <w:proofErr w:type="spellStart"/>
-            <w:r>
-              <w:rPr>
-                <w:color w:val="000000" w:themeColor="text1"/>
-              </w:rPr>
-              <w:t>rate</w:t>
-            </w:r>
-            <w:proofErr w:type="spellEnd"/>
-            <w:r>
-              <w:rPr>
-                <w:color w:val="000000" w:themeColor="text1"/>
-              </w:rPr>
-              <w:t xml:space="preserve"> = 1e-3</w:t>
+              <w:t>Adam, learning rate = 1e-3</w:t>
             </w:r>
           </w:p>
         </w:tc>
@@ -4145,14 +3715,12 @@
                 <w:color w:val="000000" w:themeColor="text1"/>
               </w:rPr>
             </w:pPr>
-            <w:proofErr w:type="spellStart"/>
             <w:r>
               <w:rPr>
                 <w:color w:val="000000" w:themeColor="text1"/>
               </w:rPr>
               <w:t>RMSELoss</w:t>
             </w:r>
-            <w:proofErr w:type="spellEnd"/>
           </w:p>
         </w:tc>
       </w:tr>
@@ -4229,21 +3797,7 @@
               <w:rPr>
                 <w:color w:val="000000" w:themeColor="text1"/>
               </w:rPr>
-              <w:t xml:space="preserve"> ajuste de canales </w:t>
-            </w:r>
-            <w:proofErr w:type="spellStart"/>
-            <w:r>
-              <w:rPr>
-                <w:color w:val="000000" w:themeColor="text1"/>
-              </w:rPr>
-              <w:t>rgb</w:t>
-            </w:r>
-            <w:proofErr w:type="spellEnd"/>
-            <w:r>
-              <w:rPr>
-                <w:color w:val="000000" w:themeColor="text1"/>
-              </w:rPr>
-              <w:t xml:space="preserve"> y normalización, </w:t>
+              <w:t xml:space="preserve"> ajuste de canales rgb y normalización, </w:t>
             </w:r>
             <w:r>
               <w:rPr>
@@ -4483,16 +4037,8 @@
               <w:rPr>
                 <w:color w:val="000000" w:themeColor="text1"/>
               </w:rPr>
-              <w:t xml:space="preserve"> en función de </w:t>
-            </w:r>
-            <w:proofErr w:type="spellStart"/>
-            <w:r>
-              <w:rPr>
-                <w:color w:val="000000" w:themeColor="text1"/>
-              </w:rPr>
-              <w:t>train_loop</w:t>
-            </w:r>
-            <w:proofErr w:type="spellEnd"/>
+              <w:t xml:space="preserve"> en función de train_loop</w:t>
+            </w:r>
             <w:r>
               <w:rPr>
                 <w:color w:val="000000" w:themeColor="text1"/>
@@ -4675,21 +4221,7 @@
               <w:rPr>
                 <w:color w:val="000000" w:themeColor="text1"/>
               </w:rPr>
-              <w:t xml:space="preserve">Adam, learning </w:t>
-            </w:r>
-            <w:proofErr w:type="spellStart"/>
-            <w:r>
-              <w:rPr>
-                <w:color w:val="000000" w:themeColor="text1"/>
-              </w:rPr>
-              <w:t>rate</w:t>
-            </w:r>
-            <w:proofErr w:type="spellEnd"/>
-            <w:r>
-              <w:rPr>
-                <w:color w:val="000000" w:themeColor="text1"/>
-              </w:rPr>
-              <w:t xml:space="preserve"> = 1e-3</w:t>
+              <w:t>Adam, learning rate = 1e-3</w:t>
             </w:r>
           </w:p>
         </w:tc>
@@ -4727,14 +4259,12 @@
                 <w:color w:val="000000" w:themeColor="text1"/>
               </w:rPr>
             </w:pPr>
-            <w:proofErr w:type="spellStart"/>
             <w:r>
               <w:rPr>
                 <w:color w:val="000000" w:themeColor="text1"/>
               </w:rPr>
               <w:t>RMSELoss</w:t>
             </w:r>
-            <w:proofErr w:type="spellEnd"/>
           </w:p>
         </w:tc>
       </w:tr>
@@ -4811,21 +4341,7 @@
               <w:rPr>
                 <w:color w:val="000000" w:themeColor="text1"/>
               </w:rPr>
-              <w:t xml:space="preserve"> ajuste de canales </w:t>
-            </w:r>
-            <w:proofErr w:type="spellStart"/>
-            <w:r>
-              <w:rPr>
-                <w:color w:val="000000" w:themeColor="text1"/>
-              </w:rPr>
-              <w:t>rgb</w:t>
-            </w:r>
-            <w:proofErr w:type="spellEnd"/>
-            <w:r>
-              <w:rPr>
-                <w:color w:val="000000" w:themeColor="text1"/>
-              </w:rPr>
-              <w:t xml:space="preserve"> y normalización, </w:t>
+              <w:t xml:space="preserve"> ajuste de canales rgb y normalización, </w:t>
             </w:r>
             <w:r>
               <w:rPr>
@@ -5164,44 +4680,8 @@
               <w:rPr>
                 <w:color w:val="000000" w:themeColor="text1"/>
               </w:rPr>
-              <w:t xml:space="preserve"> capas convolucionales, función </w:t>
-            </w:r>
-            <w:proofErr w:type="spellStart"/>
-            <w:r>
-              <w:rPr>
-                <w:color w:val="000000" w:themeColor="text1"/>
-              </w:rPr>
-              <w:t>relu</w:t>
-            </w:r>
-            <w:proofErr w:type="spellEnd"/>
-            <w:r>
-              <w:rPr>
-                <w:color w:val="000000" w:themeColor="text1"/>
-              </w:rPr>
-              <w:t xml:space="preserve">, </w:t>
-            </w:r>
-            <w:proofErr w:type="spellStart"/>
-            <w:r>
-              <w:rPr>
-                <w:color w:val="000000" w:themeColor="text1"/>
-              </w:rPr>
-              <w:t>maxpool</w:t>
-            </w:r>
-            <w:proofErr w:type="spellEnd"/>
-            <w:r>
-              <w:rPr>
-                <w:color w:val="000000" w:themeColor="text1"/>
-              </w:rPr>
-              <w:t xml:space="preserve"> y </w:t>
-            </w:r>
-            <w:proofErr w:type="spellStart"/>
-            <w:r>
-              <w:rPr>
-                <w:color w:val="000000" w:themeColor="text1"/>
-              </w:rPr>
-              <w:t>dropout</w:t>
-            </w:r>
-            <w:proofErr w:type="spellEnd"/>
+              <w:t xml:space="preserve"> capas convolucionales, función relu, maxpool y dropout</w:t>
+            </w:r>
           </w:p>
         </w:tc>
       </w:tr>
@@ -5242,21 +4722,7 @@
               <w:rPr>
                 <w:color w:val="000000" w:themeColor="text1"/>
               </w:rPr>
-              <w:t xml:space="preserve">Adam, learning </w:t>
-            </w:r>
-            <w:proofErr w:type="spellStart"/>
-            <w:r>
-              <w:rPr>
-                <w:color w:val="000000" w:themeColor="text1"/>
-              </w:rPr>
-              <w:t>rate</w:t>
-            </w:r>
-            <w:proofErr w:type="spellEnd"/>
-            <w:r>
-              <w:rPr>
-                <w:color w:val="000000" w:themeColor="text1"/>
-              </w:rPr>
-              <w:t xml:space="preserve"> = 1e-3</w:t>
+              <w:t>Adam, learning rate = 1e-3</w:t>
             </w:r>
           </w:p>
         </w:tc>
@@ -5294,14 +4760,12 @@
                 <w:color w:val="000000" w:themeColor="text1"/>
               </w:rPr>
             </w:pPr>
-            <w:proofErr w:type="spellStart"/>
             <w:r>
               <w:rPr>
                 <w:color w:val="000000" w:themeColor="text1"/>
               </w:rPr>
               <w:t>RMSELoss</w:t>
             </w:r>
-            <w:proofErr w:type="spellEnd"/>
           </w:p>
         </w:tc>
       </w:tr>
@@ -5378,21 +4842,7 @@
               <w:rPr>
                 <w:color w:val="000000" w:themeColor="text1"/>
               </w:rPr>
-              <w:t xml:space="preserve"> ajuste de canales </w:t>
-            </w:r>
-            <w:proofErr w:type="spellStart"/>
-            <w:r>
-              <w:rPr>
-                <w:color w:val="000000" w:themeColor="text1"/>
-              </w:rPr>
-              <w:t>rgb</w:t>
-            </w:r>
-            <w:proofErr w:type="spellEnd"/>
-            <w:r>
-              <w:rPr>
-                <w:color w:val="000000" w:themeColor="text1"/>
-              </w:rPr>
-              <w:t xml:space="preserve"> y normalización, </w:t>
+              <w:t xml:space="preserve"> ajuste de canales rgb y normalización, </w:t>
             </w:r>
             <w:r>
               <w:rPr>
@@ -5626,21 +5076,7 @@
               <w:rPr>
                 <w:color w:val="000000" w:themeColor="text1"/>
               </w:rPr>
-              <w:t xml:space="preserve">Función L2 con valor 0.05 en función de </w:t>
-            </w:r>
-            <w:proofErr w:type="spellStart"/>
-            <w:r>
-              <w:rPr>
-                <w:color w:val="000000" w:themeColor="text1"/>
-              </w:rPr>
-              <w:t>train_loop</w:t>
-            </w:r>
-            <w:proofErr w:type="spellEnd"/>
-            <w:r>
-              <w:rPr>
-                <w:color w:val="000000" w:themeColor="text1"/>
-              </w:rPr>
-              <w:t xml:space="preserve">, cambio de tamaño de kernel de 5x5 a 3x3 y se agregó caída de peso con valor 1e-5 a función de optimización </w:t>
+              <w:t xml:space="preserve">Función L2 con valor 0.05 en función de train_loop, cambio de tamaño de kernel de 5x5 a 3x3 y se agregó caída de peso con valor 1e-5 a función de optimización </w:t>
             </w:r>
           </w:p>
         </w:tc>
@@ -5756,44 +5192,8 @@
               <w:rPr>
                 <w:color w:val="000000" w:themeColor="text1"/>
               </w:rPr>
-              <w:t xml:space="preserve"> capas convolucionales, función </w:t>
-            </w:r>
-            <w:proofErr w:type="spellStart"/>
-            <w:r>
-              <w:rPr>
-                <w:color w:val="000000" w:themeColor="text1"/>
-              </w:rPr>
-              <w:t>relu</w:t>
-            </w:r>
-            <w:proofErr w:type="spellEnd"/>
-            <w:r>
-              <w:rPr>
-                <w:color w:val="000000" w:themeColor="text1"/>
-              </w:rPr>
-              <w:t xml:space="preserve">, </w:t>
-            </w:r>
-            <w:proofErr w:type="spellStart"/>
-            <w:r>
-              <w:rPr>
-                <w:color w:val="000000" w:themeColor="text1"/>
-              </w:rPr>
-              <w:t>maxpool</w:t>
-            </w:r>
-            <w:proofErr w:type="spellEnd"/>
-            <w:r>
-              <w:rPr>
-                <w:color w:val="000000" w:themeColor="text1"/>
-              </w:rPr>
-              <w:t xml:space="preserve"> y </w:t>
-            </w:r>
-            <w:proofErr w:type="spellStart"/>
-            <w:r>
-              <w:rPr>
-                <w:color w:val="000000" w:themeColor="text1"/>
-              </w:rPr>
-              <w:t>dropout</w:t>
-            </w:r>
-            <w:proofErr w:type="spellEnd"/>
+              <w:t xml:space="preserve"> capas convolucionales, función relu, maxpool y dropout</w:t>
+            </w:r>
           </w:p>
         </w:tc>
       </w:tr>
@@ -5834,21 +5234,7 @@
               <w:rPr>
                 <w:color w:val="000000" w:themeColor="text1"/>
               </w:rPr>
-              <w:t xml:space="preserve">Adam, learning </w:t>
-            </w:r>
-            <w:proofErr w:type="spellStart"/>
-            <w:r>
-              <w:rPr>
-                <w:color w:val="000000" w:themeColor="text1"/>
-              </w:rPr>
-              <w:t>rate</w:t>
-            </w:r>
-            <w:proofErr w:type="spellEnd"/>
-            <w:r>
-              <w:rPr>
-                <w:color w:val="000000" w:themeColor="text1"/>
-              </w:rPr>
-              <w:t xml:space="preserve"> = 1e-3</w:t>
+              <w:t>Adam, learning rate = 1e-3</w:t>
             </w:r>
           </w:p>
         </w:tc>
@@ -5886,14 +5272,12 @@
                 <w:color w:val="000000" w:themeColor="text1"/>
               </w:rPr>
             </w:pPr>
-            <w:proofErr w:type="spellStart"/>
             <w:r>
               <w:rPr>
                 <w:color w:val="000000" w:themeColor="text1"/>
               </w:rPr>
               <w:t>RMSELoss</w:t>
             </w:r>
-            <w:proofErr w:type="spellEnd"/>
           </w:p>
         </w:tc>
       </w:tr>
@@ -5970,21 +5354,7 @@
               <w:rPr>
                 <w:color w:val="000000" w:themeColor="text1"/>
               </w:rPr>
-              <w:t xml:space="preserve"> ajuste de canales </w:t>
-            </w:r>
-            <w:proofErr w:type="spellStart"/>
-            <w:r>
-              <w:rPr>
-                <w:color w:val="000000" w:themeColor="text1"/>
-              </w:rPr>
-              <w:t>rgb</w:t>
-            </w:r>
-            <w:proofErr w:type="spellEnd"/>
-            <w:r>
-              <w:rPr>
-                <w:color w:val="000000" w:themeColor="text1"/>
-              </w:rPr>
-              <w:t xml:space="preserve"> y normalización, </w:t>
+              <w:t xml:space="preserve"> ajuste de canales rgb y normalización, </w:t>
             </w:r>
             <w:r>
               <w:rPr>
@@ -6212,21 +5582,7 @@
               <w:rPr>
                 <w:color w:val="000000" w:themeColor="text1"/>
               </w:rPr>
-              <w:t xml:space="preserve">Función L2 con valor 0.01 en función de </w:t>
-            </w:r>
-            <w:proofErr w:type="spellStart"/>
-            <w:r>
-              <w:rPr>
-                <w:color w:val="000000" w:themeColor="text1"/>
-              </w:rPr>
-              <w:t>train_loop</w:t>
-            </w:r>
-            <w:proofErr w:type="spellEnd"/>
-            <w:r>
-              <w:rPr>
-                <w:color w:val="000000" w:themeColor="text1"/>
-              </w:rPr>
-              <w:t xml:space="preserve">, cambio de tamaño de kernel de 5x5 a 3x3 y se agregó caída de peso con valor 1e-5 a función de optimización </w:t>
+              <w:t xml:space="preserve">Función L2 con valor 0.01 en función de train_loop, cambio de tamaño de kernel de 5x5 a 3x3 y se agregó caída de peso con valor 1e-5 a función de optimización </w:t>
             </w:r>
           </w:p>
         </w:tc>
@@ -6342,44 +5698,8 @@
               <w:rPr>
                 <w:color w:val="000000" w:themeColor="text1"/>
               </w:rPr>
-              <w:t xml:space="preserve"> capas convolucionales, función </w:t>
-            </w:r>
-            <w:proofErr w:type="spellStart"/>
-            <w:r>
-              <w:rPr>
-                <w:color w:val="000000" w:themeColor="text1"/>
-              </w:rPr>
-              <w:t>relu</w:t>
-            </w:r>
-            <w:proofErr w:type="spellEnd"/>
-            <w:r>
-              <w:rPr>
-                <w:color w:val="000000" w:themeColor="text1"/>
-              </w:rPr>
-              <w:t xml:space="preserve">, </w:t>
-            </w:r>
-            <w:proofErr w:type="spellStart"/>
-            <w:r>
-              <w:rPr>
-                <w:color w:val="000000" w:themeColor="text1"/>
-              </w:rPr>
-              <w:t>maxpool</w:t>
-            </w:r>
-            <w:proofErr w:type="spellEnd"/>
-            <w:r>
-              <w:rPr>
-                <w:color w:val="000000" w:themeColor="text1"/>
-              </w:rPr>
-              <w:t xml:space="preserve"> y </w:t>
-            </w:r>
-            <w:proofErr w:type="spellStart"/>
-            <w:r>
-              <w:rPr>
-                <w:color w:val="000000" w:themeColor="text1"/>
-              </w:rPr>
-              <w:t>dropout</w:t>
-            </w:r>
-            <w:proofErr w:type="spellEnd"/>
+              <w:t xml:space="preserve"> capas convolucionales, función relu, maxpool y dropout</w:t>
+            </w:r>
           </w:p>
         </w:tc>
       </w:tr>
@@ -6420,21 +5740,7 @@
               <w:rPr>
                 <w:color w:val="000000" w:themeColor="text1"/>
               </w:rPr>
-              <w:t xml:space="preserve">Adam, learning </w:t>
-            </w:r>
-            <w:proofErr w:type="spellStart"/>
-            <w:r>
-              <w:rPr>
-                <w:color w:val="000000" w:themeColor="text1"/>
-              </w:rPr>
-              <w:t>rate</w:t>
-            </w:r>
-            <w:proofErr w:type="spellEnd"/>
-            <w:r>
-              <w:rPr>
-                <w:color w:val="000000" w:themeColor="text1"/>
-              </w:rPr>
-              <w:t xml:space="preserve"> = 1e-3</w:t>
+              <w:t>Adam, learning rate = 1e-3</w:t>
             </w:r>
           </w:p>
         </w:tc>
@@ -6472,14 +5778,12 @@
                 <w:color w:val="000000" w:themeColor="text1"/>
               </w:rPr>
             </w:pPr>
-            <w:proofErr w:type="spellStart"/>
             <w:r>
               <w:rPr>
                 <w:color w:val="000000" w:themeColor="text1"/>
               </w:rPr>
               <w:t>RMSELoss</w:t>
             </w:r>
-            <w:proofErr w:type="spellEnd"/>
           </w:p>
         </w:tc>
       </w:tr>
@@ -6556,21 +5860,7 @@
               <w:rPr>
                 <w:color w:val="000000" w:themeColor="text1"/>
               </w:rPr>
-              <w:t xml:space="preserve"> ajuste de canales </w:t>
-            </w:r>
-            <w:proofErr w:type="spellStart"/>
-            <w:r>
-              <w:rPr>
-                <w:color w:val="000000" w:themeColor="text1"/>
-              </w:rPr>
-              <w:t>rgb</w:t>
-            </w:r>
-            <w:proofErr w:type="spellEnd"/>
-            <w:r>
-              <w:rPr>
-                <w:color w:val="000000" w:themeColor="text1"/>
-              </w:rPr>
-              <w:t xml:space="preserve"> y normalización, </w:t>
+              <w:t xml:space="preserve"> ajuste de canales rgb y normalización, </w:t>
             </w:r>
             <w:r>
               <w:rPr>
@@ -6654,21 +5944,7 @@
               <w:rPr>
                 <w:color w:val="000000" w:themeColor="text1"/>
               </w:rPr>
-              <w:t xml:space="preserve">32 para </w:t>
-            </w:r>
-            <w:proofErr w:type="spellStart"/>
-            <w:r>
-              <w:rPr>
-                <w:color w:val="000000" w:themeColor="text1"/>
-              </w:rPr>
-              <w:t>train</w:t>
-            </w:r>
-            <w:proofErr w:type="spellEnd"/>
-            <w:r>
-              <w:rPr>
-                <w:color w:val="000000" w:themeColor="text1"/>
-              </w:rPr>
-              <w:t xml:space="preserve"> y val</w:t>
+              <w:t>32 para train y val</w:t>
             </w:r>
           </w:p>
         </w:tc>
@@ -6812,21 +6088,7 @@
               <w:rPr>
                 <w:color w:val="000000" w:themeColor="text1"/>
               </w:rPr>
-              <w:t xml:space="preserve">Función L2 con valor 0.01 en función de </w:t>
-            </w:r>
-            <w:proofErr w:type="spellStart"/>
-            <w:r>
-              <w:rPr>
-                <w:color w:val="000000" w:themeColor="text1"/>
-              </w:rPr>
-              <w:t>train_loop</w:t>
-            </w:r>
-            <w:proofErr w:type="spellEnd"/>
-            <w:r>
-              <w:rPr>
-                <w:color w:val="000000" w:themeColor="text1"/>
-              </w:rPr>
-              <w:t xml:space="preserve">, cambio de tamaño de kernel de 5x5 a 3x3 y se agregó caída de peso con valor 1e-5 a función de optimización </w:t>
+              <w:t xml:space="preserve">Función L2 con valor 0.01 en función de train_loop, cambio de tamaño de kernel de 5x5 a 3x3 y se agregó caída de peso con valor 1e-5 a función de optimización </w:t>
             </w:r>
           </w:p>
         </w:tc>
@@ -6943,44 +6205,8 @@
               <w:rPr>
                 <w:color w:val="000000" w:themeColor="text1"/>
               </w:rPr>
-              <w:t xml:space="preserve"> capas convolucionales, función </w:t>
-            </w:r>
-            <w:proofErr w:type="spellStart"/>
-            <w:r>
-              <w:rPr>
-                <w:color w:val="000000" w:themeColor="text1"/>
-              </w:rPr>
-              <w:t>relu</w:t>
-            </w:r>
-            <w:proofErr w:type="spellEnd"/>
-            <w:r>
-              <w:rPr>
-                <w:color w:val="000000" w:themeColor="text1"/>
-              </w:rPr>
-              <w:t xml:space="preserve">, </w:t>
-            </w:r>
-            <w:proofErr w:type="spellStart"/>
-            <w:r>
-              <w:rPr>
-                <w:color w:val="000000" w:themeColor="text1"/>
-              </w:rPr>
-              <w:t>maxpool</w:t>
-            </w:r>
-            <w:proofErr w:type="spellEnd"/>
-            <w:r>
-              <w:rPr>
-                <w:color w:val="000000" w:themeColor="text1"/>
-              </w:rPr>
-              <w:t xml:space="preserve"> y </w:t>
-            </w:r>
-            <w:proofErr w:type="spellStart"/>
-            <w:r>
-              <w:rPr>
-                <w:color w:val="000000" w:themeColor="text1"/>
-              </w:rPr>
-              <w:t>dropout</w:t>
-            </w:r>
-            <w:proofErr w:type="spellEnd"/>
+              <w:t xml:space="preserve"> capas convolucionales, función relu, maxpool y dropout</w:t>
+            </w:r>
           </w:p>
         </w:tc>
       </w:tr>
@@ -7021,21 +6247,7 @@
               <w:rPr>
                 <w:color w:val="000000" w:themeColor="text1"/>
               </w:rPr>
-              <w:t xml:space="preserve">Adam, learning </w:t>
-            </w:r>
-            <w:proofErr w:type="spellStart"/>
-            <w:r>
-              <w:rPr>
-                <w:color w:val="000000" w:themeColor="text1"/>
-              </w:rPr>
-              <w:t>rate</w:t>
-            </w:r>
-            <w:proofErr w:type="spellEnd"/>
-            <w:r>
-              <w:rPr>
-                <w:color w:val="000000" w:themeColor="text1"/>
-              </w:rPr>
-              <w:t xml:space="preserve"> = 1e-3</w:t>
+              <w:t>Adam, learning rate = 1e-3</w:t>
             </w:r>
           </w:p>
         </w:tc>
@@ -7073,14 +6285,12 @@
                 <w:color w:val="000000" w:themeColor="text1"/>
               </w:rPr>
             </w:pPr>
-            <w:proofErr w:type="spellStart"/>
             <w:r>
               <w:rPr>
                 <w:color w:val="000000" w:themeColor="text1"/>
               </w:rPr>
               <w:t>RMSELoss</w:t>
             </w:r>
-            <w:proofErr w:type="spellEnd"/>
           </w:p>
         </w:tc>
       </w:tr>
@@ -7157,21 +6367,7 @@
               <w:rPr>
                 <w:color w:val="000000" w:themeColor="text1"/>
               </w:rPr>
-              <w:t xml:space="preserve"> ajuste de canales </w:t>
-            </w:r>
-            <w:proofErr w:type="spellStart"/>
-            <w:r>
-              <w:rPr>
-                <w:color w:val="000000" w:themeColor="text1"/>
-              </w:rPr>
-              <w:t>rgb</w:t>
-            </w:r>
-            <w:proofErr w:type="spellEnd"/>
-            <w:r>
-              <w:rPr>
-                <w:color w:val="000000" w:themeColor="text1"/>
-              </w:rPr>
-              <w:t xml:space="preserve"> y normalización, </w:t>
+              <w:t xml:space="preserve"> ajuste de canales rgb y normalización, </w:t>
             </w:r>
             <w:r>
               <w:rPr>
@@ -7255,21 +6451,7 @@
               <w:rPr>
                 <w:color w:val="000000" w:themeColor="text1"/>
               </w:rPr>
-              <w:t xml:space="preserve">32 para </w:t>
-            </w:r>
-            <w:proofErr w:type="spellStart"/>
-            <w:r>
-              <w:rPr>
-                <w:color w:val="000000" w:themeColor="text1"/>
-              </w:rPr>
-              <w:t>train</w:t>
-            </w:r>
-            <w:proofErr w:type="spellEnd"/>
-            <w:r>
-              <w:rPr>
-                <w:color w:val="000000" w:themeColor="text1"/>
-              </w:rPr>
-              <w:t xml:space="preserve"> y val</w:t>
+              <w:t>32 para train y val</w:t>
             </w:r>
           </w:p>
         </w:tc>
@@ -7413,44 +6595,8 @@
               <w:rPr>
                 <w:color w:val="000000" w:themeColor="text1"/>
               </w:rPr>
-              <w:t xml:space="preserve">Función L2 con valor 0.01 en función de </w:t>
-            </w:r>
-            <w:proofErr w:type="spellStart"/>
-            <w:r>
-              <w:rPr>
-                <w:color w:val="000000" w:themeColor="text1"/>
-              </w:rPr>
-              <w:t>train_loop</w:t>
-            </w:r>
-            <w:proofErr w:type="spellEnd"/>
-            <w:r>
-              <w:rPr>
-                <w:color w:val="000000" w:themeColor="text1"/>
-              </w:rPr>
-              <w:t xml:space="preserve">, cambio de tamaño de kernel de 5x5 a 3x3 y se agregó caída de peso con valor 1e-5 a función de optimización, se </w:t>
-            </w:r>
-            <w:proofErr w:type="spellStart"/>
-            <w:r>
-              <w:rPr>
-                <w:color w:val="000000" w:themeColor="text1"/>
-              </w:rPr>
-              <w:t>agrego</w:t>
-            </w:r>
-            <w:proofErr w:type="spellEnd"/>
-            <w:r>
-              <w:rPr>
-                <w:color w:val="000000" w:themeColor="text1"/>
-              </w:rPr>
-              <w:t xml:space="preserve"> un BatchNorm2d entre capa convolucional y función </w:t>
-            </w:r>
-            <w:proofErr w:type="spellStart"/>
-            <w:r>
-              <w:rPr>
-                <w:color w:val="000000" w:themeColor="text1"/>
-              </w:rPr>
-              <w:t>ReLU</w:t>
-            </w:r>
-            <w:proofErr w:type="spellEnd"/>
+              <w:t>Función L2 con valor 0.01 en función de train_loop, cambio de tamaño de kernel de 5x5 a 3x3 y se agregó caída de peso con valor 1e-5 a función de optimización, se agrego un BatchNorm2d entre capa convolucional y función ReLU</w:t>
+            </w:r>
           </w:p>
         </w:tc>
       </w:tr>
@@ -7564,44 +6710,8 @@
               <w:rPr>
                 <w:color w:val="000000" w:themeColor="text1"/>
               </w:rPr>
-              <w:t xml:space="preserve"> capas convolucionales, función </w:t>
-            </w:r>
-            <w:proofErr w:type="spellStart"/>
-            <w:r>
-              <w:rPr>
-                <w:color w:val="000000" w:themeColor="text1"/>
-              </w:rPr>
-              <w:t>relu</w:t>
-            </w:r>
-            <w:proofErr w:type="spellEnd"/>
-            <w:r>
-              <w:rPr>
-                <w:color w:val="000000" w:themeColor="text1"/>
-              </w:rPr>
-              <w:t xml:space="preserve">, </w:t>
-            </w:r>
-            <w:proofErr w:type="spellStart"/>
-            <w:r>
-              <w:rPr>
-                <w:color w:val="000000" w:themeColor="text1"/>
-              </w:rPr>
-              <w:t>maxpool</w:t>
-            </w:r>
-            <w:proofErr w:type="spellEnd"/>
-            <w:r>
-              <w:rPr>
-                <w:color w:val="000000" w:themeColor="text1"/>
-              </w:rPr>
-              <w:t xml:space="preserve"> y </w:t>
-            </w:r>
-            <w:proofErr w:type="spellStart"/>
-            <w:r>
-              <w:rPr>
-                <w:color w:val="000000" w:themeColor="text1"/>
-              </w:rPr>
-              <w:t>dropout</w:t>
-            </w:r>
-            <w:proofErr w:type="spellEnd"/>
+              <w:t xml:space="preserve"> capas convolucionales, función relu, maxpool y dropout</w:t>
+            </w:r>
           </w:p>
         </w:tc>
       </w:tr>
@@ -7642,21 +6752,7 @@
               <w:rPr>
                 <w:color w:val="000000" w:themeColor="text1"/>
               </w:rPr>
-              <w:t xml:space="preserve">Adam, learning </w:t>
-            </w:r>
-            <w:proofErr w:type="spellStart"/>
-            <w:r>
-              <w:rPr>
-                <w:color w:val="000000" w:themeColor="text1"/>
-              </w:rPr>
-              <w:t>rate</w:t>
-            </w:r>
-            <w:proofErr w:type="spellEnd"/>
-            <w:r>
-              <w:rPr>
-                <w:color w:val="000000" w:themeColor="text1"/>
-              </w:rPr>
-              <w:t xml:space="preserve"> = 1e-3</w:t>
+              <w:t>Adam, learning rate = 1e-3</w:t>
             </w:r>
           </w:p>
         </w:tc>
@@ -7694,14 +6790,12 @@
                 <w:color w:val="000000" w:themeColor="text1"/>
               </w:rPr>
             </w:pPr>
-            <w:proofErr w:type="spellStart"/>
             <w:r>
               <w:rPr>
                 <w:color w:val="000000" w:themeColor="text1"/>
               </w:rPr>
               <w:t>RMSELoss</w:t>
             </w:r>
-            <w:proofErr w:type="spellEnd"/>
           </w:p>
         </w:tc>
       </w:tr>
@@ -7778,21 +6872,7 @@
               <w:rPr>
                 <w:color w:val="000000" w:themeColor="text1"/>
               </w:rPr>
-              <w:t xml:space="preserve"> ajuste de canales </w:t>
-            </w:r>
-            <w:proofErr w:type="spellStart"/>
-            <w:r>
-              <w:rPr>
-                <w:color w:val="000000" w:themeColor="text1"/>
-              </w:rPr>
-              <w:t>rgb</w:t>
-            </w:r>
-            <w:proofErr w:type="spellEnd"/>
-            <w:r>
-              <w:rPr>
-                <w:color w:val="000000" w:themeColor="text1"/>
-              </w:rPr>
-              <w:t xml:space="preserve"> y normalización, </w:t>
+              <w:t xml:space="preserve"> ajuste de canales rgb y normalización, </w:t>
             </w:r>
             <w:r>
               <w:rPr>
@@ -8020,63 +7100,7 @@
               <w:rPr>
                 <w:color w:val="000000" w:themeColor="text1"/>
               </w:rPr>
-              <w:t xml:space="preserve">Función L2 con valor 0.01 en función de </w:t>
-            </w:r>
-            <w:proofErr w:type="spellStart"/>
-            <w:r>
-              <w:rPr>
-                <w:color w:val="000000" w:themeColor="text1"/>
-              </w:rPr>
-              <w:t>train_loop</w:t>
-            </w:r>
-            <w:proofErr w:type="spellEnd"/>
-            <w:r>
-              <w:rPr>
-                <w:color w:val="000000" w:themeColor="text1"/>
-              </w:rPr>
-              <w:t xml:space="preserve">, cambio de tamaño de kernel de 5x5 a 3x3, se agregó caída de peso con valor 1e-5 a función de optimización y se </w:t>
-            </w:r>
-            <w:proofErr w:type="spellStart"/>
-            <w:r>
-              <w:rPr>
-                <w:color w:val="000000" w:themeColor="text1"/>
-              </w:rPr>
-              <w:t>cambio</w:t>
-            </w:r>
-            <w:proofErr w:type="spellEnd"/>
-            <w:r>
-              <w:rPr>
-                <w:color w:val="000000" w:themeColor="text1"/>
-              </w:rPr>
-              <w:t xml:space="preserve"> </w:t>
-            </w:r>
-            <w:proofErr w:type="spellStart"/>
-            <w:r>
-              <w:rPr>
-                <w:color w:val="000000" w:themeColor="text1"/>
-              </w:rPr>
-              <w:t>maxpool</w:t>
-            </w:r>
-            <w:proofErr w:type="spellEnd"/>
-            <w:r>
-              <w:rPr>
-                <w:color w:val="000000" w:themeColor="text1"/>
-              </w:rPr>
-              <w:t xml:space="preserve"> por </w:t>
-            </w:r>
-            <w:proofErr w:type="spellStart"/>
-            <w:r>
-              <w:rPr>
-                <w:color w:val="000000" w:themeColor="text1"/>
-              </w:rPr>
-              <w:t>avgpool</w:t>
-            </w:r>
-            <w:proofErr w:type="spellEnd"/>
-            <w:r>
-              <w:rPr>
-                <w:color w:val="000000" w:themeColor="text1"/>
-              </w:rPr>
-              <w:t xml:space="preserve"> </w:t>
+              <w:t xml:space="preserve">Función L2 con valor 0.01 en función de train_loop, cambio de tamaño de kernel de 5x5 a 3x3, se agregó caída de peso con valor 1e-5 a función de optimización y se cambio maxpool por avgpool </w:t>
             </w:r>
           </w:p>
         </w:tc>
@@ -8136,10 +7160,7 @@
         <w:t xml:space="preserve">Experimento </w:t>
       </w:r>
       <w:r>
-        <w:t>1</w:t>
-      </w:r>
-      <w:r>
-        <w:t>4</w:t>
+        <w:t>14</w:t>
       </w:r>
     </w:p>
     <w:tbl>
@@ -8195,44 +7216,8 @@
               <w:rPr>
                 <w:color w:val="000000" w:themeColor="text1"/>
               </w:rPr>
-              <w:t xml:space="preserve"> capas convolucionales, función </w:t>
-            </w:r>
-            <w:proofErr w:type="spellStart"/>
-            <w:r>
-              <w:rPr>
-                <w:color w:val="000000" w:themeColor="text1"/>
-              </w:rPr>
-              <w:t>relu</w:t>
-            </w:r>
-            <w:proofErr w:type="spellEnd"/>
-            <w:r>
-              <w:rPr>
-                <w:color w:val="000000" w:themeColor="text1"/>
-              </w:rPr>
-              <w:t xml:space="preserve">, </w:t>
-            </w:r>
-            <w:proofErr w:type="spellStart"/>
-            <w:r>
-              <w:rPr>
-                <w:color w:val="000000" w:themeColor="text1"/>
-              </w:rPr>
-              <w:t>maxpool</w:t>
-            </w:r>
-            <w:proofErr w:type="spellEnd"/>
-            <w:r>
-              <w:rPr>
-                <w:color w:val="000000" w:themeColor="text1"/>
-              </w:rPr>
-              <w:t xml:space="preserve"> y </w:t>
-            </w:r>
-            <w:proofErr w:type="spellStart"/>
-            <w:r>
-              <w:rPr>
-                <w:color w:val="000000" w:themeColor="text1"/>
-              </w:rPr>
-              <w:t>dropout</w:t>
-            </w:r>
-            <w:proofErr w:type="spellEnd"/>
+              <w:t xml:space="preserve"> capas convolucionales, función relu, maxpool y dropout</w:t>
+            </w:r>
           </w:p>
         </w:tc>
       </w:tr>
@@ -8273,21 +7258,7 @@
               <w:rPr>
                 <w:color w:val="000000" w:themeColor="text1"/>
               </w:rPr>
-              <w:t xml:space="preserve">Adam, learning </w:t>
-            </w:r>
-            <w:proofErr w:type="spellStart"/>
-            <w:r>
-              <w:rPr>
-                <w:color w:val="000000" w:themeColor="text1"/>
-              </w:rPr>
-              <w:t>rate</w:t>
-            </w:r>
-            <w:proofErr w:type="spellEnd"/>
-            <w:r>
-              <w:rPr>
-                <w:color w:val="000000" w:themeColor="text1"/>
-              </w:rPr>
-              <w:t xml:space="preserve"> = 1e-3</w:t>
+              <w:t>Adam, learning rate = 1e-3</w:t>
             </w:r>
           </w:p>
         </w:tc>
@@ -8325,14 +7296,12 @@
                 <w:color w:val="000000" w:themeColor="text1"/>
               </w:rPr>
             </w:pPr>
-            <w:proofErr w:type="spellStart"/>
             <w:r>
               <w:rPr>
                 <w:color w:val="000000" w:themeColor="text1"/>
               </w:rPr>
               <w:t>RMSELoss</w:t>
             </w:r>
-            <w:proofErr w:type="spellEnd"/>
           </w:p>
         </w:tc>
       </w:tr>
@@ -8409,21 +7378,7 @@
               <w:rPr>
                 <w:color w:val="000000" w:themeColor="text1"/>
               </w:rPr>
-              <w:t xml:space="preserve"> ajuste de canales </w:t>
-            </w:r>
-            <w:proofErr w:type="spellStart"/>
-            <w:r>
-              <w:rPr>
-                <w:color w:val="000000" w:themeColor="text1"/>
-              </w:rPr>
-              <w:t>rgb</w:t>
-            </w:r>
-            <w:proofErr w:type="spellEnd"/>
-            <w:r>
-              <w:rPr>
-                <w:color w:val="000000" w:themeColor="text1"/>
-              </w:rPr>
-              <w:t xml:space="preserve"> y normalización, </w:t>
+              <w:t xml:space="preserve"> ajuste de canales rgb y normalización, </w:t>
             </w:r>
             <w:r>
               <w:rPr>
@@ -8651,81 +7606,7 @@
               <w:rPr>
                 <w:color w:val="000000" w:themeColor="text1"/>
               </w:rPr>
-              <w:t xml:space="preserve">Función L2 con valor 0.01 en función de </w:t>
-            </w:r>
-            <w:proofErr w:type="spellStart"/>
-            <w:r>
-              <w:rPr>
-                <w:color w:val="000000" w:themeColor="text1"/>
-              </w:rPr>
-              <w:t>train_loop</w:t>
-            </w:r>
-            <w:proofErr w:type="spellEnd"/>
-            <w:r>
-              <w:rPr>
-                <w:color w:val="000000" w:themeColor="text1"/>
-              </w:rPr>
-              <w:t>, cambio de tamaño de kernel de 5x5 a 3x3, se agregó caída de peso con valor 1e-5 a función de optimización</w:t>
-            </w:r>
-            <w:r>
-              <w:rPr>
-                <w:color w:val="000000" w:themeColor="text1"/>
-              </w:rPr>
-              <w:t>,</w:t>
-            </w:r>
-            <w:r>
-              <w:rPr>
-                <w:color w:val="000000" w:themeColor="text1"/>
-              </w:rPr>
-              <w:t xml:space="preserve"> se cambio </w:t>
-            </w:r>
-            <w:proofErr w:type="spellStart"/>
-            <w:r>
-              <w:rPr>
-                <w:color w:val="000000" w:themeColor="text1"/>
-              </w:rPr>
-              <w:t>maxpool</w:t>
-            </w:r>
-            <w:proofErr w:type="spellEnd"/>
-            <w:r>
-              <w:rPr>
-                <w:color w:val="000000" w:themeColor="text1"/>
-              </w:rPr>
-              <w:t xml:space="preserve"> por </w:t>
-            </w:r>
-            <w:proofErr w:type="spellStart"/>
-            <w:r>
-              <w:rPr>
-                <w:color w:val="000000" w:themeColor="text1"/>
-              </w:rPr>
-              <w:t>avgpool</w:t>
-            </w:r>
-            <w:proofErr w:type="spellEnd"/>
-            <w:r>
-              <w:rPr>
-                <w:color w:val="000000" w:themeColor="text1"/>
-              </w:rPr>
-              <w:t xml:space="preserve"> </w:t>
-            </w:r>
-            <w:r>
-              <w:rPr>
-                <w:color w:val="000000" w:themeColor="text1"/>
-              </w:rPr>
-              <w:t xml:space="preserve">y se </w:t>
-            </w:r>
-            <w:proofErr w:type="spellStart"/>
-            <w:r>
-              <w:rPr>
-                <w:color w:val="000000" w:themeColor="text1"/>
-              </w:rPr>
-              <w:t>agrego</w:t>
-            </w:r>
-            <w:proofErr w:type="spellEnd"/>
-            <w:r>
-              <w:rPr>
-                <w:color w:val="000000" w:themeColor="text1"/>
-              </w:rPr>
-              <w:t xml:space="preserve"> una capa convolucional</w:t>
+              <w:t>Función L2 con valor 0.01 en función de train_loop, cambio de tamaño de kernel de 5x5 a 3x3, se agregó caída de peso con valor 1e-5 a función de optimización, se cambio maxpool por avgpool y se agrego una capa convolucional</w:t>
             </w:r>
           </w:p>
         </w:tc>
@@ -8775,7 +7656,516 @@
       </w:r>
     </w:p>
     <w:p/>
+    <w:p>
+      <w:pPr>
+        <w:pStyle w:val="Subttulo"/>
+      </w:pPr>
+      <w:r>
+        <w:lastRenderedPageBreak/>
+        <w:t xml:space="preserve">Experimento </w:t>
+      </w:r>
+      <w:r>
+        <w:t>1</w:t>
+      </w:r>
+      <w:r>
+        <w:t>5</w:t>
+      </w:r>
+    </w:p>
+    <w:tbl>
+      <w:tblPr>
+        <w:tblStyle w:val="Tablaconcuadrcula"/>
+        <w:tblW w:w="8863" w:type="dxa"/>
+        <w:tblLook w:val="04A0" w:firstRow="1" w:lastRow="0" w:firstColumn="1" w:lastColumn="0" w:noHBand="0" w:noVBand="1"/>
+      </w:tblPr>
+      <w:tblGrid>
+        <w:gridCol w:w="2689"/>
+        <w:gridCol w:w="6174"/>
+      </w:tblGrid>
+      <w:tr>
+        <w:trPr>
+          <w:trHeight w:val="379"/>
+        </w:trPr>
+        <w:tc>
+          <w:tcPr>
+            <w:tcW w:w="2689" w:type="dxa"/>
+            <w:vAlign w:val="center"/>
+          </w:tcPr>
+          <w:p>
+            <w:pPr>
+              <w:rPr>
+                <w:color w:val="000000" w:themeColor="text1"/>
+              </w:rPr>
+            </w:pPr>
+            <w:r>
+              <w:rPr>
+                <w:color w:val="000000" w:themeColor="text1"/>
+              </w:rPr>
+              <w:t>Arquitectura</w:t>
+            </w:r>
+          </w:p>
+        </w:tc>
+        <w:tc>
+          <w:tcPr>
+            <w:tcW w:w="6174" w:type="dxa"/>
+          </w:tcPr>
+          <w:p>
+            <w:pPr>
+              <w:rPr>
+                <w:color w:val="000000" w:themeColor="text1"/>
+              </w:rPr>
+            </w:pPr>
+            <w:r>
+              <w:rPr>
+                <w:color w:val="000000" w:themeColor="text1"/>
+              </w:rPr>
+              <w:t>4</w:t>
+            </w:r>
+            <w:r>
+              <w:rPr>
+                <w:color w:val="000000" w:themeColor="text1"/>
+              </w:rPr>
+              <w:t xml:space="preserve"> capas convolucionales, función relu, maxpool y dropout</w:t>
+            </w:r>
+          </w:p>
+        </w:tc>
+      </w:tr>
+      <w:tr>
+        <w:trPr>
+          <w:trHeight w:val="406"/>
+        </w:trPr>
+        <w:tc>
+          <w:tcPr>
+            <w:tcW w:w="2689" w:type="dxa"/>
+            <w:vAlign w:val="center"/>
+          </w:tcPr>
+          <w:p>
+            <w:pPr>
+              <w:rPr>
+                <w:color w:val="000000" w:themeColor="text1"/>
+              </w:rPr>
+            </w:pPr>
+            <w:r>
+              <w:rPr>
+                <w:color w:val="000000" w:themeColor="text1"/>
+              </w:rPr>
+              <w:t>Función de optimización</w:t>
+            </w:r>
+          </w:p>
+        </w:tc>
+        <w:tc>
+          <w:tcPr>
+            <w:tcW w:w="6174" w:type="dxa"/>
+          </w:tcPr>
+          <w:p>
+            <w:pPr>
+              <w:rPr>
+                <w:color w:val="000000" w:themeColor="text1"/>
+              </w:rPr>
+            </w:pPr>
+            <w:r>
+              <w:rPr>
+                <w:color w:val="000000" w:themeColor="text1"/>
+              </w:rPr>
+              <w:t>Adam, learning rate = 1e-3</w:t>
+            </w:r>
+          </w:p>
+        </w:tc>
+      </w:tr>
+      <w:tr>
+        <w:trPr>
+          <w:trHeight w:val="379"/>
+        </w:trPr>
+        <w:tc>
+          <w:tcPr>
+            <w:tcW w:w="2689" w:type="dxa"/>
+            <w:vAlign w:val="center"/>
+          </w:tcPr>
+          <w:p>
+            <w:pPr>
+              <w:rPr>
+                <w:color w:val="000000" w:themeColor="text1"/>
+              </w:rPr>
+            </w:pPr>
+            <w:r>
+              <w:rPr>
+                <w:color w:val="000000" w:themeColor="text1"/>
+              </w:rPr>
+              <w:t>Función de perdida</w:t>
+            </w:r>
+          </w:p>
+        </w:tc>
+        <w:tc>
+          <w:tcPr>
+            <w:tcW w:w="6174" w:type="dxa"/>
+          </w:tcPr>
+          <w:p>
+            <w:pPr>
+              <w:rPr>
+                <w:color w:val="000000" w:themeColor="text1"/>
+              </w:rPr>
+            </w:pPr>
+            <w:r>
+              <w:rPr>
+                <w:color w:val="000000" w:themeColor="text1"/>
+              </w:rPr>
+              <w:t>RMSELoss</w:t>
+            </w:r>
+          </w:p>
+        </w:tc>
+      </w:tr>
+      <w:tr>
+        <w:trPr>
+          <w:trHeight w:val="406"/>
+        </w:trPr>
+        <w:tc>
+          <w:tcPr>
+            <w:tcW w:w="2689" w:type="dxa"/>
+            <w:vAlign w:val="center"/>
+          </w:tcPr>
+          <w:p>
+            <w:pPr>
+              <w:rPr>
+                <w:color w:val="000000" w:themeColor="text1"/>
+              </w:rPr>
+            </w:pPr>
+            <w:r>
+              <w:rPr>
+                <w:color w:val="000000" w:themeColor="text1"/>
+              </w:rPr>
+              <w:t>Transformaciones</w:t>
+            </w:r>
+          </w:p>
+        </w:tc>
+        <w:tc>
+          <w:tcPr>
+            <w:tcW w:w="6174" w:type="dxa"/>
+          </w:tcPr>
+          <w:p>
+            <w:pPr>
+              <w:rPr>
+                <w:color w:val="000000" w:themeColor="text1"/>
+              </w:rPr>
+            </w:pPr>
+            <w:r>
+              <w:rPr>
+                <w:b/>
+                <w:bCs/>
+                <w:color w:val="000000" w:themeColor="text1"/>
+              </w:rPr>
+              <w:t>Data1</w:t>
+            </w:r>
+            <w:r>
+              <w:rPr>
+                <w:color w:val="000000" w:themeColor="text1"/>
+              </w:rPr>
+              <w:t xml:space="preserve"> sin transformación,</w:t>
+            </w:r>
+            <w:r>
+              <w:rPr>
+                <w:b/>
+                <w:bCs/>
+                <w:color w:val="000000" w:themeColor="text1"/>
+              </w:rPr>
+              <w:t xml:space="preserve"> data2</w:t>
+            </w:r>
+            <w:r>
+              <w:rPr>
+                <w:color w:val="000000" w:themeColor="text1"/>
+              </w:rPr>
+              <w:t xml:space="preserve"> con normalización, </w:t>
+            </w:r>
+            <w:r>
+              <w:rPr>
+                <w:b/>
+                <w:bCs/>
+                <w:color w:val="000000" w:themeColor="text1"/>
+              </w:rPr>
+              <w:t>data3</w:t>
+            </w:r>
+            <w:r>
+              <w:rPr>
+                <w:color w:val="000000" w:themeColor="text1"/>
+              </w:rPr>
+              <w:t xml:space="preserve"> ajuste de canales rgb y normalización, </w:t>
+            </w:r>
+            <w:r>
+              <w:rPr>
+                <w:b/>
+                <w:bCs/>
+                <w:color w:val="000000" w:themeColor="text1"/>
+              </w:rPr>
+              <w:t xml:space="preserve">data4 </w:t>
+            </w:r>
+            <w:r>
+              <w:rPr>
+                <w:color w:val="000000" w:themeColor="text1"/>
+              </w:rPr>
+              <w:t xml:space="preserve">con giro horizontal y normalización, </w:t>
+            </w:r>
+            <w:r>
+              <w:rPr>
+                <w:b/>
+                <w:bCs/>
+                <w:color w:val="000000" w:themeColor="text1"/>
+              </w:rPr>
+              <w:t>data5</w:t>
+            </w:r>
+            <w:r>
+              <w:rPr>
+                <w:color w:val="000000" w:themeColor="text1"/>
+              </w:rPr>
+              <w:t xml:space="preserve"> con giro vertical y normalización, </w:t>
+            </w:r>
+            <w:r>
+              <w:rPr>
+                <w:b/>
+                <w:bCs/>
+                <w:color w:val="000000" w:themeColor="text1"/>
+              </w:rPr>
+              <w:t>data6</w:t>
+            </w:r>
+            <w:r>
+              <w:rPr>
+                <w:color w:val="000000" w:themeColor="text1"/>
+              </w:rPr>
+              <w:t xml:space="preserve"> con desenfoque gaussiano y normalización</w:t>
+            </w:r>
+          </w:p>
+        </w:tc>
+      </w:tr>
+      <w:tr>
+        <w:trPr>
+          <w:trHeight w:val="379"/>
+        </w:trPr>
+        <w:tc>
+          <w:tcPr>
+            <w:tcW w:w="2689" w:type="dxa"/>
+            <w:vAlign w:val="center"/>
+          </w:tcPr>
+          <w:p>
+            <w:pPr>
+              <w:rPr>
+                <w:color w:val="000000" w:themeColor="text1"/>
+              </w:rPr>
+            </w:pPr>
+            <w:r>
+              <w:rPr>
+                <w:color w:val="000000" w:themeColor="text1"/>
+              </w:rPr>
+              <w:t>Tamaño de lotes</w:t>
+            </w:r>
+          </w:p>
+        </w:tc>
+        <w:tc>
+          <w:tcPr>
+            <w:tcW w:w="6174" w:type="dxa"/>
+          </w:tcPr>
+          <w:p>
+            <w:pPr>
+              <w:rPr>
+                <w:color w:val="000000" w:themeColor="text1"/>
+              </w:rPr>
+            </w:pPr>
+            <w:r>
+              <w:rPr>
+                <w:color w:val="000000" w:themeColor="text1"/>
+              </w:rPr>
+              <w:t>Train 53 y val 17</w:t>
+            </w:r>
+          </w:p>
+        </w:tc>
+      </w:tr>
+      <w:tr>
+        <w:trPr>
+          <w:trHeight w:val="379"/>
+        </w:trPr>
+        <w:tc>
+          <w:tcPr>
+            <w:tcW w:w="2689" w:type="dxa"/>
+            <w:vAlign w:val="center"/>
+          </w:tcPr>
+          <w:p>
+            <w:pPr>
+              <w:rPr>
+                <w:color w:val="000000" w:themeColor="text1"/>
+              </w:rPr>
+            </w:pPr>
+            <w:r>
+              <w:rPr>
+                <w:color w:val="000000" w:themeColor="text1"/>
+              </w:rPr>
+              <w:t>Tamaño de imágenes</w:t>
+            </w:r>
+          </w:p>
+        </w:tc>
+        <w:tc>
+          <w:tcPr>
+            <w:tcW w:w="6174" w:type="dxa"/>
+          </w:tcPr>
+          <w:p>
+            <w:pPr>
+              <w:rPr>
+                <w:color w:val="000000" w:themeColor="text1"/>
+              </w:rPr>
+            </w:pPr>
+            <w:r>
+              <w:rPr>
+                <w:color w:val="000000" w:themeColor="text1"/>
+              </w:rPr>
+              <w:t xml:space="preserve">Imagen </w:t>
+            </w:r>
+            <w:r>
+              <w:rPr>
+                <w:color w:val="000000" w:themeColor="text1"/>
+              </w:rPr>
+              <w:t>en mosaico</w:t>
+            </w:r>
+            <w:r>
+              <w:rPr>
+                <w:color w:val="000000" w:themeColor="text1"/>
+              </w:rPr>
+              <w:t xml:space="preserve"> de </w:t>
+            </w:r>
+            <w:r>
+              <w:rPr>
+                <w:color w:val="000000" w:themeColor="text1"/>
+              </w:rPr>
+              <w:t>400x400</w:t>
+            </w:r>
+          </w:p>
+        </w:tc>
+      </w:tr>
+      <w:tr>
+        <w:trPr>
+          <w:trHeight w:val="379"/>
+        </w:trPr>
+        <w:tc>
+          <w:tcPr>
+            <w:tcW w:w="2689" w:type="dxa"/>
+            <w:vAlign w:val="center"/>
+          </w:tcPr>
+          <w:p>
+            <w:pPr>
+              <w:rPr>
+                <w:color w:val="000000" w:themeColor="text1"/>
+              </w:rPr>
+            </w:pPr>
+            <w:r>
+              <w:rPr>
+                <w:color w:val="000000" w:themeColor="text1"/>
+              </w:rPr>
+              <w:t>Épocas</w:t>
+            </w:r>
+          </w:p>
+        </w:tc>
+        <w:tc>
+          <w:tcPr>
+            <w:tcW w:w="6174" w:type="dxa"/>
+          </w:tcPr>
+          <w:p>
+            <w:pPr>
+              <w:rPr>
+                <w:color w:val="000000" w:themeColor="text1"/>
+              </w:rPr>
+            </w:pPr>
+            <w:r>
+              <w:rPr>
+                <w:color w:val="000000" w:themeColor="text1"/>
+              </w:rPr>
+              <w:t>175</w:t>
+            </w:r>
+          </w:p>
+        </w:tc>
+      </w:tr>
+      <w:tr>
+        <w:trPr>
+          <w:trHeight w:val="379"/>
+        </w:trPr>
+        <w:tc>
+          <w:tcPr>
+            <w:tcW w:w="2689" w:type="dxa"/>
+            <w:vAlign w:val="center"/>
+          </w:tcPr>
+          <w:p>
+            <w:pPr>
+              <w:rPr>
+                <w:color w:val="000000" w:themeColor="text1"/>
+              </w:rPr>
+            </w:pPr>
+            <w:r>
+              <w:rPr>
+                <w:color w:val="000000" w:themeColor="text1"/>
+              </w:rPr>
+              <w:t>Observaciones</w:t>
+            </w:r>
+          </w:p>
+        </w:tc>
+        <w:tc>
+          <w:tcPr>
+            <w:tcW w:w="6174" w:type="dxa"/>
+          </w:tcPr>
+          <w:p>
+            <w:pPr>
+              <w:rPr>
+                <w:color w:val="000000" w:themeColor="text1"/>
+              </w:rPr>
+            </w:pPr>
+            <w:r>
+              <w:rPr>
+                <w:color w:val="000000" w:themeColor="text1"/>
+              </w:rPr>
+              <w:t xml:space="preserve">Función L2 con valor 0.01 en función de train_loop, cambio de tamaño de kernel de 5x5 a 3x3, se agregó caída de peso con valor 1e-5 a función de optimización, </w:t>
+            </w:r>
+            <w:r>
+              <w:rPr>
+                <w:color w:val="000000" w:themeColor="text1"/>
+              </w:rPr>
+              <w:t>se quito zipcode</w:t>
+            </w:r>
+          </w:p>
+        </w:tc>
+      </w:tr>
+    </w:tbl>
     <w:p/>
+    <w:p>
+      <w:r>
+        <w:drawing>
+          <wp:inline distT="0" distB="0" distL="0" distR="0" wp14:anchorId="38588EEF" wp14:editId="45858783">
+            <wp:extent cx="5612130" cy="3970655"/>
+            <wp:effectExtent l="0" t="0" r="7620" b="0"/>
+            <wp:docPr id="283135425" name="Imagen 1" descr="Gráfico, Histograma&#10;&#10;Descripción generada automáticamente"/>
+            <wp:cNvGraphicFramePr>
+              <a:graphicFrameLocks xmlns:a="http://schemas.openxmlformats.org/drawingml/2006/main" noChangeAspect="1"/>
+            </wp:cNvGraphicFramePr>
+            <a:graphic xmlns:a="http://schemas.openxmlformats.org/drawingml/2006/main">
+              <a:graphicData uri="http://schemas.openxmlformats.org/drawingml/2006/picture">
+                <pic:pic xmlns:pic="http://schemas.openxmlformats.org/drawingml/2006/picture">
+                  <pic:nvPicPr>
+                    <pic:cNvPr id="283135425" name="Imagen 1" descr="Gráfico, Histograma&#10;&#10;Descripción generada automáticamente"/>
+                    <pic:cNvPicPr/>
+                  </pic:nvPicPr>
+                  <pic:blipFill>
+                    <a:blip r:embed="rId19"/>
+                    <a:stretch>
+                      <a:fillRect/>
+                    </a:stretch>
+                  </pic:blipFill>
+                  <pic:spPr>
+                    <a:xfrm>
+                      <a:off x="0" y="0"/>
+                      <a:ext cx="5612130" cy="3970655"/>
+                    </a:xfrm>
+                    <a:prstGeom prst="rect">
+                      <a:avLst/>
+                    </a:prstGeom>
+                  </pic:spPr>
+                </pic:pic>
+              </a:graphicData>
+            </a:graphic>
+          </wp:inline>
+        </w:drawing>
+      </w:r>
+    </w:p>
     <w:sectPr>
       <w:pgSz w:w="12240" w:h="15840"/>
       <w:pgMar w:top="1417" w:right="1701" w:bottom="1417" w:left="1701" w:header="708" w:footer="708" w:gutter="0"/>
@@ -9186,7 +8576,7 @@
   <w:style w:type="paragraph" w:default="1" w:styleId="Normal">
     <w:name w:val="Normal"/>
     <w:qFormat/>
-    <w:rsid w:val="00362E4B"/>
+    <w:rsid w:val="007359F3"/>
   </w:style>
   <w:style w:type="paragraph" w:styleId="Ttulo1">
     <w:name w:val="heading 1"/>

</xml_diff>

<commit_message>
chore(all): updated name folders
</commit_message>
<xml_diff>
--- a/Docs/screens.docx
+++ b/Docs/screens.docx
@@ -7665,10 +7665,7 @@
         <w:t xml:space="preserve">Experimento </w:t>
       </w:r>
       <w:r>
-        <w:t>1</w:t>
-      </w:r>
-      <w:r>
-        <w:t>5</w:t>
+        <w:t>15</w:t>
       </w:r>
     </w:p>
     <w:tbl>
@@ -8114,13 +8111,7 @@
               <w:rPr>
                 <w:color w:val="000000" w:themeColor="text1"/>
               </w:rPr>
-              <w:t xml:space="preserve">Función L2 con valor 0.01 en función de train_loop, cambio de tamaño de kernel de 5x5 a 3x3, se agregó caída de peso con valor 1e-5 a función de optimización, </w:t>
-            </w:r>
-            <w:r>
-              <w:rPr>
-                <w:color w:val="000000" w:themeColor="text1"/>
-              </w:rPr>
-              <w:t>se quito zipcode</w:t>
+              <w:t>Función L2 con valor 0.01 en función de train_loop, cambio de tamaño de kernel de 5x5 a 3x3, se agregó caída de peso con valor 1e-5 a función de optimización, se quito zipcode</w:t>
             </w:r>
           </w:p>
         </w:tc>
@@ -8129,6 +8120,9 @@
     <w:p/>
     <w:p>
       <w:r>
+        <w:rPr>
+          <w:noProof/>
+        </w:rPr>
         <w:drawing>
           <wp:inline distT="0" distB="0" distL="0" distR="0" wp14:anchorId="38588EEF" wp14:editId="45858783">
             <wp:extent cx="5612130" cy="3970655"/>
@@ -8154,6 +8148,521 @@
                     <a:xfrm>
                       <a:off x="0" y="0"/>
                       <a:ext cx="5612130" cy="3970655"/>
+                    </a:xfrm>
+                    <a:prstGeom prst="rect">
+                      <a:avLst/>
+                    </a:prstGeom>
+                  </pic:spPr>
+                </pic:pic>
+              </a:graphicData>
+            </a:graphic>
+          </wp:inline>
+        </w:drawing>
+      </w:r>
+    </w:p>
+    <w:p/>
+    <w:p/>
+    <w:p>
+      <w:pPr>
+        <w:pStyle w:val="Subttulo"/>
+      </w:pPr>
+      <w:r>
+        <w:lastRenderedPageBreak/>
+        <w:t xml:space="preserve">Experimento </w:t>
+      </w:r>
+      <w:r>
+        <w:t>1</w:t>
+      </w:r>
+      <w:r>
+        <w:t>6</w:t>
+      </w:r>
+    </w:p>
+    <w:tbl>
+      <w:tblPr>
+        <w:tblStyle w:val="Tablaconcuadrcula"/>
+        <w:tblW w:w="8863" w:type="dxa"/>
+        <w:tblLook w:val="04A0" w:firstRow="1" w:lastRow="0" w:firstColumn="1" w:lastColumn="0" w:noHBand="0" w:noVBand="1"/>
+      </w:tblPr>
+      <w:tblGrid>
+        <w:gridCol w:w="2689"/>
+        <w:gridCol w:w="6174"/>
+      </w:tblGrid>
+      <w:tr>
+        <w:trPr>
+          <w:trHeight w:val="379"/>
+        </w:trPr>
+        <w:tc>
+          <w:tcPr>
+            <w:tcW w:w="2689" w:type="dxa"/>
+            <w:vAlign w:val="center"/>
+          </w:tcPr>
+          <w:p>
+            <w:pPr>
+              <w:rPr>
+                <w:color w:val="000000" w:themeColor="text1"/>
+              </w:rPr>
+            </w:pPr>
+            <w:r>
+              <w:rPr>
+                <w:color w:val="000000" w:themeColor="text1"/>
+              </w:rPr>
+              <w:t>Arquitectura</w:t>
+            </w:r>
+          </w:p>
+        </w:tc>
+        <w:tc>
+          <w:tcPr>
+            <w:tcW w:w="6174" w:type="dxa"/>
+          </w:tcPr>
+          <w:p>
+            <w:pPr>
+              <w:rPr>
+                <w:color w:val="000000" w:themeColor="text1"/>
+              </w:rPr>
+            </w:pPr>
+            <w:r>
+              <w:rPr>
+                <w:color w:val="000000" w:themeColor="text1"/>
+              </w:rPr>
+              <w:t>4</w:t>
+            </w:r>
+            <w:r>
+              <w:rPr>
+                <w:color w:val="000000" w:themeColor="text1"/>
+              </w:rPr>
+              <w:t xml:space="preserve"> capas convolucionales, función relu, maxpool y dropout</w:t>
+            </w:r>
+          </w:p>
+        </w:tc>
+      </w:tr>
+      <w:tr>
+        <w:trPr>
+          <w:trHeight w:val="406"/>
+        </w:trPr>
+        <w:tc>
+          <w:tcPr>
+            <w:tcW w:w="2689" w:type="dxa"/>
+            <w:vAlign w:val="center"/>
+          </w:tcPr>
+          <w:p>
+            <w:pPr>
+              <w:rPr>
+                <w:color w:val="000000" w:themeColor="text1"/>
+              </w:rPr>
+            </w:pPr>
+            <w:r>
+              <w:rPr>
+                <w:color w:val="000000" w:themeColor="text1"/>
+              </w:rPr>
+              <w:t>Función de optimización</w:t>
+            </w:r>
+          </w:p>
+        </w:tc>
+        <w:tc>
+          <w:tcPr>
+            <w:tcW w:w="6174" w:type="dxa"/>
+          </w:tcPr>
+          <w:p>
+            <w:pPr>
+              <w:rPr>
+                <w:color w:val="000000" w:themeColor="text1"/>
+              </w:rPr>
+            </w:pPr>
+            <w:r>
+              <w:rPr>
+                <w:color w:val="000000" w:themeColor="text1"/>
+              </w:rPr>
+              <w:t>Adam, learning rate = 1e-3</w:t>
+            </w:r>
+          </w:p>
+        </w:tc>
+      </w:tr>
+      <w:tr>
+        <w:trPr>
+          <w:trHeight w:val="379"/>
+        </w:trPr>
+        <w:tc>
+          <w:tcPr>
+            <w:tcW w:w="2689" w:type="dxa"/>
+            <w:vAlign w:val="center"/>
+          </w:tcPr>
+          <w:p>
+            <w:pPr>
+              <w:rPr>
+                <w:color w:val="000000" w:themeColor="text1"/>
+              </w:rPr>
+            </w:pPr>
+            <w:r>
+              <w:rPr>
+                <w:color w:val="000000" w:themeColor="text1"/>
+              </w:rPr>
+              <w:t>Función de perdida</w:t>
+            </w:r>
+          </w:p>
+        </w:tc>
+        <w:tc>
+          <w:tcPr>
+            <w:tcW w:w="6174" w:type="dxa"/>
+          </w:tcPr>
+          <w:p>
+            <w:pPr>
+              <w:rPr>
+                <w:color w:val="000000" w:themeColor="text1"/>
+              </w:rPr>
+            </w:pPr>
+            <w:r>
+              <w:rPr>
+                <w:color w:val="000000" w:themeColor="text1"/>
+              </w:rPr>
+              <w:t>RMSELoss</w:t>
+            </w:r>
+          </w:p>
+        </w:tc>
+      </w:tr>
+      <w:tr>
+        <w:trPr>
+          <w:trHeight w:val="406"/>
+        </w:trPr>
+        <w:tc>
+          <w:tcPr>
+            <w:tcW w:w="2689" w:type="dxa"/>
+            <w:vAlign w:val="center"/>
+          </w:tcPr>
+          <w:p>
+            <w:pPr>
+              <w:rPr>
+                <w:color w:val="000000" w:themeColor="text1"/>
+              </w:rPr>
+            </w:pPr>
+            <w:r>
+              <w:rPr>
+                <w:color w:val="000000" w:themeColor="text1"/>
+              </w:rPr>
+              <w:t>Transformaciones</w:t>
+            </w:r>
+          </w:p>
+        </w:tc>
+        <w:tc>
+          <w:tcPr>
+            <w:tcW w:w="6174" w:type="dxa"/>
+          </w:tcPr>
+          <w:p>
+            <w:pPr>
+              <w:rPr>
+                <w:color w:val="000000" w:themeColor="text1"/>
+              </w:rPr>
+            </w:pPr>
+            <w:r>
+              <w:rPr>
+                <w:b/>
+                <w:bCs/>
+                <w:color w:val="000000" w:themeColor="text1"/>
+              </w:rPr>
+              <w:t>Data1</w:t>
+            </w:r>
+            <w:r>
+              <w:rPr>
+                <w:color w:val="000000" w:themeColor="text1"/>
+              </w:rPr>
+              <w:t xml:space="preserve"> sin transformación,</w:t>
+            </w:r>
+            <w:r>
+              <w:rPr>
+                <w:b/>
+                <w:bCs/>
+                <w:color w:val="000000" w:themeColor="text1"/>
+              </w:rPr>
+              <w:t xml:space="preserve"> data2</w:t>
+            </w:r>
+            <w:r>
+              <w:rPr>
+                <w:color w:val="000000" w:themeColor="text1"/>
+              </w:rPr>
+              <w:t xml:space="preserve"> con normalización, </w:t>
+            </w:r>
+            <w:r>
+              <w:rPr>
+                <w:b/>
+                <w:bCs/>
+                <w:color w:val="000000" w:themeColor="text1"/>
+              </w:rPr>
+              <w:t>data3</w:t>
+            </w:r>
+            <w:r>
+              <w:rPr>
+                <w:color w:val="000000" w:themeColor="text1"/>
+              </w:rPr>
+              <w:t xml:space="preserve"> ajuste de canales rgb y normalización, </w:t>
+            </w:r>
+            <w:r>
+              <w:rPr>
+                <w:b/>
+                <w:bCs/>
+                <w:color w:val="000000" w:themeColor="text1"/>
+              </w:rPr>
+              <w:t xml:space="preserve">data4 </w:t>
+            </w:r>
+            <w:r>
+              <w:rPr>
+                <w:color w:val="000000" w:themeColor="text1"/>
+              </w:rPr>
+              <w:t xml:space="preserve">con giro horizontal y normalización, </w:t>
+            </w:r>
+            <w:r>
+              <w:rPr>
+                <w:b/>
+                <w:bCs/>
+                <w:color w:val="000000" w:themeColor="text1"/>
+              </w:rPr>
+              <w:t>data5</w:t>
+            </w:r>
+            <w:r>
+              <w:rPr>
+                <w:color w:val="000000" w:themeColor="text1"/>
+              </w:rPr>
+              <w:t xml:space="preserve"> con giro vertical y normalización, </w:t>
+            </w:r>
+            <w:r>
+              <w:rPr>
+                <w:b/>
+                <w:bCs/>
+                <w:color w:val="000000" w:themeColor="text1"/>
+              </w:rPr>
+              <w:t>data6</w:t>
+            </w:r>
+            <w:r>
+              <w:rPr>
+                <w:color w:val="000000" w:themeColor="text1"/>
+              </w:rPr>
+              <w:t xml:space="preserve"> con desenfoque gaussiano y normalización</w:t>
+            </w:r>
+          </w:p>
+        </w:tc>
+      </w:tr>
+      <w:tr>
+        <w:trPr>
+          <w:trHeight w:val="379"/>
+        </w:trPr>
+        <w:tc>
+          <w:tcPr>
+            <w:tcW w:w="2689" w:type="dxa"/>
+            <w:vAlign w:val="center"/>
+          </w:tcPr>
+          <w:p>
+            <w:pPr>
+              <w:rPr>
+                <w:color w:val="000000" w:themeColor="text1"/>
+              </w:rPr>
+            </w:pPr>
+            <w:r>
+              <w:rPr>
+                <w:color w:val="000000" w:themeColor="text1"/>
+              </w:rPr>
+              <w:t>Tamaño de lotes</w:t>
+            </w:r>
+          </w:p>
+        </w:tc>
+        <w:tc>
+          <w:tcPr>
+            <w:tcW w:w="6174" w:type="dxa"/>
+          </w:tcPr>
+          <w:p>
+            <w:pPr>
+              <w:rPr>
+                <w:color w:val="000000" w:themeColor="text1"/>
+              </w:rPr>
+            </w:pPr>
+            <w:r>
+              <w:rPr>
+                <w:color w:val="000000" w:themeColor="text1"/>
+              </w:rPr>
+              <w:t>Train 53 y val 17</w:t>
+            </w:r>
+          </w:p>
+        </w:tc>
+      </w:tr>
+      <w:tr>
+        <w:trPr>
+          <w:trHeight w:val="379"/>
+        </w:trPr>
+        <w:tc>
+          <w:tcPr>
+            <w:tcW w:w="2689" w:type="dxa"/>
+            <w:vAlign w:val="center"/>
+          </w:tcPr>
+          <w:p>
+            <w:pPr>
+              <w:rPr>
+                <w:color w:val="000000" w:themeColor="text1"/>
+              </w:rPr>
+            </w:pPr>
+            <w:r>
+              <w:rPr>
+                <w:color w:val="000000" w:themeColor="text1"/>
+              </w:rPr>
+              <w:t>Tamaño de imágenes</w:t>
+            </w:r>
+          </w:p>
+        </w:tc>
+        <w:tc>
+          <w:tcPr>
+            <w:tcW w:w="6174" w:type="dxa"/>
+          </w:tcPr>
+          <w:p>
+            <w:pPr>
+              <w:rPr>
+                <w:color w:val="000000" w:themeColor="text1"/>
+              </w:rPr>
+            </w:pPr>
+            <w:r>
+              <w:rPr>
+                <w:color w:val="000000" w:themeColor="text1"/>
+              </w:rPr>
+              <w:t xml:space="preserve">Imagen </w:t>
+            </w:r>
+            <w:r>
+              <w:rPr>
+                <w:color w:val="000000" w:themeColor="text1"/>
+              </w:rPr>
+              <w:t>en mosaico</w:t>
+            </w:r>
+            <w:r>
+              <w:rPr>
+                <w:color w:val="000000" w:themeColor="text1"/>
+              </w:rPr>
+              <w:t xml:space="preserve"> de </w:t>
+            </w:r>
+            <w:r>
+              <w:rPr>
+                <w:color w:val="000000" w:themeColor="text1"/>
+              </w:rPr>
+              <w:t>400x400</w:t>
+            </w:r>
+          </w:p>
+        </w:tc>
+      </w:tr>
+      <w:tr>
+        <w:trPr>
+          <w:trHeight w:val="379"/>
+        </w:trPr>
+        <w:tc>
+          <w:tcPr>
+            <w:tcW w:w="2689" w:type="dxa"/>
+            <w:vAlign w:val="center"/>
+          </w:tcPr>
+          <w:p>
+            <w:pPr>
+              <w:rPr>
+                <w:color w:val="000000" w:themeColor="text1"/>
+              </w:rPr>
+            </w:pPr>
+            <w:r>
+              <w:rPr>
+                <w:color w:val="000000" w:themeColor="text1"/>
+              </w:rPr>
+              <w:t>Épocas</w:t>
+            </w:r>
+          </w:p>
+        </w:tc>
+        <w:tc>
+          <w:tcPr>
+            <w:tcW w:w="6174" w:type="dxa"/>
+          </w:tcPr>
+          <w:p>
+            <w:pPr>
+              <w:rPr>
+                <w:color w:val="000000" w:themeColor="text1"/>
+              </w:rPr>
+            </w:pPr>
+            <w:r>
+              <w:rPr>
+                <w:color w:val="000000" w:themeColor="text1"/>
+              </w:rPr>
+              <w:t>175</w:t>
+            </w:r>
+          </w:p>
+        </w:tc>
+      </w:tr>
+      <w:tr>
+        <w:trPr>
+          <w:trHeight w:val="379"/>
+        </w:trPr>
+        <w:tc>
+          <w:tcPr>
+            <w:tcW w:w="2689" w:type="dxa"/>
+            <w:vAlign w:val="center"/>
+          </w:tcPr>
+          <w:p>
+            <w:pPr>
+              <w:rPr>
+                <w:color w:val="000000" w:themeColor="text1"/>
+              </w:rPr>
+            </w:pPr>
+            <w:r>
+              <w:rPr>
+                <w:color w:val="000000" w:themeColor="text1"/>
+              </w:rPr>
+              <w:t>Observaciones</w:t>
+            </w:r>
+          </w:p>
+        </w:tc>
+        <w:tc>
+          <w:tcPr>
+            <w:tcW w:w="6174" w:type="dxa"/>
+          </w:tcPr>
+          <w:p>
+            <w:pPr>
+              <w:rPr>
+                <w:color w:val="000000" w:themeColor="text1"/>
+              </w:rPr>
+            </w:pPr>
+            <w:r>
+              <w:rPr>
+                <w:color w:val="000000" w:themeColor="text1"/>
+              </w:rPr>
+              <w:t xml:space="preserve">Función L2 con valor 0.01 en función de train_loop, cambio de tamaño de kernel de 5x5 a 3x3, se agregó caída de peso con valor 1e-5 a función de optimización, </w:t>
+            </w:r>
+            <w:r>
+              <w:rPr>
+                <w:color w:val="000000" w:themeColor="text1"/>
+              </w:rPr>
+              <w:t>se agrego restnet50</w:t>
+            </w:r>
+          </w:p>
+        </w:tc>
+      </w:tr>
+    </w:tbl>
+    <w:p/>
+    <w:p>
+      <w:r>
+        <w:rPr>
+          <w:noProof/>
+        </w:rPr>
+        <w:drawing>
+          <wp:inline distT="0" distB="0" distL="0" distR="0" wp14:anchorId="5243417C" wp14:editId="17830038">
+            <wp:extent cx="5612130" cy="4273550"/>
+            <wp:effectExtent l="0" t="0" r="7620" b="0"/>
+            <wp:docPr id="1376510461" name="Imagen 1"/>
+            <wp:cNvGraphicFramePr>
+              <a:graphicFrameLocks xmlns:a="http://schemas.openxmlformats.org/drawingml/2006/main" noChangeAspect="1"/>
+            </wp:cNvGraphicFramePr>
+            <a:graphic xmlns:a="http://schemas.openxmlformats.org/drawingml/2006/main">
+              <a:graphicData uri="http://schemas.openxmlformats.org/drawingml/2006/picture">
+                <pic:pic xmlns:pic="http://schemas.openxmlformats.org/drawingml/2006/picture">
+                  <pic:nvPicPr>
+                    <pic:cNvPr id="1376510461" name=""/>
+                    <pic:cNvPicPr/>
+                  </pic:nvPicPr>
+                  <pic:blipFill>
+                    <a:blip r:embed="rId20"/>
+                    <a:stretch>
+                      <a:fillRect/>
+                    </a:stretch>
+                  </pic:blipFill>
+                  <pic:spPr>
+                    <a:xfrm>
+                      <a:off x="0" y="0"/>
+                      <a:ext cx="5612130" cy="4273550"/>
                     </a:xfrm>
                     <a:prstGeom prst="rect">
                       <a:avLst/>
@@ -8576,7 +9085,7 @@
   <w:style w:type="paragraph" w:default="1" w:styleId="Normal">
     <w:name w:val="Normal"/>
     <w:qFormat/>
-    <w:rsid w:val="007359F3"/>
+    <w:rsid w:val="00574E9C"/>
   </w:style>
   <w:style w:type="paragraph" w:styleId="Ttulo1">
     <w:name w:val="heading 1"/>

</xml_diff>